<commit_message>
Verificação dos Casos de Testes
</commit_message>
<xml_diff>
--- a/027 - Casos de Testes.docx
+++ b/027 - Casos de Testes.docx
@@ -1,6 +1,6 @@
 
 <file path=word/document.xml><?xml version="1.0" encoding="utf-8"?>
-<w:document xmlns:wpc="http://schemas.microsoft.com/office/word/2010/wordprocessingCanvas" xmlns:mc="http://schemas.openxmlformats.org/markup-compatibility/2006" xmlns:o="urn:schemas-microsoft-com:office:office" xmlns:r="http://schemas.openxmlformats.org/officeDocument/2006/relationships" xmlns:m="http://schemas.openxmlformats.org/officeDocument/2006/math" xmlns:v="urn:schemas-microsoft-com:vml" xmlns:wp14="http://schemas.microsoft.com/office/word/2010/wordprocessingDrawing" xmlns:wp="http://schemas.openxmlformats.org/drawingml/2006/wordprocessingDrawing" xmlns:w10="urn:schemas-microsoft-com:office:word" xmlns:w="http://schemas.openxmlformats.org/wordprocessingml/2006/main" xmlns:w14="http://schemas.microsoft.com/office/word/2010/wordml" xmlns:wpg="http://schemas.microsoft.com/office/word/2010/wordprocessingGroup" xmlns:wpi="http://schemas.microsoft.com/office/word/2010/wordprocessingInk" xmlns:wne="http://schemas.microsoft.com/office/word/2006/wordml" xmlns:wps="http://schemas.microsoft.com/office/word/2010/wordprocessingShape" mc:Ignorable="w14 wp14">
+<w:document xmlns:wpc="http://schemas.microsoft.com/office/word/2010/wordprocessingCanvas" xmlns:cx="http://schemas.microsoft.com/office/drawing/2014/chartex" xmlns:cx1="http://schemas.microsoft.com/office/drawing/2015/9/8/chartex" xmlns:cx2="http://schemas.microsoft.com/office/drawing/2015/10/21/chartex" xmlns:cx3="http://schemas.microsoft.com/office/drawing/2016/5/9/chartex" xmlns:cx4="http://schemas.microsoft.com/office/drawing/2016/5/10/chartex" xmlns:cx5="http://schemas.microsoft.com/office/drawing/2016/5/11/chartex" xmlns:cx6="http://schemas.microsoft.com/office/drawing/2016/5/12/chartex" xmlns:cx7="http://schemas.microsoft.com/office/drawing/2016/5/13/chartex" xmlns:cx8="http://schemas.microsoft.com/office/drawing/2016/5/14/chartex" xmlns:mc="http://schemas.openxmlformats.org/markup-compatibility/2006" xmlns:aink="http://schemas.microsoft.com/office/drawing/2016/ink" xmlns:am3d="http://schemas.microsoft.com/office/drawing/2017/model3d" xmlns:o="urn:schemas-microsoft-com:office:office" xmlns:r="http://schemas.openxmlformats.org/officeDocument/2006/relationships" xmlns:m="http://schemas.openxmlformats.org/officeDocument/2006/math" xmlns:v="urn:schemas-microsoft-com:vml" xmlns:wp14="http://schemas.microsoft.com/office/word/2010/wordprocessingDrawing" xmlns:wp="http://schemas.openxmlformats.org/drawingml/2006/wordprocessingDrawing" xmlns:w10="urn:schemas-microsoft-com:office:word" xmlns:w="http://schemas.openxmlformats.org/wordprocessingml/2006/main" xmlns:w14="http://schemas.microsoft.com/office/word/2010/wordml" xmlns:w15="http://schemas.microsoft.com/office/word/2012/wordml" xmlns:w16cid="http://schemas.microsoft.com/office/word/2016/wordml/cid" xmlns:w16se="http://schemas.microsoft.com/office/word/2015/wordml/symex" xmlns:wpg="http://schemas.microsoft.com/office/word/2010/wordprocessingGroup" xmlns:wpi="http://schemas.microsoft.com/office/word/2010/wordprocessingInk" xmlns:wne="http://schemas.microsoft.com/office/word/2006/wordml" xmlns:wps="http://schemas.microsoft.com/office/word/2010/wordprocessingShape" mc:Ignorable="w14 w15 w16se w16cid wp14">
   <w:body>
     <w:p>
       <w:pPr>
@@ -601,13 +601,7 @@
               <w:rPr>
                 <w:lang w:val="pt-BR"/>
               </w:rPr>
-              <w:t>Claudio Pereira</w:t>
-            </w:r>
-            <w:r>
-              <w:rPr>
-                <w:lang w:val="pt-BR"/>
-              </w:rPr>
-              <w:t xml:space="preserve"> e Wanderson </w:t>
+              <w:t xml:space="preserve">Claudio Pereira e Wanderson </w:t>
             </w:r>
             <w:r>
               <w:rPr>
@@ -615,8 +609,6 @@
               </w:rPr>
               <w:t>Inácio</w:t>
             </w:r>
-            <w:bookmarkStart w:id="0" w:name="_GoBack"/>
-            <w:bookmarkEnd w:id="0"/>
           </w:p>
         </w:tc>
       </w:tr>
@@ -740,8 +732,8 @@
           <w:tab w:val="left" w:pos="1095"/>
         </w:tabs>
         <w:sectPr>
-          <w:headerReference w:type="default" r:id="rId9"/>
-          <w:footerReference w:type="default" r:id="rId10"/>
+          <w:headerReference w:type="default" r:id="rId8"/>
+          <w:footerReference w:type="default" r:id="rId9"/>
           <w:footnotePr>
             <w:pos w:val="beneathText"/>
           </w:footnotePr>
@@ -2415,8 +2407,8 @@
           <w:tab w:val="right" w:leader="dot" w:pos="13957"/>
         </w:tabs>
         <w:sectPr>
-          <w:headerReference w:type="default" r:id="rId11"/>
-          <w:footerReference w:type="default" r:id="rId12"/>
+          <w:headerReference w:type="default" r:id="rId10"/>
+          <w:footerReference w:type="default" r:id="rId11"/>
           <w:footnotePr>
             <w:pos w:val="beneathText"/>
           </w:footnotePr>
@@ -2495,14 +2487,14 @@
           <w:i w:val="0"/>
         </w:rPr>
       </w:pPr>
-      <w:bookmarkStart w:id="1" w:name="_Toc498011889"/>
+      <w:bookmarkStart w:id="0" w:name="_Toc498011889"/>
       <w:r>
         <w:rPr>
           <w:i w:val="0"/>
         </w:rPr>
         <w:t>Introdução</w:t>
       </w:r>
-      <w:bookmarkEnd w:id="1"/>
+      <w:bookmarkEnd w:id="0"/>
     </w:p>
     <w:p>
       <w:pPr>
@@ -2577,7 +2569,7 @@
           <w:i w:val="0"/>
         </w:rPr>
       </w:pPr>
-      <w:bookmarkStart w:id="2" w:name="_Toc498011891"/>
+      <w:bookmarkStart w:id="1" w:name="_Toc498011891"/>
       <w:r>
         <w:rPr>
           <w:i w:val="0"/>
@@ -2596,7 +2588,7 @@
         </w:rPr>
         <w:t xml:space="preserve"> de Test</w:t>
       </w:r>
-      <w:bookmarkEnd w:id="2"/>
+      <w:bookmarkEnd w:id="1"/>
       <w:r>
         <w:rPr>
           <w:i w:val="0"/>
@@ -2691,15 +2683,7 @@
         </w:numPr>
       </w:pPr>
       <w:r>
-        <w:t xml:space="preserve">Adriana </w:t>
-      </w:r>
-      <w:proofErr w:type="spellStart"/>
-      <w:r>
-        <w:t>Leticya</w:t>
-      </w:r>
-      <w:proofErr w:type="spellEnd"/>
-      <w:r>
-        <w:t xml:space="preserve"> Gontijo </w:t>
+        <w:t xml:space="preserve">Adriana Leticya Gontijo </w:t>
       </w:r>
     </w:p>
     <w:p/>
@@ -2731,15 +2715,7 @@
         <w:ind w:left="709" w:firstLine="567"/>
       </w:pPr>
       <w:r>
-        <w:t xml:space="preserve">Testar funcionalidade de realizar </w:t>
-      </w:r>
-      <w:proofErr w:type="spellStart"/>
-      <w:r>
-        <w:t>login</w:t>
-      </w:r>
-      <w:proofErr w:type="spellEnd"/>
-      <w:r>
-        <w:t xml:space="preserve"> utilizando o usuário e a senha previamente cadastrados.</w:t>
+        <w:t>Testar funcionalidade de realizar login utilizando o usuário e a senha previamente cadastrados.</w:t>
       </w:r>
     </w:p>
     <w:p/>
@@ -2829,6 +2805,7 @@
     <w:p>
       <w:pPr>
         <w:ind w:left="709" w:firstLine="567"/>
+        <w:jc w:val="both"/>
       </w:pPr>
       <w:r>
         <w:t>Após digitar o usuário e a senha previamente cadastrados o sistem</w:t>
@@ -2840,15 +2817,7 @@
         <w:t xml:space="preserve"> enviando o usuário para a tela principal do software.</w:t>
       </w:r>
       <w:r>
-        <w:t xml:space="preserve"> No caso de o usuário ou senha </w:t>
-      </w:r>
-      <w:proofErr w:type="gramStart"/>
-      <w:r>
-        <w:t>digitados</w:t>
-      </w:r>
-      <w:proofErr w:type="gramEnd"/>
-      <w:r>
-        <w:t xml:space="preserve"> forem incorretos o sistema deve retornar a mensagem de “Usuário ou senha incorretos” em menos de 2 segundos ao usuário.</w:t>
+        <w:t xml:space="preserve"> No caso de o usuário ou senha digitados forem incorretos o sistema deve retornar a mensagem de “Usuário ou senha incorretos” em menos de 2 segundos ao usuário.</w:t>
       </w:r>
       <w:r>
         <w:t xml:space="preserve"> </w:t>
@@ -2889,25 +2858,10 @@
     <w:p>
       <w:pPr>
         <w:ind w:left="709" w:firstLine="567"/>
-      </w:pPr>
-      <w:r>
-        <w:t xml:space="preserve">O teste será executado em um Notebook PC Asus X550L com </w:t>
-      </w:r>
-      <w:proofErr w:type="gramStart"/>
-      <w:r>
-        <w:t>6</w:t>
-      </w:r>
-      <w:proofErr w:type="gramEnd"/>
-      <w:r>
-        <w:t xml:space="preserve"> gigabytes de memória RAM, 750 Gigabytes de ROM, processador Intel Core i5 e sistema operacional Windows 10 e navegador Google </w:t>
-      </w:r>
-      <w:proofErr w:type="spellStart"/>
-      <w:r>
-        <w:t>Chrome</w:t>
-      </w:r>
-      <w:proofErr w:type="spellEnd"/>
-      <w:r>
-        <w:t xml:space="preserve"> v</w:t>
+        <w:jc w:val="both"/>
+      </w:pPr>
+      <w:r>
+        <w:t>O teste será executado em um Notebook PC Asus X550L com 6 gigabytes de memória RAM, 750 Gigabytes de ROM, processador Intel Core i5 e sistema operacional Windows 10 e navegador Google Chrome v</w:t>
       </w:r>
       <w:r>
         <w:t>63.0.3239.84</w:t>
@@ -3049,13 +3003,8 @@
               <w:jc w:val="center"/>
             </w:pPr>
             <w:r>
-              <w:t xml:space="preserve">Tela de </w:t>
-            </w:r>
-            <w:proofErr w:type="spellStart"/>
-            <w:r>
-              <w:t>Login</w:t>
-            </w:r>
-            <w:proofErr w:type="spellEnd"/>
+              <w:t>Tela de Login</w:t>
+            </w:r>
           </w:p>
         </w:tc>
         <w:tc>
@@ -3110,13 +3059,8 @@
               <w:jc w:val="center"/>
             </w:pPr>
             <w:r>
-              <w:t xml:space="preserve">Tela de </w:t>
-            </w:r>
-            <w:proofErr w:type="spellStart"/>
-            <w:r>
-              <w:t>Login</w:t>
-            </w:r>
-            <w:proofErr w:type="spellEnd"/>
+              <w:t>Tela de Login</w:t>
+            </w:r>
           </w:p>
         </w:tc>
         <w:tc>
@@ -3142,13 +3086,9 @@
             <w:pPr>
               <w:jc w:val="center"/>
             </w:pPr>
-            <w:proofErr w:type="spellStart"/>
-            <w:proofErr w:type="gramStart"/>
             <w:r>
               <w:t>minhasenha</w:t>
             </w:r>
-            <w:proofErr w:type="spellEnd"/>
-            <w:proofErr w:type="gramEnd"/>
           </w:p>
         </w:tc>
       </w:tr>
@@ -3178,13 +3118,8 @@
               <w:jc w:val="center"/>
             </w:pPr>
             <w:r>
-              <w:t xml:space="preserve">Tela de </w:t>
-            </w:r>
-            <w:proofErr w:type="spellStart"/>
-            <w:r>
-              <w:t>Login</w:t>
-            </w:r>
-            <w:proofErr w:type="spellEnd"/>
+              <w:t>Tela de Login</w:t>
+            </w:r>
           </w:p>
         </w:tc>
         <w:tc>
@@ -3239,13 +3174,8 @@
               <w:jc w:val="center"/>
             </w:pPr>
             <w:r>
-              <w:t xml:space="preserve">Tela de </w:t>
-            </w:r>
-            <w:proofErr w:type="spellStart"/>
-            <w:r>
-              <w:t>Login</w:t>
-            </w:r>
-            <w:proofErr w:type="spellEnd"/>
+              <w:t>Tela de Login</w:t>
+            </w:r>
           </w:p>
         </w:tc>
         <w:tc>
@@ -3358,23 +3288,7 @@
           <w:sz w:val="24"/>
           <w:szCs w:val="24"/>
         </w:rPr>
-        <w:t xml:space="preserve">No roteiro 02, onde o usuário e senha não estavam cadastrados o sistema retornou a mensagem de erro “Usuário ou </w:t>
-      </w:r>
-      <w:proofErr w:type="gramStart"/>
-      <w:r>
-        <w:rPr>
-          <w:sz w:val="24"/>
-          <w:szCs w:val="24"/>
-        </w:rPr>
-        <w:t>senha incorretos”</w:t>
-      </w:r>
-      <w:proofErr w:type="gramEnd"/>
-      <w:r>
-        <w:rPr>
-          <w:sz w:val="24"/>
-          <w:szCs w:val="24"/>
-        </w:rPr>
-        <w:t xml:space="preserve"> conforme esperado.</w:t>
+        <w:t>No roteiro 02, onde o usuário e senha não estavam cadastrados o sistema retornou a mensagem de erro “Usuário ou senha incorretos” conforme esperado.</w:t>
       </w:r>
     </w:p>
     <w:p>
@@ -3475,15 +3389,7 @@
         </w:numPr>
       </w:pPr>
       <w:r>
-        <w:t xml:space="preserve">Adriana </w:t>
-      </w:r>
-      <w:proofErr w:type="spellStart"/>
-      <w:r>
-        <w:t>Leticya</w:t>
-      </w:r>
-      <w:proofErr w:type="spellEnd"/>
-      <w:r>
-        <w:t xml:space="preserve"> Gontijo </w:t>
+        <w:t xml:space="preserve">Adriana Leticya Gontijo </w:t>
       </w:r>
     </w:p>
     <w:p/>
@@ -3560,13 +3466,7 @@
         <w:ind w:left="709" w:firstLine="567"/>
       </w:pPr>
       <w:r>
-        <w:t>Antes de</w:t>
-      </w:r>
-      <w:r>
-        <w:t xml:space="preserve"> executar esse teste deve-se</w:t>
-      </w:r>
-      <w:r>
-        <w:t>:</w:t>
+        <w:t>Antes de executar esse teste deve-se:</w:t>
       </w:r>
     </w:p>
     <w:p>
@@ -3620,12 +3520,10 @@
     <w:p>
       <w:pPr>
         <w:ind w:left="709" w:firstLine="567"/>
-      </w:pPr>
-      <w:r>
-        <w:t xml:space="preserve">Após </w:t>
-      </w:r>
-      <w:r>
-        <w:t>o usuário preencher os campos obrigatórios e selecionar o “sexo” e</w:t>
+        <w:jc w:val="both"/>
+      </w:pPr>
+      <w:r>
+        <w:t>Após o usuário preencher os campos obrigatórios e selecionar o “sexo” e</w:t>
       </w:r>
       <w:r>
         <w:t xml:space="preserve"> clicar em “Salvar”</w:t>
@@ -3673,25 +3571,10 @@
     <w:p>
       <w:pPr>
         <w:ind w:left="709" w:firstLine="567"/>
-      </w:pPr>
-      <w:r>
-        <w:t xml:space="preserve">O teste será executado em um Notebook PC Asus X550L com </w:t>
-      </w:r>
-      <w:proofErr w:type="gramStart"/>
-      <w:r>
-        <w:t>6</w:t>
-      </w:r>
-      <w:proofErr w:type="gramEnd"/>
-      <w:r>
-        <w:t xml:space="preserve"> gigabytes de memória RAM, 750 Gigabytes de ROM, processador Intel Core i5 e sistema operacional Windows 10 e navegador Google </w:t>
-      </w:r>
-      <w:proofErr w:type="spellStart"/>
-      <w:r>
-        <w:t>Chrome</w:t>
-      </w:r>
-      <w:proofErr w:type="spellEnd"/>
-      <w:r>
-        <w:t xml:space="preserve"> v</w:t>
+        <w:jc w:val="both"/>
+      </w:pPr>
+      <w:r>
+        <w:t>O teste será executado em um Notebook PC Asus X550L com 6 gigabytes de memória RAM, 750 Gigabytes de ROM, processador Intel Core i5 e sistema operacional Windows 10 e navegador Google Chrome v</w:t>
       </w:r>
       <w:r>
         <w:t>63.0.3239.84</w:t>
@@ -3834,10 +3717,7 @@
               <w:jc w:val="center"/>
             </w:pPr>
             <w:r>
-              <w:t xml:space="preserve">Tela de </w:t>
-            </w:r>
-            <w:r>
-              <w:t>Cadastro</w:t>
+              <w:t>Tela de Cadastro</w:t>
             </w:r>
           </w:p>
         </w:tc>
@@ -3979,6 +3859,463 @@
             <w:r>
               <w:t>Feminino</w:t>
             </w:r>
+          </w:p>
+        </w:tc>
+      </w:tr>
+      <w:tr>
+        <w:tc>
+          <w:tcPr>
+            <w:tcW w:w="617" w:type="dxa"/>
+            <w:vMerge/>
+            <w:vAlign w:val="center"/>
+          </w:tcPr>
+          <w:p>
+            <w:pPr>
+              <w:jc w:val="center"/>
+            </w:pPr>
+          </w:p>
+        </w:tc>
+        <w:tc>
+          <w:tcPr>
+            <w:tcW w:w="2943" w:type="dxa"/>
+            <w:vAlign w:val="center"/>
+          </w:tcPr>
+          <w:p>
+            <w:pPr>
+              <w:jc w:val="center"/>
+            </w:pPr>
+            <w:r>
+              <w:t>Tela de Cadastro</w:t>
+            </w:r>
+          </w:p>
+        </w:tc>
+        <w:tc>
+          <w:tcPr>
+            <w:tcW w:w="2517" w:type="dxa"/>
+            <w:vAlign w:val="center"/>
+          </w:tcPr>
+          <w:p>
+            <w:pPr>
+              <w:jc w:val="center"/>
+            </w:pPr>
+            <w:proofErr w:type="spellStart"/>
+            <w:r>
+              <w:t>Email</w:t>
+            </w:r>
+            <w:proofErr w:type="spellEnd"/>
+          </w:p>
+        </w:tc>
+        <w:tc>
+          <w:tcPr>
+            <w:tcW w:w="2527" w:type="dxa"/>
+            <w:vAlign w:val="center"/>
+          </w:tcPr>
+          <w:p>
+            <w:pPr>
+              <w:jc w:val="center"/>
+            </w:pPr>
+            <w:hyperlink r:id="rId12" w:history="1">
+              <w:r>
+                <w:rPr>
+                  <w:rStyle w:val="Hyperlink"/>
+                </w:rPr>
+                <w:t>teste@gmail.com</w:t>
+              </w:r>
+            </w:hyperlink>
+          </w:p>
+        </w:tc>
+      </w:tr>
+      <w:tr>
+        <w:tc>
+          <w:tcPr>
+            <w:tcW w:w="617" w:type="dxa"/>
+            <w:vMerge/>
+            <w:vAlign w:val="center"/>
+          </w:tcPr>
+          <w:p>
+            <w:pPr>
+              <w:jc w:val="center"/>
+            </w:pPr>
+          </w:p>
+        </w:tc>
+        <w:tc>
+          <w:tcPr>
+            <w:tcW w:w="2943" w:type="dxa"/>
+            <w:vAlign w:val="center"/>
+          </w:tcPr>
+          <w:p>
+            <w:pPr>
+              <w:jc w:val="center"/>
+            </w:pPr>
+            <w:r>
+              <w:t>Tela de Cadastro</w:t>
+            </w:r>
+          </w:p>
+        </w:tc>
+        <w:tc>
+          <w:tcPr>
+            <w:tcW w:w="2517" w:type="dxa"/>
+            <w:vAlign w:val="center"/>
+          </w:tcPr>
+          <w:p>
+            <w:pPr>
+              <w:jc w:val="center"/>
+            </w:pPr>
+            <w:r>
+              <w:t>Senha</w:t>
+            </w:r>
+          </w:p>
+        </w:tc>
+        <w:tc>
+          <w:tcPr>
+            <w:tcW w:w="2527" w:type="dxa"/>
+            <w:vAlign w:val="center"/>
+          </w:tcPr>
+          <w:p>
+            <w:pPr>
+              <w:jc w:val="center"/>
+            </w:pPr>
+            <w:r>
+              <w:t>minhasenha</w:t>
+            </w:r>
+          </w:p>
+        </w:tc>
+      </w:tr>
+      <w:tr>
+        <w:tc>
+          <w:tcPr>
+            <w:tcW w:w="617" w:type="dxa"/>
+            <w:vMerge/>
+            <w:vAlign w:val="center"/>
+          </w:tcPr>
+          <w:p>
+            <w:pPr>
+              <w:jc w:val="center"/>
+            </w:pPr>
+          </w:p>
+        </w:tc>
+        <w:tc>
+          <w:tcPr>
+            <w:tcW w:w="2943" w:type="dxa"/>
+            <w:vAlign w:val="center"/>
+          </w:tcPr>
+          <w:p>
+            <w:pPr>
+              <w:jc w:val="center"/>
+            </w:pPr>
+            <w:r>
+              <w:t>Tela de Cadastro</w:t>
+            </w:r>
+          </w:p>
+        </w:tc>
+        <w:tc>
+          <w:tcPr>
+            <w:tcW w:w="2517" w:type="dxa"/>
+            <w:vAlign w:val="center"/>
+          </w:tcPr>
+          <w:p>
+            <w:pPr>
+              <w:jc w:val="center"/>
+            </w:pPr>
+            <w:r>
+              <w:t>CPF</w:t>
+            </w:r>
+          </w:p>
+        </w:tc>
+        <w:tc>
+          <w:tcPr>
+            <w:tcW w:w="2527" w:type="dxa"/>
+            <w:vAlign w:val="center"/>
+          </w:tcPr>
+          <w:p>
+            <w:pPr>
+              <w:jc w:val="center"/>
+            </w:pPr>
+            <w:r>
+              <w:t>12345678900</w:t>
+            </w:r>
+          </w:p>
+        </w:tc>
+      </w:tr>
+      <w:tr>
+        <w:tc>
+          <w:tcPr>
+            <w:tcW w:w="617" w:type="dxa"/>
+            <w:vMerge/>
+            <w:vAlign w:val="center"/>
+          </w:tcPr>
+          <w:p>
+            <w:pPr>
+              <w:jc w:val="center"/>
+            </w:pPr>
+          </w:p>
+        </w:tc>
+        <w:tc>
+          <w:tcPr>
+            <w:tcW w:w="2943" w:type="dxa"/>
+            <w:vAlign w:val="center"/>
+          </w:tcPr>
+          <w:p>
+            <w:pPr>
+              <w:jc w:val="center"/>
+            </w:pPr>
+            <w:r>
+              <w:t>Tela de Cadastro</w:t>
+            </w:r>
+          </w:p>
+        </w:tc>
+        <w:tc>
+          <w:tcPr>
+            <w:tcW w:w="2517" w:type="dxa"/>
+            <w:vAlign w:val="center"/>
+          </w:tcPr>
+          <w:p>
+            <w:pPr>
+              <w:jc w:val="center"/>
+            </w:pPr>
+            <w:r>
+              <w:t>RG</w:t>
+            </w:r>
+          </w:p>
+        </w:tc>
+        <w:tc>
+          <w:tcPr>
+            <w:tcW w:w="2527" w:type="dxa"/>
+            <w:vAlign w:val="center"/>
+          </w:tcPr>
+          <w:p>
+            <w:pPr>
+              <w:jc w:val="center"/>
+            </w:pPr>
+            <w:r>
+              <w:t>987456321</w:t>
+            </w:r>
+          </w:p>
+        </w:tc>
+      </w:tr>
+      <w:tr>
+        <w:tc>
+          <w:tcPr>
+            <w:tcW w:w="617" w:type="dxa"/>
+            <w:vMerge/>
+            <w:vAlign w:val="center"/>
+          </w:tcPr>
+          <w:p>
+            <w:pPr>
+              <w:jc w:val="center"/>
+            </w:pPr>
+          </w:p>
+        </w:tc>
+        <w:tc>
+          <w:tcPr>
+            <w:tcW w:w="2943" w:type="dxa"/>
+            <w:vAlign w:val="center"/>
+          </w:tcPr>
+          <w:p>
+            <w:pPr>
+              <w:jc w:val="center"/>
+            </w:pPr>
+            <w:r>
+              <w:t>Tela de Cadastro</w:t>
+            </w:r>
+          </w:p>
+        </w:tc>
+        <w:tc>
+          <w:tcPr>
+            <w:tcW w:w="2517" w:type="dxa"/>
+            <w:vAlign w:val="center"/>
+          </w:tcPr>
+          <w:p>
+            <w:pPr>
+              <w:jc w:val="center"/>
+            </w:pPr>
+            <w:r>
+              <w:t>Telefone</w:t>
+            </w:r>
+          </w:p>
+        </w:tc>
+        <w:tc>
+          <w:tcPr>
+            <w:tcW w:w="2527" w:type="dxa"/>
+            <w:vAlign w:val="center"/>
+          </w:tcPr>
+          <w:p>
+            <w:pPr>
+              <w:jc w:val="center"/>
+            </w:pPr>
+            <w:r>
+              <w:t>62992121310</w:t>
+            </w:r>
+          </w:p>
+        </w:tc>
+      </w:tr>
+      <w:tr>
+        <w:tc>
+          <w:tcPr>
+            <w:tcW w:w="617" w:type="dxa"/>
+            <w:vMerge w:val="restart"/>
+            <w:vAlign w:val="center"/>
+          </w:tcPr>
+          <w:p>
+            <w:pPr>
+              <w:jc w:val="center"/>
+            </w:pPr>
+            <w:r>
+              <w:t>02</w:t>
+            </w:r>
+          </w:p>
+          <w:p>
+            <w:pPr>
+              <w:jc w:val="center"/>
+            </w:pPr>
+          </w:p>
+        </w:tc>
+        <w:tc>
+          <w:tcPr>
+            <w:tcW w:w="2943" w:type="dxa"/>
+            <w:vAlign w:val="center"/>
+          </w:tcPr>
+          <w:p>
+            <w:pPr>
+              <w:jc w:val="center"/>
+            </w:pPr>
+            <w:r>
+              <w:t>Tela de Cadastro</w:t>
+            </w:r>
+          </w:p>
+        </w:tc>
+        <w:tc>
+          <w:tcPr>
+            <w:tcW w:w="2517" w:type="dxa"/>
+            <w:vAlign w:val="center"/>
+          </w:tcPr>
+          <w:p>
+            <w:pPr>
+              <w:jc w:val="center"/>
+            </w:pPr>
+            <w:r>
+              <w:t>Nome</w:t>
+            </w:r>
+          </w:p>
+        </w:tc>
+        <w:tc>
+          <w:tcPr>
+            <w:tcW w:w="2527" w:type="dxa"/>
+            <w:vAlign w:val="center"/>
+          </w:tcPr>
+          <w:p>
+            <w:pPr>
+              <w:jc w:val="center"/>
+            </w:pPr>
+          </w:p>
+        </w:tc>
+      </w:tr>
+      <w:tr>
+        <w:tc>
+          <w:tcPr>
+            <w:tcW w:w="617" w:type="dxa"/>
+            <w:vMerge/>
+            <w:vAlign w:val="center"/>
+          </w:tcPr>
+          <w:p>
+            <w:pPr>
+              <w:jc w:val="center"/>
+            </w:pPr>
+          </w:p>
+        </w:tc>
+        <w:tc>
+          <w:tcPr>
+            <w:tcW w:w="2943" w:type="dxa"/>
+            <w:vAlign w:val="center"/>
+          </w:tcPr>
+          <w:p>
+            <w:pPr>
+              <w:jc w:val="center"/>
+            </w:pPr>
+            <w:r>
+              <w:t>Tela de Cadastro</w:t>
+            </w:r>
+          </w:p>
+        </w:tc>
+        <w:tc>
+          <w:tcPr>
+            <w:tcW w:w="2517" w:type="dxa"/>
+            <w:vAlign w:val="center"/>
+          </w:tcPr>
+          <w:p>
+            <w:pPr>
+              <w:jc w:val="center"/>
+            </w:pPr>
+            <w:r>
+              <w:t>Matricula</w:t>
+            </w:r>
+          </w:p>
+        </w:tc>
+        <w:tc>
+          <w:tcPr>
+            <w:tcW w:w="2527" w:type="dxa"/>
+            <w:vAlign w:val="center"/>
+          </w:tcPr>
+          <w:p>
+            <w:pPr>
+              <w:jc w:val="center"/>
+            </w:pPr>
+            <w:r>
+              <w:t>1413020</w:t>
+            </w:r>
+          </w:p>
+        </w:tc>
+      </w:tr>
+      <w:tr>
+        <w:tc>
+          <w:tcPr>
+            <w:tcW w:w="617" w:type="dxa"/>
+            <w:vMerge/>
+            <w:vAlign w:val="center"/>
+          </w:tcPr>
+          <w:p>
+            <w:pPr>
+              <w:jc w:val="center"/>
+            </w:pPr>
+          </w:p>
+        </w:tc>
+        <w:tc>
+          <w:tcPr>
+            <w:tcW w:w="2943" w:type="dxa"/>
+            <w:vAlign w:val="center"/>
+          </w:tcPr>
+          <w:p>
+            <w:pPr>
+              <w:jc w:val="center"/>
+            </w:pPr>
+            <w:r>
+              <w:t>Tela de Cadastro</w:t>
+            </w:r>
+          </w:p>
+        </w:tc>
+        <w:tc>
+          <w:tcPr>
+            <w:tcW w:w="2517" w:type="dxa"/>
+            <w:vAlign w:val="center"/>
+          </w:tcPr>
+          <w:p>
+            <w:pPr>
+              <w:jc w:val="center"/>
+            </w:pPr>
+            <w:r>
+              <w:t>Sexo</w:t>
+            </w:r>
+          </w:p>
+        </w:tc>
+        <w:tc>
+          <w:tcPr>
+            <w:tcW w:w="2527" w:type="dxa"/>
+            <w:vAlign w:val="center"/>
+          </w:tcPr>
+          <w:p>
+            <w:pPr>
+              <w:jc w:val="center"/>
+            </w:pPr>
           </w:p>
         </w:tc>
       </w:tr>
@@ -4095,474 +4432,9 @@
             <w:pPr>
               <w:jc w:val="center"/>
             </w:pPr>
-            <w:proofErr w:type="spellStart"/>
-            <w:proofErr w:type="gramStart"/>
             <w:r>
               <w:t>minhasenha</w:t>
             </w:r>
-            <w:proofErr w:type="spellEnd"/>
-            <w:proofErr w:type="gramEnd"/>
-          </w:p>
-        </w:tc>
-      </w:tr>
-      <w:tr>
-        <w:tc>
-          <w:tcPr>
-            <w:tcW w:w="617" w:type="dxa"/>
-            <w:vMerge/>
-            <w:vAlign w:val="center"/>
-          </w:tcPr>
-          <w:p>
-            <w:pPr>
-              <w:jc w:val="center"/>
-            </w:pPr>
-          </w:p>
-        </w:tc>
-        <w:tc>
-          <w:tcPr>
-            <w:tcW w:w="2943" w:type="dxa"/>
-            <w:vAlign w:val="center"/>
-          </w:tcPr>
-          <w:p>
-            <w:pPr>
-              <w:jc w:val="center"/>
-            </w:pPr>
-            <w:r>
-              <w:t>Tela de Cadastro</w:t>
-            </w:r>
-          </w:p>
-        </w:tc>
-        <w:tc>
-          <w:tcPr>
-            <w:tcW w:w="2517" w:type="dxa"/>
-            <w:vAlign w:val="center"/>
-          </w:tcPr>
-          <w:p>
-            <w:pPr>
-              <w:jc w:val="center"/>
-            </w:pPr>
-            <w:r>
-              <w:t>CPF</w:t>
-            </w:r>
-          </w:p>
-        </w:tc>
-        <w:tc>
-          <w:tcPr>
-            <w:tcW w:w="2527" w:type="dxa"/>
-            <w:vAlign w:val="center"/>
-          </w:tcPr>
-          <w:p>
-            <w:pPr>
-              <w:jc w:val="center"/>
-            </w:pPr>
-            <w:r>
-              <w:t>12345678900</w:t>
-            </w:r>
-          </w:p>
-        </w:tc>
-      </w:tr>
-      <w:tr>
-        <w:tc>
-          <w:tcPr>
-            <w:tcW w:w="617" w:type="dxa"/>
-            <w:vMerge/>
-            <w:vAlign w:val="center"/>
-          </w:tcPr>
-          <w:p>
-            <w:pPr>
-              <w:jc w:val="center"/>
-            </w:pPr>
-          </w:p>
-        </w:tc>
-        <w:tc>
-          <w:tcPr>
-            <w:tcW w:w="2943" w:type="dxa"/>
-            <w:vAlign w:val="center"/>
-          </w:tcPr>
-          <w:p>
-            <w:pPr>
-              <w:jc w:val="center"/>
-            </w:pPr>
-            <w:r>
-              <w:t>Tela de Cadastro</w:t>
-            </w:r>
-          </w:p>
-        </w:tc>
-        <w:tc>
-          <w:tcPr>
-            <w:tcW w:w="2517" w:type="dxa"/>
-            <w:vAlign w:val="center"/>
-          </w:tcPr>
-          <w:p>
-            <w:pPr>
-              <w:jc w:val="center"/>
-            </w:pPr>
-            <w:r>
-              <w:t>RG</w:t>
-            </w:r>
-          </w:p>
-        </w:tc>
-        <w:tc>
-          <w:tcPr>
-            <w:tcW w:w="2527" w:type="dxa"/>
-            <w:vAlign w:val="center"/>
-          </w:tcPr>
-          <w:p>
-            <w:pPr>
-              <w:jc w:val="center"/>
-            </w:pPr>
-            <w:r>
-              <w:t>987456321</w:t>
-            </w:r>
-          </w:p>
-        </w:tc>
-      </w:tr>
-      <w:tr>
-        <w:tc>
-          <w:tcPr>
-            <w:tcW w:w="617" w:type="dxa"/>
-            <w:vMerge/>
-            <w:vAlign w:val="center"/>
-          </w:tcPr>
-          <w:p>
-            <w:pPr>
-              <w:jc w:val="center"/>
-            </w:pPr>
-          </w:p>
-        </w:tc>
-        <w:tc>
-          <w:tcPr>
-            <w:tcW w:w="2943" w:type="dxa"/>
-            <w:vAlign w:val="center"/>
-          </w:tcPr>
-          <w:p>
-            <w:pPr>
-              <w:jc w:val="center"/>
-            </w:pPr>
-            <w:r>
-              <w:t>Tela de Cadastro</w:t>
-            </w:r>
-          </w:p>
-        </w:tc>
-        <w:tc>
-          <w:tcPr>
-            <w:tcW w:w="2517" w:type="dxa"/>
-            <w:vAlign w:val="center"/>
-          </w:tcPr>
-          <w:p>
-            <w:pPr>
-              <w:jc w:val="center"/>
-            </w:pPr>
-            <w:r>
-              <w:t>Telefone</w:t>
-            </w:r>
-          </w:p>
-        </w:tc>
-        <w:tc>
-          <w:tcPr>
-            <w:tcW w:w="2527" w:type="dxa"/>
-            <w:vAlign w:val="center"/>
-          </w:tcPr>
-          <w:p>
-            <w:pPr>
-              <w:jc w:val="center"/>
-            </w:pPr>
-            <w:r>
-              <w:t>62992121310</w:t>
-            </w:r>
-          </w:p>
-        </w:tc>
-      </w:tr>
-      <w:tr>
-        <w:tc>
-          <w:tcPr>
-            <w:tcW w:w="617" w:type="dxa"/>
-            <w:vMerge w:val="restart"/>
-            <w:vAlign w:val="center"/>
-          </w:tcPr>
-          <w:p>
-            <w:pPr>
-              <w:jc w:val="center"/>
-            </w:pPr>
-            <w:r>
-              <w:t>02</w:t>
-            </w:r>
-          </w:p>
-          <w:p>
-            <w:pPr>
-              <w:jc w:val="center"/>
-            </w:pPr>
-          </w:p>
-        </w:tc>
-        <w:tc>
-          <w:tcPr>
-            <w:tcW w:w="2943" w:type="dxa"/>
-            <w:vAlign w:val="center"/>
-          </w:tcPr>
-          <w:p>
-            <w:pPr>
-              <w:jc w:val="center"/>
-            </w:pPr>
-            <w:r>
-              <w:t>Tela de Cadastro</w:t>
-            </w:r>
-          </w:p>
-        </w:tc>
-        <w:tc>
-          <w:tcPr>
-            <w:tcW w:w="2517" w:type="dxa"/>
-            <w:vAlign w:val="center"/>
-          </w:tcPr>
-          <w:p>
-            <w:pPr>
-              <w:jc w:val="center"/>
-            </w:pPr>
-            <w:r>
-              <w:t>Nome</w:t>
-            </w:r>
-          </w:p>
-        </w:tc>
-        <w:tc>
-          <w:tcPr>
-            <w:tcW w:w="2527" w:type="dxa"/>
-            <w:vAlign w:val="center"/>
-          </w:tcPr>
-          <w:p>
-            <w:pPr>
-              <w:jc w:val="center"/>
-            </w:pPr>
-          </w:p>
-        </w:tc>
-      </w:tr>
-      <w:tr>
-        <w:tc>
-          <w:tcPr>
-            <w:tcW w:w="617" w:type="dxa"/>
-            <w:vMerge/>
-            <w:vAlign w:val="center"/>
-          </w:tcPr>
-          <w:p>
-            <w:pPr>
-              <w:jc w:val="center"/>
-            </w:pPr>
-          </w:p>
-        </w:tc>
-        <w:tc>
-          <w:tcPr>
-            <w:tcW w:w="2943" w:type="dxa"/>
-            <w:vAlign w:val="center"/>
-          </w:tcPr>
-          <w:p>
-            <w:pPr>
-              <w:jc w:val="center"/>
-            </w:pPr>
-            <w:r>
-              <w:t>Tela de Cadastro</w:t>
-            </w:r>
-          </w:p>
-        </w:tc>
-        <w:tc>
-          <w:tcPr>
-            <w:tcW w:w="2517" w:type="dxa"/>
-            <w:vAlign w:val="center"/>
-          </w:tcPr>
-          <w:p>
-            <w:pPr>
-              <w:jc w:val="center"/>
-            </w:pPr>
-            <w:r>
-              <w:t>Matricula</w:t>
-            </w:r>
-          </w:p>
-        </w:tc>
-        <w:tc>
-          <w:tcPr>
-            <w:tcW w:w="2527" w:type="dxa"/>
-            <w:vAlign w:val="center"/>
-          </w:tcPr>
-          <w:p>
-            <w:pPr>
-              <w:jc w:val="center"/>
-            </w:pPr>
-            <w:r>
-              <w:t>1413020</w:t>
-            </w:r>
-          </w:p>
-        </w:tc>
-      </w:tr>
-      <w:tr>
-        <w:tc>
-          <w:tcPr>
-            <w:tcW w:w="617" w:type="dxa"/>
-            <w:vMerge/>
-            <w:vAlign w:val="center"/>
-          </w:tcPr>
-          <w:p>
-            <w:pPr>
-              <w:jc w:val="center"/>
-            </w:pPr>
-          </w:p>
-        </w:tc>
-        <w:tc>
-          <w:tcPr>
-            <w:tcW w:w="2943" w:type="dxa"/>
-            <w:vAlign w:val="center"/>
-          </w:tcPr>
-          <w:p>
-            <w:pPr>
-              <w:jc w:val="center"/>
-            </w:pPr>
-            <w:r>
-              <w:t>Tela de Cadastro</w:t>
-            </w:r>
-          </w:p>
-        </w:tc>
-        <w:tc>
-          <w:tcPr>
-            <w:tcW w:w="2517" w:type="dxa"/>
-            <w:vAlign w:val="center"/>
-          </w:tcPr>
-          <w:p>
-            <w:pPr>
-              <w:jc w:val="center"/>
-            </w:pPr>
-            <w:r>
-              <w:t>Sexo</w:t>
-            </w:r>
-          </w:p>
-        </w:tc>
-        <w:tc>
-          <w:tcPr>
-            <w:tcW w:w="2527" w:type="dxa"/>
-            <w:vAlign w:val="center"/>
-          </w:tcPr>
-          <w:p>
-            <w:pPr>
-              <w:jc w:val="center"/>
-            </w:pPr>
-          </w:p>
-        </w:tc>
-      </w:tr>
-      <w:tr>
-        <w:tc>
-          <w:tcPr>
-            <w:tcW w:w="617" w:type="dxa"/>
-            <w:vMerge/>
-            <w:vAlign w:val="center"/>
-          </w:tcPr>
-          <w:p>
-            <w:pPr>
-              <w:jc w:val="center"/>
-            </w:pPr>
-          </w:p>
-        </w:tc>
-        <w:tc>
-          <w:tcPr>
-            <w:tcW w:w="2943" w:type="dxa"/>
-            <w:vAlign w:val="center"/>
-          </w:tcPr>
-          <w:p>
-            <w:pPr>
-              <w:jc w:val="center"/>
-            </w:pPr>
-            <w:r>
-              <w:t>Tela de Cadastro</w:t>
-            </w:r>
-          </w:p>
-        </w:tc>
-        <w:tc>
-          <w:tcPr>
-            <w:tcW w:w="2517" w:type="dxa"/>
-            <w:vAlign w:val="center"/>
-          </w:tcPr>
-          <w:p>
-            <w:pPr>
-              <w:jc w:val="center"/>
-            </w:pPr>
-            <w:proofErr w:type="spellStart"/>
-            <w:r>
-              <w:t>Email</w:t>
-            </w:r>
-            <w:proofErr w:type="spellEnd"/>
-          </w:p>
-        </w:tc>
-        <w:tc>
-          <w:tcPr>
-            <w:tcW w:w="2527" w:type="dxa"/>
-            <w:vAlign w:val="center"/>
-          </w:tcPr>
-          <w:p>
-            <w:pPr>
-              <w:jc w:val="center"/>
-            </w:pPr>
-            <w:hyperlink r:id="rId14" w:history="1">
-              <w:r>
-                <w:rPr>
-                  <w:rStyle w:val="Hyperlink"/>
-                </w:rPr>
-                <w:t>teste@gmail.com</w:t>
-              </w:r>
-            </w:hyperlink>
-          </w:p>
-        </w:tc>
-      </w:tr>
-      <w:tr>
-        <w:tc>
-          <w:tcPr>
-            <w:tcW w:w="617" w:type="dxa"/>
-            <w:vMerge/>
-            <w:vAlign w:val="center"/>
-          </w:tcPr>
-          <w:p>
-            <w:pPr>
-              <w:jc w:val="center"/>
-            </w:pPr>
-          </w:p>
-        </w:tc>
-        <w:tc>
-          <w:tcPr>
-            <w:tcW w:w="2943" w:type="dxa"/>
-            <w:vAlign w:val="center"/>
-          </w:tcPr>
-          <w:p>
-            <w:pPr>
-              <w:jc w:val="center"/>
-            </w:pPr>
-            <w:r>
-              <w:t>Tela de Cadastro</w:t>
-            </w:r>
-          </w:p>
-        </w:tc>
-        <w:tc>
-          <w:tcPr>
-            <w:tcW w:w="2517" w:type="dxa"/>
-            <w:vAlign w:val="center"/>
-          </w:tcPr>
-          <w:p>
-            <w:pPr>
-              <w:jc w:val="center"/>
-            </w:pPr>
-            <w:r>
-              <w:t>Senha</w:t>
-            </w:r>
-          </w:p>
-        </w:tc>
-        <w:tc>
-          <w:tcPr>
-            <w:tcW w:w="2527" w:type="dxa"/>
-            <w:vAlign w:val="center"/>
-          </w:tcPr>
-          <w:p>
-            <w:pPr>
-              <w:jc w:val="center"/>
-            </w:pPr>
-            <w:proofErr w:type="spellStart"/>
-            <w:proofErr w:type="gramStart"/>
-            <w:r>
-              <w:t>minhasenha</w:t>
-            </w:r>
-            <w:proofErr w:type="spellEnd"/>
-            <w:proofErr w:type="gramEnd"/>
           </w:p>
         </w:tc>
       </w:tr>
@@ -4981,15 +4853,7 @@
         </w:numPr>
       </w:pPr>
       <w:r>
-        <w:t xml:space="preserve">Adriana </w:t>
-      </w:r>
-      <w:proofErr w:type="spellStart"/>
-      <w:r>
-        <w:t>Leticya</w:t>
-      </w:r>
-      <w:proofErr w:type="spellEnd"/>
-      <w:r>
-        <w:t xml:space="preserve"> Gontijo </w:t>
+        <w:t xml:space="preserve">Adriana Leticya Gontijo </w:t>
       </w:r>
     </w:p>
     <w:p/>
@@ -5021,24 +4885,7 @@
         <w:ind w:left="709" w:firstLine="567"/>
       </w:pPr>
       <w:r>
-        <w:t xml:space="preserve">Testar </w:t>
-      </w:r>
-      <w:r>
-        <w:t>funcionalidade de realizar candidatura</w:t>
-      </w:r>
-      <w:r>
-        <w:t xml:space="preserve"> utilizando </w:t>
-      </w:r>
-      <w:r>
-        <w:t xml:space="preserve">uma matricula </w:t>
-      </w:r>
-      <w:proofErr w:type="gramStart"/>
-      <w:r>
-        <w:t>cadastrada</w:t>
-      </w:r>
-      <w:proofErr w:type="gramEnd"/>
-      <w:r>
-        <w:t xml:space="preserve"> no sistema.</w:t>
+        <w:t>Testar funcionalidade de realizar candidatura utilizando uma matricula cadastrada no sistema.</w:t>
       </w:r>
     </w:p>
     <w:p/>
@@ -5148,27 +4995,14 @@
     <w:p>
       <w:pPr>
         <w:ind w:left="709" w:firstLine="567"/>
-      </w:pPr>
-      <w:r>
-        <w:t xml:space="preserve">Após </w:t>
-      </w:r>
-      <w:r>
-        <w:t xml:space="preserve">o usuário </w:t>
-      </w:r>
-      <w:r>
-        <w:t xml:space="preserve">digitar </w:t>
-      </w:r>
-      <w:r>
-        <w:t>uma matricula previamente cadastrada e clicar no botão “Candidatar”, o sistema deve salvar a candidatura e retornar a mensagem “Candidatura realizada com sucesso!”. Caso o usuário digite um</w:t>
-      </w:r>
-      <w:r>
-        <w:t>a matricula que não esteja cadastrada o sistema deve retornar a mensagem de erro “Matricula não encontrada!</w:t>
-      </w:r>
-      <w:proofErr w:type="gramStart"/>
-      <w:r>
-        <w:t>”</w:t>
-      </w:r>
-      <w:proofErr w:type="gramEnd"/>
+        <w:jc w:val="both"/>
+      </w:pPr>
+      <w:r>
+        <w:t>Após o usuário digitar uma matricula previamente cadastrada e clicar no botão “Candidatar”, o sistema deve salvar a candidatura e retornar a mensagem “Candidatura realizada com sucesso!”. Caso o usuário digite um</w:t>
+      </w:r>
+      <w:r>
+        <w:t>a matricula que não esteja cadastrada o sistema deve retornar a mensagem de erro “Matricula não encontrada!”</w:t>
+      </w:r>
     </w:p>
     <w:p/>
     <w:p>
@@ -5205,25 +5039,11 @@
     <w:p>
       <w:pPr>
         <w:ind w:left="709" w:firstLine="567"/>
-      </w:pPr>
-      <w:r>
-        <w:t xml:space="preserve">O teste será executado em um Notebook PC Asus X550L com </w:t>
-      </w:r>
-      <w:proofErr w:type="gramStart"/>
-      <w:r>
-        <w:t>6</w:t>
-      </w:r>
-      <w:proofErr w:type="gramEnd"/>
-      <w:r>
-        <w:t xml:space="preserve"> gigabytes de memória RAM, 750 Gigabytes de ROM, processador Intel Core i5 e sistema operacional Windows 10 e navegador Google </w:t>
-      </w:r>
-      <w:proofErr w:type="spellStart"/>
-      <w:r>
-        <w:t>Chrome</w:t>
-      </w:r>
-      <w:proofErr w:type="spellEnd"/>
-      <w:r>
-        <w:t xml:space="preserve"> v</w:t>
+        <w:jc w:val="both"/>
+      </w:pPr>
+      <w:bookmarkStart w:id="2" w:name="_GoBack"/>
+      <w:r>
+        <w:t>O teste será executado em um Notebook PC Asus X550L com 6 gigabytes de memória RAM, 750 Gigabytes de ROM, processador Intel Core i5 e sistema operacional Windows 10 e navegador Google Chrome v</w:t>
       </w:r>
       <w:r>
         <w:t>63.0.3239.84</w:t>
@@ -5232,6 +5052,7 @@
         <w:t xml:space="preserve"> 64 bits.</w:t>
       </w:r>
     </w:p>
+    <w:bookmarkEnd w:id="2"/>
     <w:p>
       <w:pPr>
         <w:ind w:left="709" w:firstLine="567"/>
@@ -5619,30 +5440,14 @@
           <w:sz w:val="24"/>
           <w:szCs w:val="24"/>
         </w:rPr>
-        <w:t xml:space="preserve">No roteiro 02, onde a matricula não estava </w:t>
-      </w:r>
-      <w:proofErr w:type="gramStart"/>
-      <w:r>
-        <w:rPr>
-          <w:sz w:val="24"/>
-          <w:szCs w:val="24"/>
-        </w:rPr>
-        <w:t xml:space="preserve">cadastrada, </w:t>
-      </w:r>
-      <w:r>
-        <w:rPr>
-          <w:sz w:val="24"/>
-          <w:szCs w:val="24"/>
-        </w:rPr>
-        <w:t>o sistema</w:t>
-      </w:r>
-      <w:proofErr w:type="gramEnd"/>
-      <w:r>
-        <w:rPr>
-          <w:sz w:val="24"/>
-          <w:szCs w:val="24"/>
-        </w:rPr>
-        <w:t xml:space="preserve"> retornou a mensagem de erro “</w:t>
+        <w:t xml:space="preserve">No roteiro 02, onde a matricula não estava cadastrada, </w:t>
+      </w:r>
+      <w:r>
+        <w:rPr>
+          <w:sz w:val="24"/>
+          <w:szCs w:val="24"/>
+        </w:rPr>
+        <w:t>o sistema retornou a mensagem de erro “</w:t>
       </w:r>
       <w:r>
         <w:rPr>
@@ -5793,8 +5598,8 @@
       </w:pPr>
     </w:p>
     <w:sectPr>
-      <w:headerReference w:type="default" r:id="rId15"/>
-      <w:footerReference w:type="default" r:id="rId16"/>
+      <w:headerReference w:type="default" r:id="rId14"/>
+      <w:footerReference w:type="default" r:id="rId15"/>
       <w:footnotePr>
         <w:pos w:val="beneathText"/>
       </w:footnotePr>
@@ -5808,7 +5613,7 @@
 </file>
 
 <file path=word/endnotes.xml><?xml version="1.0" encoding="utf-8"?>
-<w:endnotes xmlns:wpc="http://schemas.microsoft.com/office/word/2010/wordprocessingCanvas" xmlns:mc="http://schemas.openxmlformats.org/markup-compatibility/2006" xmlns:o="urn:schemas-microsoft-com:office:office" xmlns:r="http://schemas.openxmlformats.org/officeDocument/2006/relationships" xmlns:m="http://schemas.openxmlformats.org/officeDocument/2006/math" xmlns:v="urn:schemas-microsoft-com:vml" xmlns:wp14="http://schemas.microsoft.com/office/word/2010/wordprocessingDrawing" xmlns:wp="http://schemas.openxmlformats.org/drawingml/2006/wordprocessingDrawing" xmlns:w10="urn:schemas-microsoft-com:office:word" xmlns:w="http://schemas.openxmlformats.org/wordprocessingml/2006/main" xmlns:w14="http://schemas.microsoft.com/office/word/2010/wordml" xmlns:wpg="http://schemas.microsoft.com/office/word/2010/wordprocessingGroup" xmlns:wpi="http://schemas.microsoft.com/office/word/2010/wordprocessingInk" xmlns:wne="http://schemas.microsoft.com/office/word/2006/wordml" xmlns:wps="http://schemas.microsoft.com/office/word/2010/wordprocessingShape" mc:Ignorable="w14 wp14">
+<w:endnotes xmlns:wpc="http://schemas.microsoft.com/office/word/2010/wordprocessingCanvas" xmlns:cx="http://schemas.microsoft.com/office/drawing/2014/chartex" xmlns:cx1="http://schemas.microsoft.com/office/drawing/2015/9/8/chartex" xmlns:cx2="http://schemas.microsoft.com/office/drawing/2015/10/21/chartex" xmlns:cx3="http://schemas.microsoft.com/office/drawing/2016/5/9/chartex" xmlns:cx4="http://schemas.microsoft.com/office/drawing/2016/5/10/chartex" xmlns:cx5="http://schemas.microsoft.com/office/drawing/2016/5/11/chartex" xmlns:cx6="http://schemas.microsoft.com/office/drawing/2016/5/12/chartex" xmlns:cx7="http://schemas.microsoft.com/office/drawing/2016/5/13/chartex" xmlns:cx8="http://schemas.microsoft.com/office/drawing/2016/5/14/chartex" xmlns:mc="http://schemas.openxmlformats.org/markup-compatibility/2006" xmlns:aink="http://schemas.microsoft.com/office/drawing/2016/ink" xmlns:am3d="http://schemas.microsoft.com/office/drawing/2017/model3d" xmlns:o="urn:schemas-microsoft-com:office:office" xmlns:r="http://schemas.openxmlformats.org/officeDocument/2006/relationships" xmlns:m="http://schemas.openxmlformats.org/officeDocument/2006/math" xmlns:v="urn:schemas-microsoft-com:vml" xmlns:wp14="http://schemas.microsoft.com/office/word/2010/wordprocessingDrawing" xmlns:wp="http://schemas.openxmlformats.org/drawingml/2006/wordprocessingDrawing" xmlns:w10="urn:schemas-microsoft-com:office:word" xmlns:w="http://schemas.openxmlformats.org/wordprocessingml/2006/main" xmlns:w14="http://schemas.microsoft.com/office/word/2010/wordml" xmlns:w15="http://schemas.microsoft.com/office/word/2012/wordml" xmlns:w16cid="http://schemas.microsoft.com/office/word/2016/wordml/cid" xmlns:w16se="http://schemas.microsoft.com/office/word/2015/wordml/symex" xmlns:wpg="http://schemas.microsoft.com/office/word/2010/wordprocessingGroup" xmlns:wpi="http://schemas.microsoft.com/office/word/2010/wordprocessingInk" xmlns:wne="http://schemas.microsoft.com/office/word/2006/wordml" xmlns:wps="http://schemas.microsoft.com/office/word/2010/wordprocessingShape" mc:Ignorable="w14 w15 w16se w16cid wp14">
   <w:endnote w:type="separator" w:id="-1">
     <w:p>
       <w:r>
@@ -5827,7 +5632,7 @@
 </file>
 
 <file path=word/footer1.xml><?xml version="1.0" encoding="utf-8"?>
-<w:ftr xmlns:wpc="http://schemas.microsoft.com/office/word/2010/wordprocessingCanvas" xmlns:mc="http://schemas.openxmlformats.org/markup-compatibility/2006" xmlns:o="urn:schemas-microsoft-com:office:office" xmlns:r="http://schemas.openxmlformats.org/officeDocument/2006/relationships" xmlns:m="http://schemas.openxmlformats.org/officeDocument/2006/math" xmlns:v="urn:schemas-microsoft-com:vml" xmlns:wp14="http://schemas.microsoft.com/office/word/2010/wordprocessingDrawing" xmlns:wp="http://schemas.openxmlformats.org/drawingml/2006/wordprocessingDrawing" xmlns:w10="urn:schemas-microsoft-com:office:word" xmlns:w="http://schemas.openxmlformats.org/wordprocessingml/2006/main" xmlns:w14="http://schemas.microsoft.com/office/word/2010/wordml" xmlns:wpg="http://schemas.microsoft.com/office/word/2010/wordprocessingGroup" xmlns:wpi="http://schemas.microsoft.com/office/word/2010/wordprocessingInk" xmlns:wne="http://schemas.microsoft.com/office/word/2006/wordml" xmlns:wps="http://schemas.microsoft.com/office/word/2010/wordprocessingShape" mc:Ignorable="w14 wp14">
+<w:ftr xmlns:wpc="http://schemas.microsoft.com/office/word/2010/wordprocessingCanvas" xmlns:cx="http://schemas.microsoft.com/office/drawing/2014/chartex" xmlns:cx1="http://schemas.microsoft.com/office/drawing/2015/9/8/chartex" xmlns:cx2="http://schemas.microsoft.com/office/drawing/2015/10/21/chartex" xmlns:cx3="http://schemas.microsoft.com/office/drawing/2016/5/9/chartex" xmlns:cx4="http://schemas.microsoft.com/office/drawing/2016/5/10/chartex" xmlns:cx5="http://schemas.microsoft.com/office/drawing/2016/5/11/chartex" xmlns:cx6="http://schemas.microsoft.com/office/drawing/2016/5/12/chartex" xmlns:cx7="http://schemas.microsoft.com/office/drawing/2016/5/13/chartex" xmlns:cx8="http://schemas.microsoft.com/office/drawing/2016/5/14/chartex" xmlns:mc="http://schemas.openxmlformats.org/markup-compatibility/2006" xmlns:aink="http://schemas.microsoft.com/office/drawing/2016/ink" xmlns:am3d="http://schemas.microsoft.com/office/drawing/2017/model3d" xmlns:o="urn:schemas-microsoft-com:office:office" xmlns:r="http://schemas.openxmlformats.org/officeDocument/2006/relationships" xmlns:m="http://schemas.openxmlformats.org/officeDocument/2006/math" xmlns:v="urn:schemas-microsoft-com:vml" xmlns:wp14="http://schemas.microsoft.com/office/word/2010/wordprocessingDrawing" xmlns:wp="http://schemas.openxmlformats.org/drawingml/2006/wordprocessingDrawing" xmlns:w10="urn:schemas-microsoft-com:office:word" xmlns:w="http://schemas.openxmlformats.org/wordprocessingml/2006/main" xmlns:w14="http://schemas.microsoft.com/office/word/2010/wordml" xmlns:w15="http://schemas.microsoft.com/office/word/2012/wordml" xmlns:w16cid="http://schemas.microsoft.com/office/word/2016/wordml/cid" xmlns:w16se="http://schemas.microsoft.com/office/word/2015/wordml/symex" xmlns:wpg="http://schemas.microsoft.com/office/word/2010/wordprocessingGroup" xmlns:wpi="http://schemas.microsoft.com/office/word/2010/wordprocessingInk" xmlns:wne="http://schemas.microsoft.com/office/word/2006/wordml" xmlns:wps="http://schemas.microsoft.com/office/word/2010/wordprocessingShape" mc:Ignorable="w14 w15 w16se w16cid wp14">
   <w:p>
     <w:pPr>
       <w:pBdr>
@@ -5878,7 +5683,7 @@
 </file>
 
 <file path=word/footer2.xml><?xml version="1.0" encoding="utf-8"?>
-<w:ftr xmlns:wpc="http://schemas.microsoft.com/office/word/2010/wordprocessingCanvas" xmlns:mc="http://schemas.openxmlformats.org/markup-compatibility/2006" xmlns:o="urn:schemas-microsoft-com:office:office" xmlns:r="http://schemas.openxmlformats.org/officeDocument/2006/relationships" xmlns:m="http://schemas.openxmlformats.org/officeDocument/2006/math" xmlns:v="urn:schemas-microsoft-com:vml" xmlns:wp14="http://schemas.microsoft.com/office/word/2010/wordprocessingDrawing" xmlns:wp="http://schemas.openxmlformats.org/drawingml/2006/wordprocessingDrawing" xmlns:w10="urn:schemas-microsoft-com:office:word" xmlns:w="http://schemas.openxmlformats.org/wordprocessingml/2006/main" xmlns:w14="http://schemas.microsoft.com/office/word/2010/wordml" xmlns:wpg="http://schemas.microsoft.com/office/word/2010/wordprocessingGroup" xmlns:wpi="http://schemas.microsoft.com/office/word/2010/wordprocessingInk" xmlns:wne="http://schemas.microsoft.com/office/word/2006/wordml" xmlns:wps="http://schemas.microsoft.com/office/word/2010/wordprocessingShape" mc:Ignorable="w14 wp14">
+<w:ftr xmlns:wpc="http://schemas.microsoft.com/office/word/2010/wordprocessingCanvas" xmlns:cx="http://schemas.microsoft.com/office/drawing/2014/chartex" xmlns:cx1="http://schemas.microsoft.com/office/drawing/2015/9/8/chartex" xmlns:cx2="http://schemas.microsoft.com/office/drawing/2015/10/21/chartex" xmlns:cx3="http://schemas.microsoft.com/office/drawing/2016/5/9/chartex" xmlns:cx4="http://schemas.microsoft.com/office/drawing/2016/5/10/chartex" xmlns:cx5="http://schemas.microsoft.com/office/drawing/2016/5/11/chartex" xmlns:cx6="http://schemas.microsoft.com/office/drawing/2016/5/12/chartex" xmlns:cx7="http://schemas.microsoft.com/office/drawing/2016/5/13/chartex" xmlns:cx8="http://schemas.microsoft.com/office/drawing/2016/5/14/chartex" xmlns:mc="http://schemas.openxmlformats.org/markup-compatibility/2006" xmlns:aink="http://schemas.microsoft.com/office/drawing/2016/ink" xmlns:am3d="http://schemas.microsoft.com/office/drawing/2017/model3d" xmlns:o="urn:schemas-microsoft-com:office:office" xmlns:r="http://schemas.openxmlformats.org/officeDocument/2006/relationships" xmlns:m="http://schemas.openxmlformats.org/officeDocument/2006/math" xmlns:v="urn:schemas-microsoft-com:vml" xmlns:wp14="http://schemas.microsoft.com/office/word/2010/wordprocessingDrawing" xmlns:wp="http://schemas.openxmlformats.org/drawingml/2006/wordprocessingDrawing" xmlns:w10="urn:schemas-microsoft-com:office:word" xmlns:w="http://schemas.openxmlformats.org/wordprocessingml/2006/main" xmlns:w14="http://schemas.microsoft.com/office/word/2010/wordml" xmlns:w15="http://schemas.microsoft.com/office/word/2012/wordml" xmlns:w16cid="http://schemas.microsoft.com/office/word/2016/wordml/cid" xmlns:w16se="http://schemas.microsoft.com/office/word/2015/wordml/symex" xmlns:wpg="http://schemas.microsoft.com/office/word/2010/wordprocessingGroup" xmlns:wpi="http://schemas.microsoft.com/office/word/2010/wordprocessingInk" xmlns:wne="http://schemas.microsoft.com/office/word/2006/wordml" xmlns:wps="http://schemas.microsoft.com/office/word/2010/wordprocessingShape" mc:Ignorable="w14 w15 w16se w16cid wp14">
   <w:p>
     <w:pPr>
       <w:pBdr>
@@ -5902,7 +5707,7 @@
       <mc:AlternateContent>
         <mc:Choice Requires="wps">
           <w:drawing>
-            <wp:anchor distT="0" distB="0" distL="0" distR="0" simplePos="0" relativeHeight="251658752" behindDoc="0" locked="0" layoutInCell="1" allowOverlap="1" wp14:anchorId="435F0184" wp14:editId="2EC9EF49">
+            <wp:anchor distT="0" distB="0" distL="0" distR="0" simplePos="0" relativeHeight="251658752" behindDoc="0" locked="0" layoutInCell="1" allowOverlap="1" wp14:anchorId="01729643" wp14:editId="01729644">
               <wp:simplePos x="0" y="0"/>
               <wp:positionH relativeFrom="page">
                 <wp:posOffset>6513195</wp:posOffset>
@@ -6024,7 +5829,7 @@
         </mc:Choice>
         <mc:Fallback>
           <w:pict>
-            <v:shapetype id="_x0000_t202" coordsize="21600,21600" o:spt="202" path="m,l,21600r21600,l21600,xe">
+            <v:shapetype w14:anchorId="01729643" id="_x0000_t202" coordsize="21600,21600" o:spt="202" path="m,l,21600r21600,l21600,xe">
               <v:stroke joinstyle="miter"/>
               <v:path gradientshapeok="t" o:connecttype="rect"/>
             </v:shapetype>
@@ -6133,7 +5938,7 @@
 </file>
 
 <file path=word/footer3.xml><?xml version="1.0" encoding="utf-8"?>
-<w:ftr xmlns:wpc="http://schemas.microsoft.com/office/word/2010/wordprocessingCanvas" xmlns:mc="http://schemas.openxmlformats.org/markup-compatibility/2006" xmlns:o="urn:schemas-microsoft-com:office:office" xmlns:r="http://schemas.openxmlformats.org/officeDocument/2006/relationships" xmlns:m="http://schemas.openxmlformats.org/officeDocument/2006/math" xmlns:v="urn:schemas-microsoft-com:vml" xmlns:wp14="http://schemas.microsoft.com/office/word/2010/wordprocessingDrawing" xmlns:wp="http://schemas.openxmlformats.org/drawingml/2006/wordprocessingDrawing" xmlns:w10="urn:schemas-microsoft-com:office:word" xmlns:w="http://schemas.openxmlformats.org/wordprocessingml/2006/main" xmlns:w14="http://schemas.microsoft.com/office/word/2010/wordml" xmlns:wpg="http://schemas.microsoft.com/office/word/2010/wordprocessingGroup" xmlns:wpi="http://schemas.microsoft.com/office/word/2010/wordprocessingInk" xmlns:wne="http://schemas.microsoft.com/office/word/2006/wordml" xmlns:wps="http://schemas.microsoft.com/office/word/2010/wordprocessingShape" mc:Ignorable="w14 wp14">
+<w:ftr xmlns:wpc="http://schemas.microsoft.com/office/word/2010/wordprocessingCanvas" xmlns:cx="http://schemas.microsoft.com/office/drawing/2014/chartex" xmlns:cx1="http://schemas.microsoft.com/office/drawing/2015/9/8/chartex" xmlns:cx2="http://schemas.microsoft.com/office/drawing/2015/10/21/chartex" xmlns:cx3="http://schemas.microsoft.com/office/drawing/2016/5/9/chartex" xmlns:cx4="http://schemas.microsoft.com/office/drawing/2016/5/10/chartex" xmlns:cx5="http://schemas.microsoft.com/office/drawing/2016/5/11/chartex" xmlns:cx6="http://schemas.microsoft.com/office/drawing/2016/5/12/chartex" xmlns:cx7="http://schemas.microsoft.com/office/drawing/2016/5/13/chartex" xmlns:cx8="http://schemas.microsoft.com/office/drawing/2016/5/14/chartex" xmlns:mc="http://schemas.openxmlformats.org/markup-compatibility/2006" xmlns:aink="http://schemas.microsoft.com/office/drawing/2016/ink" xmlns:am3d="http://schemas.microsoft.com/office/drawing/2017/model3d" xmlns:o="urn:schemas-microsoft-com:office:office" xmlns:r="http://schemas.openxmlformats.org/officeDocument/2006/relationships" xmlns:m="http://schemas.openxmlformats.org/officeDocument/2006/math" xmlns:v="urn:schemas-microsoft-com:vml" xmlns:wp14="http://schemas.microsoft.com/office/word/2010/wordprocessingDrawing" xmlns:wp="http://schemas.openxmlformats.org/drawingml/2006/wordprocessingDrawing" xmlns:w10="urn:schemas-microsoft-com:office:word" xmlns:w="http://schemas.openxmlformats.org/wordprocessingml/2006/main" xmlns:w14="http://schemas.microsoft.com/office/word/2010/wordml" xmlns:w15="http://schemas.microsoft.com/office/word/2012/wordml" xmlns:w16cid="http://schemas.microsoft.com/office/word/2016/wordml/cid" xmlns:w16se="http://schemas.microsoft.com/office/word/2015/wordml/symex" xmlns:wpg="http://schemas.microsoft.com/office/word/2010/wordprocessingGroup" xmlns:wpi="http://schemas.microsoft.com/office/word/2010/wordprocessingInk" xmlns:wne="http://schemas.microsoft.com/office/word/2006/wordml" xmlns:wps="http://schemas.microsoft.com/office/word/2010/wordprocessingShape" mc:Ignorable="w14 w15 w16se w16cid wp14">
   <w:p>
     <w:pPr>
       <w:pBdr>
@@ -6158,7 +5963,7 @@
       <mc:AlternateContent>
         <mc:Choice Requires="wps">
           <w:drawing>
-            <wp:anchor distT="0" distB="0" distL="0" distR="0" simplePos="0" relativeHeight="251657728" behindDoc="0" locked="0" layoutInCell="1" allowOverlap="1">
+            <wp:anchor distT="0" distB="0" distL="0" distR="0" simplePos="0" relativeHeight="251657728" behindDoc="0" locked="0" layoutInCell="1" allowOverlap="1" wp14:anchorId="01729645" wp14:editId="01729646">
               <wp:simplePos x="0" y="0"/>
               <wp:positionH relativeFrom="page">
                 <wp:posOffset>6501130</wp:posOffset>
@@ -6250,7 +6055,7 @@
                               <w:noProof/>
                               <w:szCs w:val="16"/>
                             </w:rPr>
-                            <w:t>4</w:t>
+                            <w:t>8</w:t>
                           </w:r>
                           <w:r>
                             <w:rPr>
@@ -6280,7 +6085,7 @@
         </mc:Choice>
         <mc:Fallback>
           <w:pict>
-            <v:shapetype id="_x0000_t202" coordsize="21600,21600" o:spt="202" path="m,l,21600r21600,l21600,xe">
+            <v:shapetype w14:anchorId="01729645" id="_x0000_t202" coordsize="21600,21600" o:spt="202" path="m,l,21600r21600,l21600,xe">
               <v:stroke joinstyle="miter"/>
               <v:path gradientshapeok="t" o:connecttype="rect"/>
             </v:shapetype>
@@ -6328,7 +6133,7 @@
                         <w:noProof/>
                         <w:szCs w:val="16"/>
                       </w:rPr>
-                      <w:t>4</w:t>
+                      <w:t>8</w:t>
                     </w:r>
                     <w:r>
                       <w:rPr>
@@ -6402,7 +6207,7 @@
         <w:noProof/>
         <w:sz w:val="16"/>
       </w:rPr>
-      <w:t>4</w:t>
+      <w:t>8</w:t>
     </w:r>
     <w:r>
       <w:rPr>
@@ -6426,7 +6231,7 @@
 </file>
 
 <file path=word/footnotes.xml><?xml version="1.0" encoding="utf-8"?>
-<w:footnotes xmlns:wpc="http://schemas.microsoft.com/office/word/2010/wordprocessingCanvas" xmlns:mc="http://schemas.openxmlformats.org/markup-compatibility/2006" xmlns:o="urn:schemas-microsoft-com:office:office" xmlns:r="http://schemas.openxmlformats.org/officeDocument/2006/relationships" xmlns:m="http://schemas.openxmlformats.org/officeDocument/2006/math" xmlns:v="urn:schemas-microsoft-com:vml" xmlns:wp14="http://schemas.microsoft.com/office/word/2010/wordprocessingDrawing" xmlns:wp="http://schemas.openxmlformats.org/drawingml/2006/wordprocessingDrawing" xmlns:w10="urn:schemas-microsoft-com:office:word" xmlns:w="http://schemas.openxmlformats.org/wordprocessingml/2006/main" xmlns:w14="http://schemas.microsoft.com/office/word/2010/wordml" xmlns:wpg="http://schemas.microsoft.com/office/word/2010/wordprocessingGroup" xmlns:wpi="http://schemas.microsoft.com/office/word/2010/wordprocessingInk" xmlns:wne="http://schemas.microsoft.com/office/word/2006/wordml" xmlns:wps="http://schemas.microsoft.com/office/word/2010/wordprocessingShape" mc:Ignorable="w14 wp14">
+<w:footnotes xmlns:wpc="http://schemas.microsoft.com/office/word/2010/wordprocessingCanvas" xmlns:cx="http://schemas.microsoft.com/office/drawing/2014/chartex" xmlns:cx1="http://schemas.microsoft.com/office/drawing/2015/9/8/chartex" xmlns:cx2="http://schemas.microsoft.com/office/drawing/2015/10/21/chartex" xmlns:cx3="http://schemas.microsoft.com/office/drawing/2016/5/9/chartex" xmlns:cx4="http://schemas.microsoft.com/office/drawing/2016/5/10/chartex" xmlns:cx5="http://schemas.microsoft.com/office/drawing/2016/5/11/chartex" xmlns:cx6="http://schemas.microsoft.com/office/drawing/2016/5/12/chartex" xmlns:cx7="http://schemas.microsoft.com/office/drawing/2016/5/13/chartex" xmlns:cx8="http://schemas.microsoft.com/office/drawing/2016/5/14/chartex" xmlns:mc="http://schemas.openxmlformats.org/markup-compatibility/2006" xmlns:aink="http://schemas.microsoft.com/office/drawing/2016/ink" xmlns:am3d="http://schemas.microsoft.com/office/drawing/2017/model3d" xmlns:o="urn:schemas-microsoft-com:office:office" xmlns:r="http://schemas.openxmlformats.org/officeDocument/2006/relationships" xmlns:m="http://schemas.openxmlformats.org/officeDocument/2006/math" xmlns:v="urn:schemas-microsoft-com:vml" xmlns:wp14="http://schemas.microsoft.com/office/word/2010/wordprocessingDrawing" xmlns:wp="http://schemas.openxmlformats.org/drawingml/2006/wordprocessingDrawing" xmlns:w10="urn:schemas-microsoft-com:office:word" xmlns:w="http://schemas.openxmlformats.org/wordprocessingml/2006/main" xmlns:w14="http://schemas.microsoft.com/office/word/2010/wordml" xmlns:w15="http://schemas.microsoft.com/office/word/2012/wordml" xmlns:w16cid="http://schemas.microsoft.com/office/word/2016/wordml/cid" xmlns:w16se="http://schemas.microsoft.com/office/word/2015/wordml/symex" xmlns:wpg="http://schemas.microsoft.com/office/word/2010/wordprocessingGroup" xmlns:wpi="http://schemas.microsoft.com/office/word/2010/wordprocessingInk" xmlns:wne="http://schemas.microsoft.com/office/word/2006/wordml" xmlns:wps="http://schemas.microsoft.com/office/word/2010/wordprocessingShape" mc:Ignorable="w14 w15 w16se w16cid wp14">
   <w:footnote w:type="separator" w:id="-1">
     <w:p>
       <w:r>
@@ -6445,7 +6250,7 @@
 </file>
 
 <file path=word/header1.xml><?xml version="1.0" encoding="utf-8"?>
-<w:hdr xmlns:wpc="http://schemas.microsoft.com/office/word/2010/wordprocessingCanvas" xmlns:mc="http://schemas.openxmlformats.org/markup-compatibility/2006" xmlns:o="urn:schemas-microsoft-com:office:office" xmlns:r="http://schemas.openxmlformats.org/officeDocument/2006/relationships" xmlns:m="http://schemas.openxmlformats.org/officeDocument/2006/math" xmlns:v="urn:schemas-microsoft-com:vml" xmlns:wp14="http://schemas.microsoft.com/office/word/2010/wordprocessingDrawing" xmlns:wp="http://schemas.openxmlformats.org/drawingml/2006/wordprocessingDrawing" xmlns:w10="urn:schemas-microsoft-com:office:word" xmlns:w="http://schemas.openxmlformats.org/wordprocessingml/2006/main" xmlns:w14="http://schemas.microsoft.com/office/word/2010/wordml" xmlns:wpg="http://schemas.microsoft.com/office/word/2010/wordprocessingGroup" xmlns:wpi="http://schemas.microsoft.com/office/word/2010/wordprocessingInk" xmlns:wne="http://schemas.microsoft.com/office/word/2006/wordml" xmlns:wps="http://schemas.microsoft.com/office/word/2010/wordprocessingShape" mc:Ignorable="w14 wp14">
+<w:hdr xmlns:wpc="http://schemas.microsoft.com/office/word/2010/wordprocessingCanvas" xmlns:cx="http://schemas.microsoft.com/office/drawing/2014/chartex" xmlns:cx1="http://schemas.microsoft.com/office/drawing/2015/9/8/chartex" xmlns:cx2="http://schemas.microsoft.com/office/drawing/2015/10/21/chartex" xmlns:cx3="http://schemas.microsoft.com/office/drawing/2016/5/9/chartex" xmlns:cx4="http://schemas.microsoft.com/office/drawing/2016/5/10/chartex" xmlns:cx5="http://schemas.microsoft.com/office/drawing/2016/5/11/chartex" xmlns:cx6="http://schemas.microsoft.com/office/drawing/2016/5/12/chartex" xmlns:cx7="http://schemas.microsoft.com/office/drawing/2016/5/13/chartex" xmlns:cx8="http://schemas.microsoft.com/office/drawing/2016/5/14/chartex" xmlns:mc="http://schemas.openxmlformats.org/markup-compatibility/2006" xmlns:aink="http://schemas.microsoft.com/office/drawing/2016/ink" xmlns:am3d="http://schemas.microsoft.com/office/drawing/2017/model3d" xmlns:o="urn:schemas-microsoft-com:office:office" xmlns:r="http://schemas.openxmlformats.org/officeDocument/2006/relationships" xmlns:m="http://schemas.openxmlformats.org/officeDocument/2006/math" xmlns:v="urn:schemas-microsoft-com:vml" xmlns:wp14="http://schemas.microsoft.com/office/word/2010/wordprocessingDrawing" xmlns:wp="http://schemas.openxmlformats.org/drawingml/2006/wordprocessingDrawing" xmlns:w10="urn:schemas-microsoft-com:office:word" xmlns:w="http://schemas.openxmlformats.org/wordprocessingml/2006/main" xmlns:w14="http://schemas.microsoft.com/office/word/2010/wordml" xmlns:w15="http://schemas.microsoft.com/office/word/2012/wordml" xmlns:w16cid="http://schemas.microsoft.com/office/word/2016/wordml/cid" xmlns:w16se="http://schemas.microsoft.com/office/word/2015/wordml/symex" xmlns:wpg="http://schemas.microsoft.com/office/word/2010/wordprocessingGroup" xmlns:wpi="http://schemas.microsoft.com/office/word/2010/wordprocessingInk" xmlns:wne="http://schemas.microsoft.com/office/word/2006/wordml" xmlns:wps="http://schemas.microsoft.com/office/word/2010/wordprocessingShape" mc:Ignorable="w14 w15 w16se w16cid wp14">
   <w:tbl>
     <w:tblPr>
       <w:tblW w:w="9640" w:type="dxa"/>
@@ -6573,7 +6378,7 @@
 </file>
 
 <file path=word/header2.xml><?xml version="1.0" encoding="utf-8"?>
-<w:hdr xmlns:wpc="http://schemas.microsoft.com/office/word/2010/wordprocessingCanvas" xmlns:mc="http://schemas.openxmlformats.org/markup-compatibility/2006" xmlns:o="urn:schemas-microsoft-com:office:office" xmlns:r="http://schemas.openxmlformats.org/officeDocument/2006/relationships" xmlns:m="http://schemas.openxmlformats.org/officeDocument/2006/math" xmlns:v="urn:schemas-microsoft-com:vml" xmlns:wp14="http://schemas.microsoft.com/office/word/2010/wordprocessingDrawing" xmlns:wp="http://schemas.openxmlformats.org/drawingml/2006/wordprocessingDrawing" xmlns:w10="urn:schemas-microsoft-com:office:word" xmlns:w="http://schemas.openxmlformats.org/wordprocessingml/2006/main" xmlns:w14="http://schemas.microsoft.com/office/word/2010/wordml" xmlns:wpg="http://schemas.microsoft.com/office/word/2010/wordprocessingGroup" xmlns:wpi="http://schemas.microsoft.com/office/word/2010/wordprocessingInk" xmlns:wne="http://schemas.microsoft.com/office/word/2006/wordml" xmlns:wps="http://schemas.microsoft.com/office/word/2010/wordprocessingShape" mc:Ignorable="w14 wp14">
+<w:hdr xmlns:wpc="http://schemas.microsoft.com/office/word/2010/wordprocessingCanvas" xmlns:cx="http://schemas.microsoft.com/office/drawing/2014/chartex" xmlns:cx1="http://schemas.microsoft.com/office/drawing/2015/9/8/chartex" xmlns:cx2="http://schemas.microsoft.com/office/drawing/2015/10/21/chartex" xmlns:cx3="http://schemas.microsoft.com/office/drawing/2016/5/9/chartex" xmlns:cx4="http://schemas.microsoft.com/office/drawing/2016/5/10/chartex" xmlns:cx5="http://schemas.microsoft.com/office/drawing/2016/5/11/chartex" xmlns:cx6="http://schemas.microsoft.com/office/drawing/2016/5/12/chartex" xmlns:cx7="http://schemas.microsoft.com/office/drawing/2016/5/13/chartex" xmlns:cx8="http://schemas.microsoft.com/office/drawing/2016/5/14/chartex" xmlns:mc="http://schemas.openxmlformats.org/markup-compatibility/2006" xmlns:aink="http://schemas.microsoft.com/office/drawing/2016/ink" xmlns:am3d="http://schemas.microsoft.com/office/drawing/2017/model3d" xmlns:o="urn:schemas-microsoft-com:office:office" xmlns:r="http://schemas.openxmlformats.org/officeDocument/2006/relationships" xmlns:m="http://schemas.openxmlformats.org/officeDocument/2006/math" xmlns:v="urn:schemas-microsoft-com:vml" xmlns:wp14="http://schemas.microsoft.com/office/word/2010/wordprocessingDrawing" xmlns:wp="http://schemas.openxmlformats.org/drawingml/2006/wordprocessingDrawing" xmlns:w10="urn:schemas-microsoft-com:office:word" xmlns:w="http://schemas.openxmlformats.org/wordprocessingml/2006/main" xmlns:w14="http://schemas.microsoft.com/office/word/2010/wordml" xmlns:w15="http://schemas.microsoft.com/office/word/2012/wordml" xmlns:w16cid="http://schemas.microsoft.com/office/word/2016/wordml/cid" xmlns:w16se="http://schemas.microsoft.com/office/word/2015/wordml/symex" xmlns:wpg="http://schemas.microsoft.com/office/word/2010/wordprocessingGroup" xmlns:wpi="http://schemas.microsoft.com/office/word/2010/wordprocessingInk" xmlns:wne="http://schemas.microsoft.com/office/word/2006/wordml" xmlns:wps="http://schemas.microsoft.com/office/word/2010/wordprocessingShape" mc:Ignorable="w14 w15 w16se w16cid wp14">
   <w:tbl>
     <w:tblPr>
       <w:tblW w:w="9640" w:type="dxa"/>
@@ -6701,7 +6506,7 @@
 </file>
 
 <file path=word/header3.xml><?xml version="1.0" encoding="utf-8"?>
-<w:hdr xmlns:wpc="http://schemas.microsoft.com/office/word/2010/wordprocessingCanvas" xmlns:mc="http://schemas.openxmlformats.org/markup-compatibility/2006" xmlns:o="urn:schemas-microsoft-com:office:office" xmlns:r="http://schemas.openxmlformats.org/officeDocument/2006/relationships" xmlns:m="http://schemas.openxmlformats.org/officeDocument/2006/math" xmlns:v="urn:schemas-microsoft-com:vml" xmlns:wp14="http://schemas.microsoft.com/office/word/2010/wordprocessingDrawing" xmlns:wp="http://schemas.openxmlformats.org/drawingml/2006/wordprocessingDrawing" xmlns:w10="urn:schemas-microsoft-com:office:word" xmlns:w="http://schemas.openxmlformats.org/wordprocessingml/2006/main" xmlns:w14="http://schemas.microsoft.com/office/word/2010/wordml" xmlns:wpg="http://schemas.microsoft.com/office/word/2010/wordprocessingGroup" xmlns:wpi="http://schemas.microsoft.com/office/word/2010/wordprocessingInk" xmlns:wne="http://schemas.microsoft.com/office/word/2006/wordml" xmlns:wps="http://schemas.microsoft.com/office/word/2010/wordprocessingShape" mc:Ignorable="w14 wp14">
+<w:hdr xmlns:wpc="http://schemas.microsoft.com/office/word/2010/wordprocessingCanvas" xmlns:cx="http://schemas.microsoft.com/office/drawing/2014/chartex" xmlns:cx1="http://schemas.microsoft.com/office/drawing/2015/9/8/chartex" xmlns:cx2="http://schemas.microsoft.com/office/drawing/2015/10/21/chartex" xmlns:cx3="http://schemas.microsoft.com/office/drawing/2016/5/9/chartex" xmlns:cx4="http://schemas.microsoft.com/office/drawing/2016/5/10/chartex" xmlns:cx5="http://schemas.microsoft.com/office/drawing/2016/5/11/chartex" xmlns:cx6="http://schemas.microsoft.com/office/drawing/2016/5/12/chartex" xmlns:cx7="http://schemas.microsoft.com/office/drawing/2016/5/13/chartex" xmlns:cx8="http://schemas.microsoft.com/office/drawing/2016/5/14/chartex" xmlns:mc="http://schemas.openxmlformats.org/markup-compatibility/2006" xmlns:aink="http://schemas.microsoft.com/office/drawing/2016/ink" xmlns:am3d="http://schemas.microsoft.com/office/drawing/2017/model3d" xmlns:o="urn:schemas-microsoft-com:office:office" xmlns:r="http://schemas.openxmlformats.org/officeDocument/2006/relationships" xmlns:m="http://schemas.openxmlformats.org/officeDocument/2006/math" xmlns:v="urn:schemas-microsoft-com:vml" xmlns:wp14="http://schemas.microsoft.com/office/word/2010/wordprocessingDrawing" xmlns:wp="http://schemas.openxmlformats.org/drawingml/2006/wordprocessingDrawing" xmlns:w10="urn:schemas-microsoft-com:office:word" xmlns:w="http://schemas.openxmlformats.org/wordprocessingml/2006/main" xmlns:w14="http://schemas.microsoft.com/office/word/2010/wordml" xmlns:w15="http://schemas.microsoft.com/office/word/2012/wordml" xmlns:w16cid="http://schemas.microsoft.com/office/word/2016/wordml/cid" xmlns:w16se="http://schemas.microsoft.com/office/word/2015/wordml/symex" xmlns:wpg="http://schemas.microsoft.com/office/word/2010/wordprocessingGroup" xmlns:wpi="http://schemas.microsoft.com/office/word/2010/wordprocessingInk" xmlns:wne="http://schemas.microsoft.com/office/word/2006/wordml" xmlns:wps="http://schemas.microsoft.com/office/word/2010/wordprocessingShape" mc:Ignorable="w14 w15 w16se w16cid wp14">
   <w:tbl>
     <w:tblPr>
       <w:tblW w:w="9550" w:type="dxa"/>
@@ -6830,8 +6635,8 @@
 </file>
 
 <file path=word/numbering.xml><?xml version="1.0" encoding="utf-8"?>
-<w:numbering xmlns:wpc="http://schemas.microsoft.com/office/word/2010/wordprocessingCanvas" xmlns:mc="http://schemas.openxmlformats.org/markup-compatibility/2006" xmlns:o="urn:schemas-microsoft-com:office:office" xmlns:r="http://schemas.openxmlformats.org/officeDocument/2006/relationships" xmlns:m="http://schemas.openxmlformats.org/officeDocument/2006/math" xmlns:v="urn:schemas-microsoft-com:vml" xmlns:wp14="http://schemas.microsoft.com/office/word/2010/wordprocessingDrawing" xmlns:wp="http://schemas.openxmlformats.org/drawingml/2006/wordprocessingDrawing" xmlns:w10="urn:schemas-microsoft-com:office:word" xmlns:w="http://schemas.openxmlformats.org/wordprocessingml/2006/main" xmlns:w14="http://schemas.microsoft.com/office/word/2010/wordml" xmlns:wpg="http://schemas.microsoft.com/office/word/2010/wordprocessingGroup" xmlns:wpi="http://schemas.microsoft.com/office/word/2010/wordprocessingInk" xmlns:wne="http://schemas.microsoft.com/office/word/2006/wordml" xmlns:wps="http://schemas.microsoft.com/office/word/2010/wordprocessingShape" mc:Ignorable="w14 wp14">
-  <w:abstractNum w:abstractNumId="0">
+<w:numbering xmlns:wpc="http://schemas.microsoft.com/office/word/2010/wordprocessingCanvas" xmlns:cx="http://schemas.microsoft.com/office/drawing/2014/chartex" xmlns:cx1="http://schemas.microsoft.com/office/drawing/2015/9/8/chartex" xmlns:cx2="http://schemas.microsoft.com/office/drawing/2015/10/21/chartex" xmlns:cx3="http://schemas.microsoft.com/office/drawing/2016/5/9/chartex" xmlns:cx4="http://schemas.microsoft.com/office/drawing/2016/5/10/chartex" xmlns:cx5="http://schemas.microsoft.com/office/drawing/2016/5/11/chartex" xmlns:cx6="http://schemas.microsoft.com/office/drawing/2016/5/12/chartex" xmlns:cx7="http://schemas.microsoft.com/office/drawing/2016/5/13/chartex" xmlns:cx8="http://schemas.microsoft.com/office/drawing/2016/5/14/chartex" xmlns:mc="http://schemas.openxmlformats.org/markup-compatibility/2006" xmlns:aink="http://schemas.microsoft.com/office/drawing/2016/ink" xmlns:am3d="http://schemas.microsoft.com/office/drawing/2017/model3d" xmlns:o="urn:schemas-microsoft-com:office:office" xmlns:r="http://schemas.openxmlformats.org/officeDocument/2006/relationships" xmlns:m="http://schemas.openxmlformats.org/officeDocument/2006/math" xmlns:v="urn:schemas-microsoft-com:vml" xmlns:wp14="http://schemas.microsoft.com/office/word/2010/wordprocessingDrawing" xmlns:wp="http://schemas.openxmlformats.org/drawingml/2006/wordprocessingDrawing" xmlns:w10="urn:schemas-microsoft-com:office:word" xmlns:w="http://schemas.openxmlformats.org/wordprocessingml/2006/main" xmlns:w14="http://schemas.microsoft.com/office/word/2010/wordml" xmlns:w15="http://schemas.microsoft.com/office/word/2012/wordml" xmlns:w16cid="http://schemas.microsoft.com/office/word/2016/wordml/cid" xmlns:w16se="http://schemas.microsoft.com/office/word/2015/wordml/symex" xmlns:wpg="http://schemas.microsoft.com/office/word/2010/wordprocessingGroup" xmlns:wpi="http://schemas.microsoft.com/office/word/2010/wordprocessingInk" xmlns:wne="http://schemas.microsoft.com/office/word/2006/wordml" xmlns:wps="http://schemas.microsoft.com/office/word/2010/wordprocessingShape" mc:Ignorable="w14 w15 w16se w16cid wp14">
+  <w:abstractNum w:abstractNumId="0" w15:restartNumberingAfterBreak="0">
     <w:nsid w:val="00000001"/>
     <w:multiLevelType w:val="singleLevel"/>
     <w:tmpl w:val="00000001"/>
@@ -6852,7 +6657,7 @@
       </w:rPr>
     </w:lvl>
   </w:abstractNum>
-  <w:abstractNum w:abstractNumId="1">
+  <w:abstractNum w:abstractNumId="1" w15:restartNumberingAfterBreak="0">
     <w:nsid w:val="00000002"/>
     <w:multiLevelType w:val="singleLevel"/>
     <w:tmpl w:val="00000002"/>
@@ -6873,7 +6678,7 @@
       </w:rPr>
     </w:lvl>
   </w:abstractNum>
-  <w:abstractNum w:abstractNumId="2">
+  <w:abstractNum w:abstractNumId="2" w15:restartNumberingAfterBreak="0">
     <w:nsid w:val="00000003"/>
     <w:multiLevelType w:val="singleLevel"/>
     <w:tmpl w:val="00000003"/>
@@ -6894,7 +6699,7 @@
       </w:rPr>
     </w:lvl>
   </w:abstractNum>
-  <w:abstractNum w:abstractNumId="3">
+  <w:abstractNum w:abstractNumId="3" w15:restartNumberingAfterBreak="0">
     <w:nsid w:val="00000005"/>
     <w:multiLevelType w:val="singleLevel"/>
     <w:tmpl w:val="00000005"/>
@@ -6915,7 +6720,7 @@
       </w:rPr>
     </w:lvl>
   </w:abstractNum>
-  <w:abstractNum w:abstractNumId="4">
+  <w:abstractNum w:abstractNumId="4" w15:restartNumberingAfterBreak="0">
     <w:nsid w:val="18604EC1"/>
     <w:multiLevelType w:val="hybridMultilevel"/>
     <w:tmpl w:val="138A1290"/>
@@ -7028,7 +6833,7 @@
       </w:rPr>
     </w:lvl>
   </w:abstractNum>
-  <w:abstractNum w:abstractNumId="5">
+  <w:abstractNum w:abstractNumId="5" w15:restartNumberingAfterBreak="0">
     <w:nsid w:val="347E001D"/>
     <w:multiLevelType w:val="multilevel"/>
     <w:tmpl w:val="15BE6A6A"/>
@@ -7089,7 +6894,7 @@
       <w:lvlJc w:val="left"/>
     </w:lvl>
   </w:abstractNum>
-  <w:abstractNum w:abstractNumId="6">
+  <w:abstractNum w:abstractNumId="6" w15:restartNumberingAfterBreak="0">
     <w:nsid w:val="40182850"/>
     <w:multiLevelType w:val="multilevel"/>
     <w:tmpl w:val="0416001F"/>
@@ -7178,7 +6983,7 @@
       </w:pPr>
     </w:lvl>
   </w:abstractNum>
-  <w:abstractNum w:abstractNumId="7">
+  <w:abstractNum w:abstractNumId="7" w15:restartNumberingAfterBreak="0">
     <w:nsid w:val="64293DD0"/>
     <w:multiLevelType w:val="hybridMultilevel"/>
     <w:tmpl w:val="4E2ED28C"/>
@@ -7291,7 +7096,7 @@
       </w:rPr>
     </w:lvl>
   </w:abstractNum>
-  <w:abstractNum w:abstractNumId="8">
+  <w:abstractNum w:abstractNumId="8" w15:restartNumberingAfterBreak="0">
     <w:nsid w:val="71923DAC"/>
     <w:multiLevelType w:val="multilevel"/>
     <w:tmpl w:val="5262D4F4"/>
@@ -7424,7 +7229,7 @@
 </file>
 
 <file path=word/styles.xml><?xml version="1.0" encoding="utf-8"?>
-<w:styles xmlns:mc="http://schemas.openxmlformats.org/markup-compatibility/2006" xmlns:r="http://schemas.openxmlformats.org/officeDocument/2006/relationships" xmlns:w="http://schemas.openxmlformats.org/wordprocessingml/2006/main" xmlns:w14="http://schemas.microsoft.com/office/word/2010/wordml" mc:Ignorable="w14">
+<w:styles xmlns:mc="http://schemas.openxmlformats.org/markup-compatibility/2006" xmlns:r="http://schemas.openxmlformats.org/officeDocument/2006/relationships" xmlns:w="http://schemas.openxmlformats.org/wordprocessingml/2006/main" xmlns:w14="http://schemas.microsoft.com/office/word/2010/wordml" xmlns:w15="http://schemas.microsoft.com/office/word/2012/wordml" xmlns:w16cid="http://schemas.microsoft.com/office/word/2016/wordml/cid" xmlns:w16se="http://schemas.microsoft.com/office/word/2015/wordml/symex" mc:Ignorable="w14 w15 w16se w16cid">
   <w:docDefaults>
     <w:rPrDefault>
       <w:rPr>
@@ -7434,146 +7239,382 @@
     </w:rPrDefault>
     <w:pPrDefault/>
   </w:docDefaults>
-  <w:latentStyles w:defLockedState="0" w:defUIPriority="99" w:defSemiHidden="1" w:defUnhideWhenUsed="1" w:defQFormat="0" w:count="267">
-    <w:lsdException w:name="Normal" w:semiHidden="0" w:uiPriority="0" w:unhideWhenUsed="0" w:qFormat="1"/>
-    <w:lsdException w:name="heading 1" w:semiHidden="0" w:uiPriority="0" w:unhideWhenUsed="0" w:qFormat="1"/>
-    <w:lsdException w:name="heading 2" w:semiHidden="0" w:uiPriority="0" w:unhideWhenUsed="0" w:qFormat="1"/>
-    <w:lsdException w:name="heading 3" w:semiHidden="0" w:uiPriority="0" w:unhideWhenUsed="0" w:qFormat="1"/>
-    <w:lsdException w:name="heading 4" w:semiHidden="0" w:uiPriority="0" w:unhideWhenUsed="0" w:qFormat="1"/>
-    <w:lsdException w:name="heading 5" w:semiHidden="0" w:uiPriority="0" w:unhideWhenUsed="0" w:qFormat="1"/>
-    <w:lsdException w:name="heading 6" w:semiHidden="0" w:uiPriority="0" w:unhideWhenUsed="0" w:qFormat="1"/>
-    <w:lsdException w:name="heading 7" w:semiHidden="0" w:uiPriority="0" w:unhideWhenUsed="0" w:qFormat="1"/>
-    <w:lsdException w:name="heading 8" w:semiHidden="0" w:uiPriority="0" w:unhideWhenUsed="0" w:qFormat="1"/>
-    <w:lsdException w:name="heading 9" w:semiHidden="0" w:uiPriority="0" w:unhideWhenUsed="0" w:qFormat="1"/>
-    <w:lsdException w:name="toc 1" w:uiPriority="39"/>
-    <w:lsdException w:name="toc 2" w:uiPriority="39"/>
-    <w:lsdException w:name="toc 3" w:uiPriority="39"/>
-    <w:lsdException w:name="toc 4" w:uiPriority="39"/>
-    <w:lsdException w:name="toc 5" w:uiPriority="39"/>
-    <w:lsdException w:name="toc 6" w:uiPriority="39"/>
-    <w:lsdException w:name="toc 7" w:uiPriority="39"/>
-    <w:lsdException w:name="toc 8" w:uiPriority="39"/>
-    <w:lsdException w:name="toc 9" w:uiPriority="39"/>
-    <w:lsdException w:name="footer" w:uiPriority="0"/>
-    <w:lsdException w:name="caption" w:uiPriority="35" w:qFormat="1"/>
-    <w:lsdException w:name="page number" w:uiPriority="0"/>
-    <w:lsdException w:name="Title" w:semiHidden="0" w:uiPriority="0" w:unhideWhenUsed="0" w:qFormat="1"/>
-    <w:lsdException w:name="Default Paragraph Font" w:uiPriority="1"/>
-    <w:lsdException w:name="Subtitle" w:semiHidden="0" w:uiPriority="0" w:unhideWhenUsed="0" w:qFormat="1"/>
-    <w:lsdException w:name="Strong" w:semiHidden="0" w:uiPriority="22" w:unhideWhenUsed="0" w:qFormat="1"/>
-    <w:lsdException w:name="Emphasis" w:semiHidden="0" w:uiPriority="20" w:unhideWhenUsed="0" w:qFormat="1"/>
-    <w:lsdException w:name="Table Grid" w:semiHidden="0" w:uiPriority="59" w:unhideWhenUsed="0"/>
-    <w:lsdException w:name="Placeholder Text" w:unhideWhenUsed="0"/>
-    <w:lsdException w:name="No Spacing" w:semiHidden="0" w:uiPriority="1" w:unhideWhenUsed="0" w:qFormat="1"/>
-    <w:lsdException w:name="Light Shading" w:semiHidden="0" w:uiPriority="60" w:unhideWhenUsed="0"/>
-    <w:lsdException w:name="Light List" w:semiHidden="0" w:uiPriority="61" w:unhideWhenUsed="0"/>
-    <w:lsdException w:name="Light Grid" w:semiHidden="0" w:uiPriority="62" w:unhideWhenUsed="0"/>
-    <w:lsdException w:name="Medium Shading 1" w:semiHidden="0" w:uiPriority="63" w:unhideWhenUsed="0"/>
-    <w:lsdException w:name="Medium Shading 2" w:semiHidden="0" w:uiPriority="64" w:unhideWhenUsed="0"/>
-    <w:lsdException w:name="Medium List 1" w:semiHidden="0" w:uiPriority="65" w:unhideWhenUsed="0"/>
-    <w:lsdException w:name="Medium List 2" w:semiHidden="0" w:uiPriority="66" w:unhideWhenUsed="0"/>
-    <w:lsdException w:name="Medium Grid 1" w:semiHidden="0" w:uiPriority="67" w:unhideWhenUsed="0"/>
-    <w:lsdException w:name="Medium Grid 2" w:semiHidden="0" w:uiPriority="68" w:unhideWhenUsed="0"/>
-    <w:lsdException w:name="Medium Grid 3" w:semiHidden="0" w:uiPriority="69" w:unhideWhenUsed="0"/>
-    <w:lsdException w:name="Dark List" w:semiHidden="0" w:uiPriority="70" w:unhideWhenUsed="0"/>
-    <w:lsdException w:name="Colorful Shading" w:semiHidden="0" w:uiPriority="71" w:unhideWhenUsed="0"/>
-    <w:lsdException w:name="Colorful List" w:semiHidden="0" w:uiPriority="72" w:unhideWhenUsed="0"/>
-    <w:lsdException w:name="Colorful Grid" w:semiHidden="0" w:uiPriority="73" w:unhideWhenUsed="0"/>
-    <w:lsdException w:name="Light Shading Accent 1" w:semiHidden="0" w:uiPriority="60" w:unhideWhenUsed="0"/>
-    <w:lsdException w:name="Light List Accent 1" w:semiHidden="0" w:uiPriority="61" w:unhideWhenUsed="0"/>
-    <w:lsdException w:name="Light Grid Accent 1" w:semiHidden="0" w:uiPriority="62" w:unhideWhenUsed="0"/>
-    <w:lsdException w:name="Medium Shading 1 Accent 1" w:semiHidden="0" w:uiPriority="63" w:unhideWhenUsed="0"/>
-    <w:lsdException w:name="Medium Shading 2 Accent 1" w:semiHidden="0" w:uiPriority="64" w:unhideWhenUsed="0"/>
-    <w:lsdException w:name="Medium List 1 Accent 1" w:semiHidden="0" w:uiPriority="65" w:unhideWhenUsed="0"/>
-    <w:lsdException w:name="Revision" w:unhideWhenUsed="0"/>
-    <w:lsdException w:name="List Paragraph" w:semiHidden="0" w:uiPriority="34" w:unhideWhenUsed="0" w:qFormat="1"/>
-    <w:lsdException w:name="Quote" w:semiHidden="0" w:uiPriority="29" w:unhideWhenUsed="0" w:qFormat="1"/>
-    <w:lsdException w:name="Intense Quote" w:semiHidden="0" w:uiPriority="30" w:unhideWhenUsed="0" w:qFormat="1"/>
-    <w:lsdException w:name="Medium List 2 Accent 1" w:semiHidden="0" w:uiPriority="66" w:unhideWhenUsed="0"/>
-    <w:lsdException w:name="Medium Grid 1 Accent 1" w:semiHidden="0" w:uiPriority="67" w:unhideWhenUsed="0"/>
-    <w:lsdException w:name="Medium Grid 2 Accent 1" w:semiHidden="0" w:uiPriority="68" w:unhideWhenUsed="0"/>
-    <w:lsdException w:name="Medium Grid 3 Accent 1" w:semiHidden="0" w:uiPriority="69" w:unhideWhenUsed="0"/>
-    <w:lsdException w:name="Dark List Accent 1" w:semiHidden="0" w:uiPriority="70" w:unhideWhenUsed="0"/>
-    <w:lsdException w:name="Colorful Shading Accent 1" w:semiHidden="0" w:uiPriority="71" w:unhideWhenUsed="0"/>
-    <w:lsdException w:name="Colorful List Accent 1" w:semiHidden="0" w:uiPriority="72" w:unhideWhenUsed="0"/>
-    <w:lsdException w:name="Colorful Grid Accent 1" w:semiHidden="0" w:uiPriority="73" w:unhideWhenUsed="0"/>
-    <w:lsdException w:name="Light Shading Accent 2" w:semiHidden="0" w:uiPriority="60" w:unhideWhenUsed="0"/>
-    <w:lsdException w:name="Light List Accent 2" w:semiHidden="0" w:uiPriority="61" w:unhideWhenUsed="0"/>
-    <w:lsdException w:name="Light Grid Accent 2" w:semiHidden="0" w:uiPriority="62" w:unhideWhenUsed="0"/>
-    <w:lsdException w:name="Medium Shading 1 Accent 2" w:semiHidden="0" w:uiPriority="63" w:unhideWhenUsed="0"/>
-    <w:lsdException w:name="Medium Shading 2 Accent 2" w:semiHidden="0" w:uiPriority="64" w:unhideWhenUsed="0"/>
-    <w:lsdException w:name="Medium List 1 Accent 2" w:semiHidden="0" w:uiPriority="65" w:unhideWhenUsed="0"/>
-    <w:lsdException w:name="Medium List 2 Accent 2" w:semiHidden="0" w:uiPriority="66" w:unhideWhenUsed="0"/>
-    <w:lsdException w:name="Medium Grid 1 Accent 2" w:semiHidden="0" w:uiPriority="67" w:unhideWhenUsed="0"/>
-    <w:lsdException w:name="Medium Grid 2 Accent 2" w:semiHidden="0" w:uiPriority="68" w:unhideWhenUsed="0"/>
-    <w:lsdException w:name="Medium Grid 3 Accent 2" w:semiHidden="0" w:uiPriority="69" w:unhideWhenUsed="0"/>
-    <w:lsdException w:name="Dark List Accent 2" w:semiHidden="0" w:uiPriority="70" w:unhideWhenUsed="0"/>
-    <w:lsdException w:name="Colorful Shading Accent 2" w:semiHidden="0" w:uiPriority="71" w:unhideWhenUsed="0"/>
-    <w:lsdException w:name="Colorful List Accent 2" w:semiHidden="0" w:uiPriority="72" w:unhideWhenUsed="0"/>
-    <w:lsdException w:name="Colorful Grid Accent 2" w:semiHidden="0" w:uiPriority="73" w:unhideWhenUsed="0"/>
-    <w:lsdException w:name="Light Shading Accent 3" w:semiHidden="0" w:uiPriority="60" w:unhideWhenUsed="0"/>
-    <w:lsdException w:name="Light List Accent 3" w:semiHidden="0" w:uiPriority="61" w:unhideWhenUsed="0"/>
-    <w:lsdException w:name="Light Grid Accent 3" w:semiHidden="0" w:uiPriority="62" w:unhideWhenUsed="0"/>
-    <w:lsdException w:name="Medium Shading 1 Accent 3" w:semiHidden="0" w:uiPriority="63" w:unhideWhenUsed="0"/>
-    <w:lsdException w:name="Medium Shading 2 Accent 3" w:semiHidden="0" w:uiPriority="64" w:unhideWhenUsed="0"/>
-    <w:lsdException w:name="Medium List 1 Accent 3" w:semiHidden="0" w:uiPriority="65" w:unhideWhenUsed="0"/>
-    <w:lsdException w:name="Medium List 2 Accent 3" w:semiHidden="0" w:uiPriority="66" w:unhideWhenUsed="0"/>
-    <w:lsdException w:name="Medium Grid 1 Accent 3" w:semiHidden="0" w:uiPriority="67" w:unhideWhenUsed="0"/>
-    <w:lsdException w:name="Medium Grid 2 Accent 3" w:semiHidden="0" w:uiPriority="68" w:unhideWhenUsed="0"/>
-    <w:lsdException w:name="Medium Grid 3 Accent 3" w:semiHidden="0" w:uiPriority="69" w:unhideWhenUsed="0"/>
-    <w:lsdException w:name="Dark List Accent 3" w:semiHidden="0" w:uiPriority="70" w:unhideWhenUsed="0"/>
-    <w:lsdException w:name="Colorful Shading Accent 3" w:semiHidden="0" w:uiPriority="71" w:unhideWhenUsed="0"/>
-    <w:lsdException w:name="Colorful List Accent 3" w:semiHidden="0" w:uiPriority="72" w:unhideWhenUsed="0"/>
-    <w:lsdException w:name="Colorful Grid Accent 3" w:semiHidden="0" w:uiPriority="73" w:unhideWhenUsed="0"/>
-    <w:lsdException w:name="Light Shading Accent 4" w:semiHidden="0" w:uiPriority="60" w:unhideWhenUsed="0"/>
-    <w:lsdException w:name="Light List Accent 4" w:semiHidden="0" w:uiPriority="61" w:unhideWhenUsed="0"/>
-    <w:lsdException w:name="Light Grid Accent 4" w:semiHidden="0" w:uiPriority="62" w:unhideWhenUsed="0"/>
-    <w:lsdException w:name="Medium Shading 1 Accent 4" w:semiHidden="0" w:uiPriority="63" w:unhideWhenUsed="0"/>
-    <w:lsdException w:name="Medium Shading 2 Accent 4" w:semiHidden="0" w:uiPriority="64" w:unhideWhenUsed="0"/>
-    <w:lsdException w:name="Medium List 1 Accent 4" w:semiHidden="0" w:uiPriority="65" w:unhideWhenUsed="0"/>
-    <w:lsdException w:name="Medium List 2 Accent 4" w:semiHidden="0" w:uiPriority="66" w:unhideWhenUsed="0"/>
-    <w:lsdException w:name="Medium Grid 1 Accent 4" w:semiHidden="0" w:uiPriority="67" w:unhideWhenUsed="0"/>
-    <w:lsdException w:name="Medium Grid 2 Accent 4" w:semiHidden="0" w:uiPriority="68" w:unhideWhenUsed="0"/>
-    <w:lsdException w:name="Medium Grid 3 Accent 4" w:semiHidden="0" w:uiPriority="69" w:unhideWhenUsed="0"/>
-    <w:lsdException w:name="Dark List Accent 4" w:semiHidden="0" w:uiPriority="70" w:unhideWhenUsed="0"/>
-    <w:lsdException w:name="Colorful Shading Accent 4" w:semiHidden="0" w:uiPriority="71" w:unhideWhenUsed="0"/>
-    <w:lsdException w:name="Colorful List Accent 4" w:semiHidden="0" w:uiPriority="72" w:unhideWhenUsed="0"/>
-    <w:lsdException w:name="Colorful Grid Accent 4" w:semiHidden="0" w:uiPriority="73" w:unhideWhenUsed="0"/>
-    <w:lsdException w:name="Light Shading Accent 5" w:semiHidden="0" w:uiPriority="60" w:unhideWhenUsed="0"/>
-    <w:lsdException w:name="Light List Accent 5" w:semiHidden="0" w:uiPriority="61" w:unhideWhenUsed="0"/>
-    <w:lsdException w:name="Light Grid Accent 5" w:semiHidden="0" w:uiPriority="62" w:unhideWhenUsed="0"/>
-    <w:lsdException w:name="Medium Shading 1 Accent 5" w:semiHidden="0" w:uiPriority="63" w:unhideWhenUsed="0"/>
-    <w:lsdException w:name="Medium Shading 2 Accent 5" w:semiHidden="0" w:uiPriority="64" w:unhideWhenUsed="0"/>
-    <w:lsdException w:name="Medium List 1 Accent 5" w:semiHidden="0" w:uiPriority="65" w:unhideWhenUsed="0"/>
-    <w:lsdException w:name="Medium List 2 Accent 5" w:semiHidden="0" w:uiPriority="66" w:unhideWhenUsed="0"/>
-    <w:lsdException w:name="Medium Grid 1 Accent 5" w:semiHidden="0" w:uiPriority="67" w:unhideWhenUsed="0"/>
-    <w:lsdException w:name="Medium Grid 2 Accent 5" w:semiHidden="0" w:uiPriority="68" w:unhideWhenUsed="0"/>
-    <w:lsdException w:name="Medium Grid 3 Accent 5" w:semiHidden="0" w:uiPriority="69" w:unhideWhenUsed="0"/>
-    <w:lsdException w:name="Dark List Accent 5" w:semiHidden="0" w:uiPriority="70" w:unhideWhenUsed="0"/>
-    <w:lsdException w:name="Colorful Shading Accent 5" w:semiHidden="0" w:uiPriority="71" w:unhideWhenUsed="0"/>
-    <w:lsdException w:name="Colorful List Accent 5" w:semiHidden="0" w:uiPriority="72" w:unhideWhenUsed="0"/>
-    <w:lsdException w:name="Colorful Grid Accent 5" w:semiHidden="0" w:uiPriority="73" w:unhideWhenUsed="0"/>
-    <w:lsdException w:name="Light Shading Accent 6" w:semiHidden="0" w:uiPriority="60" w:unhideWhenUsed="0"/>
-    <w:lsdException w:name="Light List Accent 6" w:semiHidden="0" w:uiPriority="61" w:unhideWhenUsed="0"/>
-    <w:lsdException w:name="Light Grid Accent 6" w:semiHidden="0" w:uiPriority="62" w:unhideWhenUsed="0"/>
-    <w:lsdException w:name="Medium Shading 1 Accent 6" w:semiHidden="0" w:uiPriority="63" w:unhideWhenUsed="0"/>
-    <w:lsdException w:name="Medium Shading 2 Accent 6" w:semiHidden="0" w:uiPriority="64" w:unhideWhenUsed="0"/>
-    <w:lsdException w:name="Medium List 1 Accent 6" w:semiHidden="0" w:uiPriority="65" w:unhideWhenUsed="0"/>
-    <w:lsdException w:name="Medium List 2 Accent 6" w:semiHidden="0" w:uiPriority="66" w:unhideWhenUsed="0"/>
-    <w:lsdException w:name="Medium Grid 1 Accent 6" w:semiHidden="0" w:uiPriority="67" w:unhideWhenUsed="0"/>
-    <w:lsdException w:name="Medium Grid 2 Accent 6" w:semiHidden="0" w:uiPriority="68" w:unhideWhenUsed="0"/>
-    <w:lsdException w:name="Medium Grid 3 Accent 6" w:semiHidden="0" w:uiPriority="69" w:unhideWhenUsed="0"/>
-    <w:lsdException w:name="Dark List Accent 6" w:semiHidden="0" w:uiPriority="70" w:unhideWhenUsed="0"/>
-    <w:lsdException w:name="Colorful Shading Accent 6" w:semiHidden="0" w:uiPriority="71" w:unhideWhenUsed="0"/>
-    <w:lsdException w:name="Colorful List Accent 6" w:semiHidden="0" w:uiPriority="72" w:unhideWhenUsed="0"/>
-    <w:lsdException w:name="Colorful Grid Accent 6" w:semiHidden="0" w:uiPriority="73" w:unhideWhenUsed="0"/>
-    <w:lsdException w:name="Subtle Emphasis" w:semiHidden="0" w:uiPriority="19" w:unhideWhenUsed="0" w:qFormat="1"/>
-    <w:lsdException w:name="Intense Emphasis" w:semiHidden="0" w:uiPriority="21" w:unhideWhenUsed="0" w:qFormat="1"/>
-    <w:lsdException w:name="Subtle Reference" w:semiHidden="0" w:uiPriority="31" w:unhideWhenUsed="0" w:qFormat="1"/>
-    <w:lsdException w:name="Intense Reference" w:semiHidden="0" w:uiPriority="32" w:unhideWhenUsed="0" w:qFormat="1"/>
-    <w:lsdException w:name="Book Title" w:semiHidden="0" w:uiPriority="33" w:unhideWhenUsed="0" w:qFormat="1"/>
-    <w:lsdException w:name="Bibliography" w:uiPriority="37"/>
-    <w:lsdException w:name="TOC Heading" w:uiPriority="39" w:qFormat="1"/>
+  <w:latentStyles w:defLockedState="0" w:defUIPriority="99" w:defSemiHidden="0" w:defUnhideWhenUsed="0" w:defQFormat="0" w:count="375">
+    <w:lsdException w:name="Normal" w:uiPriority="0" w:qFormat="1"/>
+    <w:lsdException w:name="heading 1" w:uiPriority="0" w:qFormat="1"/>
+    <w:lsdException w:name="heading 2" w:uiPriority="0" w:qFormat="1"/>
+    <w:lsdException w:name="heading 3" w:uiPriority="0" w:qFormat="1"/>
+    <w:lsdException w:name="heading 4" w:uiPriority="0" w:qFormat="1"/>
+    <w:lsdException w:name="heading 5" w:uiPriority="0" w:qFormat="1"/>
+    <w:lsdException w:name="heading 6" w:uiPriority="0" w:qFormat="1"/>
+    <w:lsdException w:name="heading 7" w:uiPriority="0" w:qFormat="1"/>
+    <w:lsdException w:name="heading 8" w:uiPriority="0" w:qFormat="1"/>
+    <w:lsdException w:name="heading 9" w:uiPriority="0" w:qFormat="1"/>
+    <w:lsdException w:name="index 1" w:semiHidden="1" w:unhideWhenUsed="1"/>
+    <w:lsdException w:name="index 2" w:semiHidden="1" w:unhideWhenUsed="1"/>
+    <w:lsdException w:name="index 3" w:semiHidden="1" w:unhideWhenUsed="1"/>
+    <w:lsdException w:name="index 4" w:semiHidden="1" w:unhideWhenUsed="1"/>
+    <w:lsdException w:name="index 5" w:semiHidden="1" w:unhideWhenUsed="1"/>
+    <w:lsdException w:name="index 6" w:semiHidden="1" w:unhideWhenUsed="1"/>
+    <w:lsdException w:name="index 7" w:semiHidden="1" w:unhideWhenUsed="1"/>
+    <w:lsdException w:name="index 8" w:semiHidden="1" w:unhideWhenUsed="1"/>
+    <w:lsdException w:name="index 9" w:semiHidden="1" w:unhideWhenUsed="1"/>
+    <w:lsdException w:name="toc 1" w:semiHidden="1" w:uiPriority="39" w:unhideWhenUsed="1"/>
+    <w:lsdException w:name="toc 2" w:semiHidden="1" w:uiPriority="39" w:unhideWhenUsed="1"/>
+    <w:lsdException w:name="toc 3" w:semiHidden="1" w:uiPriority="39" w:unhideWhenUsed="1"/>
+    <w:lsdException w:name="toc 4" w:semiHidden="1" w:uiPriority="39" w:unhideWhenUsed="1"/>
+    <w:lsdException w:name="toc 5" w:semiHidden="1" w:uiPriority="39" w:unhideWhenUsed="1"/>
+    <w:lsdException w:name="toc 6" w:semiHidden="1" w:uiPriority="39" w:unhideWhenUsed="1"/>
+    <w:lsdException w:name="toc 7" w:semiHidden="1" w:uiPriority="39" w:unhideWhenUsed="1"/>
+    <w:lsdException w:name="toc 8" w:semiHidden="1" w:uiPriority="39" w:unhideWhenUsed="1"/>
+    <w:lsdException w:name="toc 9" w:semiHidden="1" w:uiPriority="39" w:unhideWhenUsed="1"/>
+    <w:lsdException w:name="Normal Indent" w:semiHidden="1" w:unhideWhenUsed="1"/>
+    <w:lsdException w:name="footnote text" w:semiHidden="1" w:unhideWhenUsed="1"/>
+    <w:lsdException w:name="annotation text" w:semiHidden="1" w:unhideWhenUsed="1"/>
+    <w:lsdException w:name="header" w:semiHidden="1" w:unhideWhenUsed="1"/>
+    <w:lsdException w:name="footer" w:semiHidden="1" w:uiPriority="0" w:unhideWhenUsed="1"/>
+    <w:lsdException w:name="index heading" w:semiHidden="1" w:unhideWhenUsed="1"/>
+    <w:lsdException w:name="caption" w:semiHidden="1" w:uiPriority="35" w:unhideWhenUsed="1" w:qFormat="1"/>
+    <w:lsdException w:name="table of figures" w:semiHidden="1" w:unhideWhenUsed="1"/>
+    <w:lsdException w:name="envelope address" w:semiHidden="1" w:unhideWhenUsed="1"/>
+    <w:lsdException w:name="envelope return" w:semiHidden="1" w:unhideWhenUsed="1"/>
+    <w:lsdException w:name="footnote reference" w:semiHidden="1" w:unhideWhenUsed="1"/>
+    <w:lsdException w:name="annotation reference" w:semiHidden="1" w:unhideWhenUsed="1"/>
+    <w:lsdException w:name="line number" w:semiHidden="1" w:unhideWhenUsed="1"/>
+    <w:lsdException w:name="page number" w:semiHidden="1" w:uiPriority="0" w:unhideWhenUsed="1"/>
+    <w:lsdException w:name="endnote reference" w:semiHidden="1" w:unhideWhenUsed="1"/>
+    <w:lsdException w:name="endnote text" w:semiHidden="1" w:unhideWhenUsed="1"/>
+    <w:lsdException w:name="table of authorities" w:semiHidden="1" w:unhideWhenUsed="1"/>
+    <w:lsdException w:name="macro" w:semiHidden="1" w:unhideWhenUsed="1"/>
+    <w:lsdException w:name="toa heading" w:semiHidden="1" w:unhideWhenUsed="1"/>
+    <w:lsdException w:name="List" w:semiHidden="1" w:unhideWhenUsed="1"/>
+    <w:lsdException w:name="List Bullet" w:semiHidden="1" w:unhideWhenUsed="1"/>
+    <w:lsdException w:name="List Number" w:semiHidden="1" w:unhideWhenUsed="1"/>
+    <w:lsdException w:name="List 2" w:semiHidden="1" w:unhideWhenUsed="1"/>
+    <w:lsdException w:name="List 3" w:semiHidden="1" w:unhideWhenUsed="1"/>
+    <w:lsdException w:name="List 4" w:semiHidden="1" w:unhideWhenUsed="1"/>
+    <w:lsdException w:name="List 5" w:semiHidden="1" w:unhideWhenUsed="1"/>
+    <w:lsdException w:name="List Bullet 2" w:semiHidden="1" w:unhideWhenUsed="1"/>
+    <w:lsdException w:name="List Bullet 3" w:semiHidden="1" w:unhideWhenUsed="1"/>
+    <w:lsdException w:name="List Bullet 4" w:semiHidden="1" w:unhideWhenUsed="1"/>
+    <w:lsdException w:name="List Bullet 5" w:semiHidden="1" w:unhideWhenUsed="1"/>
+    <w:lsdException w:name="List Number 2" w:semiHidden="1" w:unhideWhenUsed="1"/>
+    <w:lsdException w:name="List Number 3" w:semiHidden="1" w:unhideWhenUsed="1"/>
+    <w:lsdException w:name="List Number 4" w:semiHidden="1" w:unhideWhenUsed="1"/>
+    <w:lsdException w:name="List Number 5" w:semiHidden="1" w:unhideWhenUsed="1"/>
+    <w:lsdException w:name="Title" w:uiPriority="0" w:qFormat="1"/>
+    <w:lsdException w:name="Closing" w:semiHidden="1" w:unhideWhenUsed="1"/>
+    <w:lsdException w:name="Signature" w:semiHidden="1" w:unhideWhenUsed="1"/>
+    <w:lsdException w:name="Default Paragraph Font" w:semiHidden="1" w:uiPriority="1" w:unhideWhenUsed="1"/>
+    <w:lsdException w:name="Body Text" w:semiHidden="1" w:unhideWhenUsed="1"/>
+    <w:lsdException w:name="Body Text Indent" w:semiHidden="1" w:unhideWhenUsed="1"/>
+    <w:lsdException w:name="List Continue" w:semiHidden="1" w:unhideWhenUsed="1"/>
+    <w:lsdException w:name="List Continue 2" w:semiHidden="1" w:unhideWhenUsed="1"/>
+    <w:lsdException w:name="List Continue 3" w:semiHidden="1" w:unhideWhenUsed="1"/>
+    <w:lsdException w:name="List Continue 4" w:semiHidden="1" w:unhideWhenUsed="1"/>
+    <w:lsdException w:name="List Continue 5" w:semiHidden="1" w:unhideWhenUsed="1"/>
+    <w:lsdException w:name="Message Header" w:semiHidden="1" w:unhideWhenUsed="1"/>
+    <w:lsdException w:name="Subtitle" w:uiPriority="0" w:qFormat="1"/>
+    <w:lsdException w:name="Salutation" w:semiHidden="1" w:unhideWhenUsed="1"/>
+    <w:lsdException w:name="Date" w:semiHidden="1" w:unhideWhenUsed="1"/>
+    <w:lsdException w:name="Body Text First Indent" w:semiHidden="1" w:unhideWhenUsed="1"/>
+    <w:lsdException w:name="Body Text First Indent 2" w:semiHidden="1" w:unhideWhenUsed="1"/>
+    <w:lsdException w:name="Note Heading" w:semiHidden="1" w:unhideWhenUsed="1"/>
+    <w:lsdException w:name="Body Text 2" w:semiHidden="1" w:unhideWhenUsed="1"/>
+    <w:lsdException w:name="Body Text 3" w:semiHidden="1" w:unhideWhenUsed="1"/>
+    <w:lsdException w:name="Body Text Indent 2" w:semiHidden="1" w:unhideWhenUsed="1"/>
+    <w:lsdException w:name="Body Text Indent 3" w:semiHidden="1" w:unhideWhenUsed="1"/>
+    <w:lsdException w:name="Block Text" w:semiHidden="1" w:unhideWhenUsed="1"/>
+    <w:lsdException w:name="Hyperlink" w:semiHidden="1" w:unhideWhenUsed="1"/>
+    <w:lsdException w:name="FollowedHyperlink" w:semiHidden="1" w:unhideWhenUsed="1"/>
+    <w:lsdException w:name="Strong" w:uiPriority="22" w:qFormat="1"/>
+    <w:lsdException w:name="Emphasis" w:uiPriority="20" w:qFormat="1"/>
+    <w:lsdException w:name="Document Map" w:semiHidden="1" w:unhideWhenUsed="1"/>
+    <w:lsdException w:name="Plain Text" w:semiHidden="1" w:unhideWhenUsed="1"/>
+    <w:lsdException w:name="E-mail Signature" w:semiHidden="1" w:unhideWhenUsed="1"/>
+    <w:lsdException w:name="HTML Top of Form" w:semiHidden="1" w:unhideWhenUsed="1"/>
+    <w:lsdException w:name="HTML Bottom of Form" w:semiHidden="1" w:unhideWhenUsed="1"/>
+    <w:lsdException w:name="Normal (Web)" w:semiHidden="1" w:unhideWhenUsed="1"/>
+    <w:lsdException w:name="HTML Acronym" w:semiHidden="1" w:unhideWhenUsed="1"/>
+    <w:lsdException w:name="HTML Address" w:semiHidden="1" w:unhideWhenUsed="1"/>
+    <w:lsdException w:name="HTML Cite" w:semiHidden="1" w:unhideWhenUsed="1"/>
+    <w:lsdException w:name="HTML Code" w:semiHidden="1" w:unhideWhenUsed="1"/>
+    <w:lsdException w:name="HTML Definition" w:semiHidden="1" w:unhideWhenUsed="1"/>
+    <w:lsdException w:name="HTML Keyboard" w:semiHidden="1" w:unhideWhenUsed="1"/>
+    <w:lsdException w:name="HTML Preformatted" w:semiHidden="1" w:unhideWhenUsed="1"/>
+    <w:lsdException w:name="HTML Sample" w:semiHidden="1" w:unhideWhenUsed="1"/>
+    <w:lsdException w:name="HTML Typewriter" w:semiHidden="1" w:unhideWhenUsed="1"/>
+    <w:lsdException w:name="HTML Variable" w:semiHidden="1" w:unhideWhenUsed="1"/>
+    <w:lsdException w:name="Normal Table" w:semiHidden="1" w:unhideWhenUsed="1"/>
+    <w:lsdException w:name="annotation subject" w:semiHidden="1" w:unhideWhenUsed="1"/>
+    <w:lsdException w:name="No List" w:semiHidden="1" w:unhideWhenUsed="1"/>
+    <w:lsdException w:name="Outline List 1" w:semiHidden="1" w:unhideWhenUsed="1"/>
+    <w:lsdException w:name="Outline List 2" w:semiHidden="1" w:unhideWhenUsed="1"/>
+    <w:lsdException w:name="Outline List 3" w:semiHidden="1" w:unhideWhenUsed="1"/>
+    <w:lsdException w:name="Table Simple 1" w:semiHidden="1" w:unhideWhenUsed="1"/>
+    <w:lsdException w:name="Table Simple 2" w:semiHidden="1" w:unhideWhenUsed="1"/>
+    <w:lsdException w:name="Table Simple 3" w:semiHidden="1" w:unhideWhenUsed="1"/>
+    <w:lsdException w:name="Table Classic 1" w:semiHidden="1" w:unhideWhenUsed="1"/>
+    <w:lsdException w:name="Table Classic 2" w:semiHidden="1" w:unhideWhenUsed="1"/>
+    <w:lsdException w:name="Table Classic 3" w:semiHidden="1" w:unhideWhenUsed="1"/>
+    <w:lsdException w:name="Table Classic 4" w:semiHidden="1" w:unhideWhenUsed="1"/>
+    <w:lsdException w:name="Table Colorful 1" w:semiHidden="1" w:unhideWhenUsed="1"/>
+    <w:lsdException w:name="Table Colorful 2" w:semiHidden="1" w:unhideWhenUsed="1"/>
+    <w:lsdException w:name="Table Colorful 3" w:semiHidden="1" w:unhideWhenUsed="1"/>
+    <w:lsdException w:name="Table Columns 1" w:semiHidden="1" w:unhideWhenUsed="1"/>
+    <w:lsdException w:name="Table Columns 2" w:semiHidden="1" w:unhideWhenUsed="1"/>
+    <w:lsdException w:name="Table Columns 3" w:semiHidden="1" w:unhideWhenUsed="1"/>
+    <w:lsdException w:name="Table Columns 4" w:semiHidden="1" w:unhideWhenUsed="1"/>
+    <w:lsdException w:name="Table Columns 5" w:semiHidden="1" w:unhideWhenUsed="1"/>
+    <w:lsdException w:name="Table Grid 1" w:semiHidden="1" w:unhideWhenUsed="1"/>
+    <w:lsdException w:name="Table Grid 2" w:semiHidden="1" w:unhideWhenUsed="1"/>
+    <w:lsdException w:name="Table Grid 3" w:semiHidden="1" w:unhideWhenUsed="1"/>
+    <w:lsdException w:name="Table Grid 4" w:semiHidden="1" w:unhideWhenUsed="1"/>
+    <w:lsdException w:name="Table Grid 5" w:semiHidden="1" w:unhideWhenUsed="1"/>
+    <w:lsdException w:name="Table Grid 6" w:semiHidden="1" w:unhideWhenUsed="1"/>
+    <w:lsdException w:name="Table Grid 7" w:semiHidden="1" w:unhideWhenUsed="1"/>
+    <w:lsdException w:name="Table Grid 8" w:semiHidden="1" w:unhideWhenUsed="1"/>
+    <w:lsdException w:name="Table List 1" w:semiHidden="1" w:unhideWhenUsed="1"/>
+    <w:lsdException w:name="Table List 2" w:semiHidden="1" w:unhideWhenUsed="1"/>
+    <w:lsdException w:name="Table List 3" w:semiHidden="1" w:unhideWhenUsed="1"/>
+    <w:lsdException w:name="Table List 4" w:semiHidden="1" w:unhideWhenUsed="1"/>
+    <w:lsdException w:name="Table List 5" w:semiHidden="1" w:unhideWhenUsed="1"/>
+    <w:lsdException w:name="Table List 6" w:semiHidden="1" w:unhideWhenUsed="1"/>
+    <w:lsdException w:name="Table List 7" w:semiHidden="1" w:unhideWhenUsed="1"/>
+    <w:lsdException w:name="Table List 8" w:semiHidden="1" w:unhideWhenUsed="1"/>
+    <w:lsdException w:name="Table 3D effects 1" w:semiHidden="1" w:unhideWhenUsed="1"/>
+    <w:lsdException w:name="Table 3D effects 2" w:semiHidden="1" w:unhideWhenUsed="1"/>
+    <w:lsdException w:name="Table 3D effects 3" w:semiHidden="1" w:unhideWhenUsed="1"/>
+    <w:lsdException w:name="Table Contemporary" w:semiHidden="1" w:unhideWhenUsed="1"/>
+    <w:lsdException w:name="Table Elegant" w:semiHidden="1" w:unhideWhenUsed="1"/>
+    <w:lsdException w:name="Table Professional" w:semiHidden="1" w:unhideWhenUsed="1"/>
+    <w:lsdException w:name="Table Subtle 1" w:semiHidden="1" w:unhideWhenUsed="1"/>
+    <w:lsdException w:name="Table Subtle 2" w:semiHidden="1" w:unhideWhenUsed="1"/>
+    <w:lsdException w:name="Table Web 1" w:semiHidden="1" w:unhideWhenUsed="1"/>
+    <w:lsdException w:name="Table Web 2" w:semiHidden="1" w:unhideWhenUsed="1"/>
+    <w:lsdException w:name="Table Web 3" w:semiHidden="1" w:unhideWhenUsed="1"/>
+    <w:lsdException w:name="Balloon Text" w:semiHidden="1" w:unhideWhenUsed="1"/>
+    <w:lsdException w:name="Table Grid" w:semiHidden="1" w:uiPriority="59" w:unhideWhenUsed="1"/>
+    <w:lsdException w:name="Table Theme" w:semiHidden="1" w:unhideWhenUsed="1"/>
+    <w:lsdException w:name="Placeholder Text" w:semiHidden="1"/>
+    <w:lsdException w:name="No Spacing" w:uiPriority="1" w:qFormat="1"/>
+    <w:lsdException w:name="Light Shading" w:uiPriority="60"/>
+    <w:lsdException w:name="Light List" w:uiPriority="61"/>
+    <w:lsdException w:name="Light Grid" w:uiPriority="62"/>
+    <w:lsdException w:name="Medium Shading 1" w:uiPriority="63"/>
+    <w:lsdException w:name="Medium Shading 2" w:uiPriority="64"/>
+    <w:lsdException w:name="Medium List 1" w:uiPriority="65"/>
+    <w:lsdException w:name="Medium List 2" w:uiPriority="66"/>
+    <w:lsdException w:name="Medium Grid 1" w:uiPriority="67"/>
+    <w:lsdException w:name="Medium Grid 2" w:uiPriority="68"/>
+    <w:lsdException w:name="Medium Grid 3" w:uiPriority="69"/>
+    <w:lsdException w:name="Dark List" w:uiPriority="70"/>
+    <w:lsdException w:name="Colorful Shading" w:uiPriority="71"/>
+    <w:lsdException w:name="Colorful List" w:uiPriority="72"/>
+    <w:lsdException w:name="Colorful Grid" w:uiPriority="73"/>
+    <w:lsdException w:name="Light Shading Accent 1" w:uiPriority="60"/>
+    <w:lsdException w:name="Light List Accent 1" w:uiPriority="61"/>
+    <w:lsdException w:name="Light Grid Accent 1" w:uiPriority="62"/>
+    <w:lsdException w:name="Medium Shading 1 Accent 1" w:uiPriority="63"/>
+    <w:lsdException w:name="Medium Shading 2 Accent 1" w:uiPriority="64"/>
+    <w:lsdException w:name="Medium List 1 Accent 1" w:uiPriority="65"/>
+    <w:lsdException w:name="Revision" w:semiHidden="1"/>
+    <w:lsdException w:name="List Paragraph" w:uiPriority="34" w:qFormat="1"/>
+    <w:lsdException w:name="Quote" w:uiPriority="29" w:qFormat="1"/>
+    <w:lsdException w:name="Intense Quote" w:uiPriority="30" w:qFormat="1"/>
+    <w:lsdException w:name="Medium List 2 Accent 1" w:uiPriority="66"/>
+    <w:lsdException w:name="Medium Grid 1 Accent 1" w:uiPriority="67"/>
+    <w:lsdException w:name="Medium Grid 2 Accent 1" w:uiPriority="68"/>
+    <w:lsdException w:name="Medium Grid 3 Accent 1" w:uiPriority="69"/>
+    <w:lsdException w:name="Dark List Accent 1" w:uiPriority="70"/>
+    <w:lsdException w:name="Colorful Shading Accent 1" w:uiPriority="71"/>
+    <w:lsdException w:name="Colorful List Accent 1" w:uiPriority="72"/>
+    <w:lsdException w:name="Colorful Grid Accent 1" w:uiPriority="73"/>
+    <w:lsdException w:name="Light Shading Accent 2" w:uiPriority="60"/>
+    <w:lsdException w:name="Light List Accent 2" w:uiPriority="61"/>
+    <w:lsdException w:name="Light Grid Accent 2" w:uiPriority="62"/>
+    <w:lsdException w:name="Medium Shading 1 Accent 2" w:uiPriority="63"/>
+    <w:lsdException w:name="Medium Shading 2 Accent 2" w:uiPriority="64"/>
+    <w:lsdException w:name="Medium List 1 Accent 2" w:uiPriority="65"/>
+    <w:lsdException w:name="Medium List 2 Accent 2" w:uiPriority="66"/>
+    <w:lsdException w:name="Medium Grid 1 Accent 2" w:uiPriority="67"/>
+    <w:lsdException w:name="Medium Grid 2 Accent 2" w:uiPriority="68"/>
+    <w:lsdException w:name="Medium Grid 3 Accent 2" w:uiPriority="69"/>
+    <w:lsdException w:name="Dark List Accent 2" w:uiPriority="70"/>
+    <w:lsdException w:name="Colorful Shading Accent 2" w:uiPriority="71"/>
+    <w:lsdException w:name="Colorful List Accent 2" w:uiPriority="72"/>
+    <w:lsdException w:name="Colorful Grid Accent 2" w:uiPriority="73"/>
+    <w:lsdException w:name="Light Shading Accent 3" w:uiPriority="60"/>
+    <w:lsdException w:name="Light List Accent 3" w:uiPriority="61"/>
+    <w:lsdException w:name="Light Grid Accent 3" w:uiPriority="62"/>
+    <w:lsdException w:name="Medium Shading 1 Accent 3" w:uiPriority="63"/>
+    <w:lsdException w:name="Medium Shading 2 Accent 3" w:uiPriority="64"/>
+    <w:lsdException w:name="Medium List 1 Accent 3" w:uiPriority="65"/>
+    <w:lsdException w:name="Medium List 2 Accent 3" w:uiPriority="66"/>
+    <w:lsdException w:name="Medium Grid 1 Accent 3" w:uiPriority="67"/>
+    <w:lsdException w:name="Medium Grid 2 Accent 3" w:uiPriority="68"/>
+    <w:lsdException w:name="Medium Grid 3 Accent 3" w:uiPriority="69"/>
+    <w:lsdException w:name="Dark List Accent 3" w:uiPriority="70"/>
+    <w:lsdException w:name="Colorful Shading Accent 3" w:uiPriority="71"/>
+    <w:lsdException w:name="Colorful List Accent 3" w:uiPriority="72"/>
+    <w:lsdException w:name="Colorful Grid Accent 3" w:uiPriority="73"/>
+    <w:lsdException w:name="Light Shading Accent 4" w:uiPriority="60"/>
+    <w:lsdException w:name="Light List Accent 4" w:uiPriority="61"/>
+    <w:lsdException w:name="Light Grid Accent 4" w:uiPriority="62"/>
+    <w:lsdException w:name="Medium Shading 1 Accent 4" w:uiPriority="63"/>
+    <w:lsdException w:name="Medium Shading 2 Accent 4" w:uiPriority="64"/>
+    <w:lsdException w:name="Medium List 1 Accent 4" w:uiPriority="65"/>
+    <w:lsdException w:name="Medium List 2 Accent 4" w:uiPriority="66"/>
+    <w:lsdException w:name="Medium Grid 1 Accent 4" w:uiPriority="67"/>
+    <w:lsdException w:name="Medium Grid 2 Accent 4" w:uiPriority="68"/>
+    <w:lsdException w:name="Medium Grid 3 Accent 4" w:uiPriority="69"/>
+    <w:lsdException w:name="Dark List Accent 4" w:uiPriority="70"/>
+    <w:lsdException w:name="Colorful Shading Accent 4" w:uiPriority="71"/>
+    <w:lsdException w:name="Colorful List Accent 4" w:uiPriority="72"/>
+    <w:lsdException w:name="Colorful Grid Accent 4" w:uiPriority="73"/>
+    <w:lsdException w:name="Light Shading Accent 5" w:uiPriority="60"/>
+    <w:lsdException w:name="Light List Accent 5" w:uiPriority="61"/>
+    <w:lsdException w:name="Light Grid Accent 5" w:uiPriority="62"/>
+    <w:lsdException w:name="Medium Shading 1 Accent 5" w:uiPriority="63"/>
+    <w:lsdException w:name="Medium Shading 2 Accent 5" w:uiPriority="64"/>
+    <w:lsdException w:name="Medium List 1 Accent 5" w:uiPriority="65"/>
+    <w:lsdException w:name="Medium List 2 Accent 5" w:uiPriority="66"/>
+    <w:lsdException w:name="Medium Grid 1 Accent 5" w:uiPriority="67"/>
+    <w:lsdException w:name="Medium Grid 2 Accent 5" w:uiPriority="68"/>
+    <w:lsdException w:name="Medium Grid 3 Accent 5" w:uiPriority="69"/>
+    <w:lsdException w:name="Dark List Accent 5" w:uiPriority="70"/>
+    <w:lsdException w:name="Colorful Shading Accent 5" w:uiPriority="71"/>
+    <w:lsdException w:name="Colorful List Accent 5" w:uiPriority="72"/>
+    <w:lsdException w:name="Colorful Grid Accent 5" w:uiPriority="73"/>
+    <w:lsdException w:name="Light Shading Accent 6" w:uiPriority="60"/>
+    <w:lsdException w:name="Light List Accent 6" w:uiPriority="61"/>
+    <w:lsdException w:name="Light Grid Accent 6" w:uiPriority="62"/>
+    <w:lsdException w:name="Medium Shading 1 Accent 6" w:uiPriority="63"/>
+    <w:lsdException w:name="Medium Shading 2 Accent 6" w:uiPriority="64"/>
+    <w:lsdException w:name="Medium List 1 Accent 6" w:uiPriority="65"/>
+    <w:lsdException w:name="Medium List 2 Accent 6" w:uiPriority="66"/>
+    <w:lsdException w:name="Medium Grid 1 Accent 6" w:uiPriority="67"/>
+    <w:lsdException w:name="Medium Grid 2 Accent 6" w:uiPriority="68"/>
+    <w:lsdException w:name="Medium Grid 3 Accent 6" w:uiPriority="69"/>
+    <w:lsdException w:name="Dark List Accent 6" w:uiPriority="70"/>
+    <w:lsdException w:name="Colorful Shading Accent 6" w:uiPriority="71"/>
+    <w:lsdException w:name="Colorful List Accent 6" w:uiPriority="72"/>
+    <w:lsdException w:name="Colorful Grid Accent 6" w:uiPriority="73"/>
+    <w:lsdException w:name="Subtle Emphasis" w:uiPriority="19" w:qFormat="1"/>
+    <w:lsdException w:name="Intense Emphasis" w:uiPriority="21" w:qFormat="1"/>
+    <w:lsdException w:name="Subtle Reference" w:uiPriority="31" w:qFormat="1"/>
+    <w:lsdException w:name="Intense Reference" w:uiPriority="32" w:qFormat="1"/>
+    <w:lsdException w:name="Book Title" w:uiPriority="33" w:qFormat="1"/>
+    <w:lsdException w:name="Bibliography" w:semiHidden="1" w:uiPriority="37" w:unhideWhenUsed="1"/>
+    <w:lsdException w:name="TOC Heading" w:semiHidden="1" w:uiPriority="39" w:unhideWhenUsed="1" w:qFormat="1"/>
+    <w:lsdException w:name="Plain Table 1" w:uiPriority="41"/>
+    <w:lsdException w:name="Plain Table 2" w:uiPriority="42"/>
+    <w:lsdException w:name="Plain Table 3" w:uiPriority="43"/>
+    <w:lsdException w:name="Plain Table 4" w:uiPriority="44"/>
+    <w:lsdException w:name="Plain Table 5" w:uiPriority="45"/>
+    <w:lsdException w:name="Grid Table Light" w:uiPriority="40"/>
+    <w:lsdException w:name="Grid Table 1 Light" w:uiPriority="46"/>
+    <w:lsdException w:name="Grid Table 2" w:uiPriority="47"/>
+    <w:lsdException w:name="Grid Table 3" w:uiPriority="48"/>
+    <w:lsdException w:name="Grid Table 4" w:uiPriority="49"/>
+    <w:lsdException w:name="Grid Table 5 Dark" w:uiPriority="50"/>
+    <w:lsdException w:name="Grid Table 6 Colorful" w:uiPriority="51"/>
+    <w:lsdException w:name="Grid Table 7 Colorful" w:uiPriority="52"/>
+    <w:lsdException w:name="Grid Table 1 Light Accent 1" w:uiPriority="46"/>
+    <w:lsdException w:name="Grid Table 2 Accent 1" w:uiPriority="47"/>
+    <w:lsdException w:name="Grid Table 3 Accent 1" w:uiPriority="48"/>
+    <w:lsdException w:name="Grid Table 4 Accent 1" w:uiPriority="49"/>
+    <w:lsdException w:name="Grid Table 5 Dark Accent 1" w:uiPriority="50"/>
+    <w:lsdException w:name="Grid Table 6 Colorful Accent 1" w:uiPriority="51"/>
+    <w:lsdException w:name="Grid Table 7 Colorful Accent 1" w:uiPriority="52"/>
+    <w:lsdException w:name="Grid Table 1 Light Accent 2" w:uiPriority="46"/>
+    <w:lsdException w:name="Grid Table 2 Accent 2" w:uiPriority="47"/>
+    <w:lsdException w:name="Grid Table 3 Accent 2" w:uiPriority="48"/>
+    <w:lsdException w:name="Grid Table 4 Accent 2" w:uiPriority="49"/>
+    <w:lsdException w:name="Grid Table 5 Dark Accent 2" w:uiPriority="50"/>
+    <w:lsdException w:name="Grid Table 6 Colorful Accent 2" w:uiPriority="51"/>
+    <w:lsdException w:name="Grid Table 7 Colorful Accent 2" w:uiPriority="52"/>
+    <w:lsdException w:name="Grid Table 1 Light Accent 3" w:uiPriority="46"/>
+    <w:lsdException w:name="Grid Table 2 Accent 3" w:uiPriority="47"/>
+    <w:lsdException w:name="Grid Table 3 Accent 3" w:uiPriority="48"/>
+    <w:lsdException w:name="Grid Table 4 Accent 3" w:uiPriority="49"/>
+    <w:lsdException w:name="Grid Table 5 Dark Accent 3" w:uiPriority="50"/>
+    <w:lsdException w:name="Grid Table 6 Colorful Accent 3" w:uiPriority="51"/>
+    <w:lsdException w:name="Grid Table 7 Colorful Accent 3" w:uiPriority="52"/>
+    <w:lsdException w:name="Grid Table 1 Light Accent 4" w:uiPriority="46"/>
+    <w:lsdException w:name="Grid Table 2 Accent 4" w:uiPriority="47"/>
+    <w:lsdException w:name="Grid Table 3 Accent 4" w:uiPriority="48"/>
+    <w:lsdException w:name="Grid Table 4 Accent 4" w:uiPriority="49"/>
+    <w:lsdException w:name="Grid Table 5 Dark Accent 4" w:uiPriority="50"/>
+    <w:lsdException w:name="Grid Table 6 Colorful Accent 4" w:uiPriority="51"/>
+    <w:lsdException w:name="Grid Table 7 Colorful Accent 4" w:uiPriority="52"/>
+    <w:lsdException w:name="Grid Table 1 Light Accent 5" w:uiPriority="46"/>
+    <w:lsdException w:name="Grid Table 2 Accent 5" w:uiPriority="47"/>
+    <w:lsdException w:name="Grid Table 3 Accent 5" w:uiPriority="48"/>
+    <w:lsdException w:name="Grid Table 4 Accent 5" w:uiPriority="49"/>
+    <w:lsdException w:name="Grid Table 5 Dark Accent 5" w:uiPriority="50"/>
+    <w:lsdException w:name="Grid Table 6 Colorful Accent 5" w:uiPriority="51"/>
+    <w:lsdException w:name="Grid Table 7 Colorful Accent 5" w:uiPriority="52"/>
+    <w:lsdException w:name="Grid Table 1 Light Accent 6" w:uiPriority="46"/>
+    <w:lsdException w:name="Grid Table 2 Accent 6" w:uiPriority="47"/>
+    <w:lsdException w:name="Grid Table 3 Accent 6" w:uiPriority="48"/>
+    <w:lsdException w:name="Grid Table 4 Accent 6" w:uiPriority="49"/>
+    <w:lsdException w:name="Grid Table 5 Dark Accent 6" w:uiPriority="50"/>
+    <w:lsdException w:name="Grid Table 6 Colorful Accent 6" w:uiPriority="51"/>
+    <w:lsdException w:name="Grid Table 7 Colorful Accent 6" w:uiPriority="52"/>
+    <w:lsdException w:name="List Table 1 Light" w:uiPriority="46"/>
+    <w:lsdException w:name="List Table 2" w:uiPriority="47"/>
+    <w:lsdException w:name="List Table 3" w:uiPriority="48"/>
+    <w:lsdException w:name="List Table 4" w:uiPriority="49"/>
+    <w:lsdException w:name="List Table 5 Dark" w:uiPriority="50"/>
+    <w:lsdException w:name="List Table 6 Colorful" w:uiPriority="51"/>
+    <w:lsdException w:name="List Table 7 Colorful" w:uiPriority="52"/>
+    <w:lsdException w:name="List Table 1 Light Accent 1" w:uiPriority="46"/>
+    <w:lsdException w:name="List Table 2 Accent 1" w:uiPriority="47"/>
+    <w:lsdException w:name="List Table 3 Accent 1" w:uiPriority="48"/>
+    <w:lsdException w:name="List Table 4 Accent 1" w:uiPriority="49"/>
+    <w:lsdException w:name="List Table 5 Dark Accent 1" w:uiPriority="50"/>
+    <w:lsdException w:name="List Table 6 Colorful Accent 1" w:uiPriority="51"/>
+    <w:lsdException w:name="List Table 7 Colorful Accent 1" w:uiPriority="52"/>
+    <w:lsdException w:name="List Table 1 Light Accent 2" w:uiPriority="46"/>
+    <w:lsdException w:name="List Table 2 Accent 2" w:uiPriority="47"/>
+    <w:lsdException w:name="List Table 3 Accent 2" w:uiPriority="48"/>
+    <w:lsdException w:name="List Table 4 Accent 2" w:uiPriority="49"/>
+    <w:lsdException w:name="List Table 5 Dark Accent 2" w:uiPriority="50"/>
+    <w:lsdException w:name="List Table 6 Colorful Accent 2" w:uiPriority="51"/>
+    <w:lsdException w:name="List Table 7 Colorful Accent 2" w:uiPriority="52"/>
+    <w:lsdException w:name="List Table 1 Light Accent 3" w:uiPriority="46"/>
+    <w:lsdException w:name="List Table 2 Accent 3" w:uiPriority="47"/>
+    <w:lsdException w:name="List Table 3 Accent 3" w:uiPriority="48"/>
+    <w:lsdException w:name="List Table 4 Accent 3" w:uiPriority="49"/>
+    <w:lsdException w:name="List Table 5 Dark Accent 3" w:uiPriority="50"/>
+    <w:lsdException w:name="List Table 6 Colorful Accent 3" w:uiPriority="51"/>
+    <w:lsdException w:name="List Table 7 Colorful Accent 3" w:uiPriority="52"/>
+    <w:lsdException w:name="List Table 1 Light Accent 4" w:uiPriority="46"/>
+    <w:lsdException w:name="List Table 2 Accent 4" w:uiPriority="47"/>
+    <w:lsdException w:name="List Table 3 Accent 4" w:uiPriority="48"/>
+    <w:lsdException w:name="List Table 4 Accent 4" w:uiPriority="49"/>
+    <w:lsdException w:name="List Table 5 Dark Accent 4" w:uiPriority="50"/>
+    <w:lsdException w:name="List Table 6 Colorful Accent 4" w:uiPriority="51"/>
+    <w:lsdException w:name="List Table 7 Colorful Accent 4" w:uiPriority="52"/>
+    <w:lsdException w:name="List Table 1 Light Accent 5" w:uiPriority="46"/>
+    <w:lsdException w:name="List Table 2 Accent 5" w:uiPriority="47"/>
+    <w:lsdException w:name="List Table 3 Accent 5" w:uiPriority="48"/>
+    <w:lsdException w:name="List Table 4 Accent 5" w:uiPriority="49"/>
+    <w:lsdException w:name="List Table 5 Dark Accent 5" w:uiPriority="50"/>
+    <w:lsdException w:name="List Table 6 Colorful Accent 5" w:uiPriority="51"/>
+    <w:lsdException w:name="List Table 7 Colorful Accent 5" w:uiPriority="52"/>
+    <w:lsdException w:name="List Table 1 Light Accent 6" w:uiPriority="46"/>
+    <w:lsdException w:name="List Table 2 Accent 6" w:uiPriority="47"/>
+    <w:lsdException w:name="List Table 3 Accent 6" w:uiPriority="48"/>
+    <w:lsdException w:name="List Table 4 Accent 6" w:uiPriority="49"/>
+    <w:lsdException w:name="List Table 5 Dark Accent 6" w:uiPriority="50"/>
+    <w:lsdException w:name="List Table 6 Colorful Accent 6" w:uiPriority="51"/>
+    <w:lsdException w:name="List Table 7 Colorful Accent 6" w:uiPriority="52"/>
+    <w:lsdException w:name="Mention" w:semiHidden="1" w:unhideWhenUsed="1"/>
+    <w:lsdException w:name="Smart Hyperlink" w:semiHidden="1" w:unhideWhenUsed="1"/>
+    <w:lsdException w:name="Hashtag" w:semiHidden="1" w:unhideWhenUsed="1"/>
+    <w:lsdException w:name="Unresolved Mention" w:semiHidden="1" w:unhideWhenUsed="1"/>
   </w:latentStyles>
   <w:style w:type="paragraph" w:default="1" w:styleId="Normal">
     <w:name w:val="Normal"/>
@@ -8917,7 +8958,6 @@
     <w:uiPriority w:val="59"/>
     <w:rsid w:val="00CA5F7B"/>
     <w:tblPr>
-      <w:tblInd w:w="0" w:type="dxa"/>
       <w:tblBorders>
         <w:top w:val="single" w:sz="4" w:space="0" w:color="auto"/>
         <w:left w:val="single" w:sz="4" w:space="0" w:color="auto"/>
@@ -8926,1526 +8966,6 @@
         <w:insideH w:val="single" w:sz="4" w:space="0" w:color="auto"/>
         <w:insideV w:val="single" w:sz="4" w:space="0" w:color="auto"/>
       </w:tblBorders>
-      <w:tblCellMar>
-        <w:top w:w="0" w:type="dxa"/>
-        <w:left w:w="108" w:type="dxa"/>
-        <w:bottom w:w="0" w:type="dxa"/>
-        <w:right w:w="108" w:type="dxa"/>
-      </w:tblCellMar>
-    </w:tblPr>
-  </w:style>
-</w:styles>
-</file>
-
-<file path=word/stylesWithEffects.xml><?xml version="1.0" encoding="utf-8"?>
-<w:styles xmlns:wpc="http://schemas.microsoft.com/office/word/2010/wordprocessingCanvas" xmlns:mc="http://schemas.openxmlformats.org/markup-compatibility/2006" xmlns:o="urn:schemas-microsoft-com:office:office" xmlns:r="http://schemas.openxmlformats.org/officeDocument/2006/relationships" xmlns:m="http://schemas.openxmlformats.org/officeDocument/2006/math" xmlns:v="urn:schemas-microsoft-com:vml" xmlns:wp14="http://schemas.microsoft.com/office/word/2010/wordprocessingDrawing" xmlns:wp="http://schemas.openxmlformats.org/drawingml/2006/wordprocessingDrawing" xmlns:w10="urn:schemas-microsoft-com:office:word" xmlns:w="http://schemas.openxmlformats.org/wordprocessingml/2006/main" xmlns:w14="http://schemas.microsoft.com/office/word/2010/wordml" xmlns:wpg="http://schemas.microsoft.com/office/word/2010/wordprocessingGroup" xmlns:wpi="http://schemas.microsoft.com/office/word/2010/wordprocessingInk" xmlns:wne="http://schemas.microsoft.com/office/word/2006/wordml" xmlns:wps="http://schemas.microsoft.com/office/word/2010/wordprocessingShape" mc:Ignorable="w14 wp14">
-  <w:docDefaults>
-    <w:rPrDefault>
-      <w:rPr>
-        <w:rFonts w:ascii="Times New Roman" w:eastAsia="Times New Roman" w:hAnsi="Times New Roman" w:cs="Times New Roman"/>
-        <w:lang w:val="pt-BR" w:eastAsia="pt-BR" w:bidi="ar-SA"/>
-      </w:rPr>
-    </w:rPrDefault>
-    <w:pPrDefault/>
-  </w:docDefaults>
-  <w:latentStyles w:defLockedState="0" w:defUIPriority="99" w:defSemiHidden="1" w:defUnhideWhenUsed="1" w:defQFormat="0" w:count="267">
-    <w:lsdException w:name="Normal" w:semiHidden="0" w:uiPriority="0" w:unhideWhenUsed="0" w:qFormat="1"/>
-    <w:lsdException w:name="heading 1" w:semiHidden="0" w:uiPriority="0" w:unhideWhenUsed="0" w:qFormat="1"/>
-    <w:lsdException w:name="heading 2" w:semiHidden="0" w:uiPriority="0" w:unhideWhenUsed="0" w:qFormat="1"/>
-    <w:lsdException w:name="heading 3" w:semiHidden="0" w:uiPriority="0" w:unhideWhenUsed="0" w:qFormat="1"/>
-    <w:lsdException w:name="heading 4" w:semiHidden="0" w:uiPriority="0" w:unhideWhenUsed="0" w:qFormat="1"/>
-    <w:lsdException w:name="heading 5" w:semiHidden="0" w:uiPriority="0" w:unhideWhenUsed="0" w:qFormat="1"/>
-    <w:lsdException w:name="heading 6" w:semiHidden="0" w:uiPriority="0" w:unhideWhenUsed="0" w:qFormat="1"/>
-    <w:lsdException w:name="heading 7" w:semiHidden="0" w:uiPriority="0" w:unhideWhenUsed="0" w:qFormat="1"/>
-    <w:lsdException w:name="heading 8" w:semiHidden="0" w:uiPriority="0" w:unhideWhenUsed="0" w:qFormat="1"/>
-    <w:lsdException w:name="heading 9" w:semiHidden="0" w:uiPriority="0" w:unhideWhenUsed="0" w:qFormat="1"/>
-    <w:lsdException w:name="toc 1" w:uiPriority="39"/>
-    <w:lsdException w:name="toc 2" w:uiPriority="39"/>
-    <w:lsdException w:name="toc 3" w:uiPriority="39"/>
-    <w:lsdException w:name="toc 4" w:uiPriority="39"/>
-    <w:lsdException w:name="toc 5" w:uiPriority="39"/>
-    <w:lsdException w:name="toc 6" w:uiPriority="39"/>
-    <w:lsdException w:name="toc 7" w:uiPriority="39"/>
-    <w:lsdException w:name="toc 8" w:uiPriority="39"/>
-    <w:lsdException w:name="toc 9" w:uiPriority="39"/>
-    <w:lsdException w:name="footer" w:uiPriority="0"/>
-    <w:lsdException w:name="caption" w:uiPriority="35" w:qFormat="1"/>
-    <w:lsdException w:name="page number" w:uiPriority="0"/>
-    <w:lsdException w:name="Title" w:semiHidden="0" w:uiPriority="0" w:unhideWhenUsed="0" w:qFormat="1"/>
-    <w:lsdException w:name="Default Paragraph Font" w:uiPriority="1"/>
-    <w:lsdException w:name="Subtitle" w:semiHidden="0" w:uiPriority="0" w:unhideWhenUsed="0" w:qFormat="1"/>
-    <w:lsdException w:name="Strong" w:semiHidden="0" w:uiPriority="22" w:unhideWhenUsed="0" w:qFormat="1"/>
-    <w:lsdException w:name="Emphasis" w:semiHidden="0" w:uiPriority="20" w:unhideWhenUsed="0" w:qFormat="1"/>
-    <w:lsdException w:name="Table Grid" w:semiHidden="0" w:uiPriority="59" w:unhideWhenUsed="0"/>
-    <w:lsdException w:name="Placeholder Text" w:unhideWhenUsed="0"/>
-    <w:lsdException w:name="No Spacing" w:semiHidden="0" w:uiPriority="1" w:unhideWhenUsed="0" w:qFormat="1"/>
-    <w:lsdException w:name="Light Shading" w:semiHidden="0" w:uiPriority="60" w:unhideWhenUsed="0"/>
-    <w:lsdException w:name="Light List" w:semiHidden="0" w:uiPriority="61" w:unhideWhenUsed="0"/>
-    <w:lsdException w:name="Light Grid" w:semiHidden="0" w:uiPriority="62" w:unhideWhenUsed="0"/>
-    <w:lsdException w:name="Medium Shading 1" w:semiHidden="0" w:uiPriority="63" w:unhideWhenUsed="0"/>
-    <w:lsdException w:name="Medium Shading 2" w:semiHidden="0" w:uiPriority="64" w:unhideWhenUsed="0"/>
-    <w:lsdException w:name="Medium List 1" w:semiHidden="0" w:uiPriority="65" w:unhideWhenUsed="0"/>
-    <w:lsdException w:name="Medium List 2" w:semiHidden="0" w:uiPriority="66" w:unhideWhenUsed="0"/>
-    <w:lsdException w:name="Medium Grid 1" w:semiHidden="0" w:uiPriority="67" w:unhideWhenUsed="0"/>
-    <w:lsdException w:name="Medium Grid 2" w:semiHidden="0" w:uiPriority="68" w:unhideWhenUsed="0"/>
-    <w:lsdException w:name="Medium Grid 3" w:semiHidden="0" w:uiPriority="69" w:unhideWhenUsed="0"/>
-    <w:lsdException w:name="Dark List" w:semiHidden="0" w:uiPriority="70" w:unhideWhenUsed="0"/>
-    <w:lsdException w:name="Colorful Shading" w:semiHidden="0" w:uiPriority="71" w:unhideWhenUsed="0"/>
-    <w:lsdException w:name="Colorful List" w:semiHidden="0" w:uiPriority="72" w:unhideWhenUsed="0"/>
-    <w:lsdException w:name="Colorful Grid" w:semiHidden="0" w:uiPriority="73" w:unhideWhenUsed="0"/>
-    <w:lsdException w:name="Light Shading Accent 1" w:semiHidden="0" w:uiPriority="60" w:unhideWhenUsed="0"/>
-    <w:lsdException w:name="Light List Accent 1" w:semiHidden="0" w:uiPriority="61" w:unhideWhenUsed="0"/>
-    <w:lsdException w:name="Light Grid Accent 1" w:semiHidden="0" w:uiPriority="62" w:unhideWhenUsed="0"/>
-    <w:lsdException w:name="Medium Shading 1 Accent 1" w:semiHidden="0" w:uiPriority="63" w:unhideWhenUsed="0"/>
-    <w:lsdException w:name="Medium Shading 2 Accent 1" w:semiHidden="0" w:uiPriority="64" w:unhideWhenUsed="0"/>
-    <w:lsdException w:name="Medium List 1 Accent 1" w:semiHidden="0" w:uiPriority="65" w:unhideWhenUsed="0"/>
-    <w:lsdException w:name="Revision" w:unhideWhenUsed="0"/>
-    <w:lsdException w:name="List Paragraph" w:semiHidden="0" w:uiPriority="34" w:unhideWhenUsed="0" w:qFormat="1"/>
-    <w:lsdException w:name="Quote" w:semiHidden="0" w:uiPriority="29" w:unhideWhenUsed="0" w:qFormat="1"/>
-    <w:lsdException w:name="Intense Quote" w:semiHidden="0" w:uiPriority="30" w:unhideWhenUsed="0" w:qFormat="1"/>
-    <w:lsdException w:name="Medium List 2 Accent 1" w:semiHidden="0" w:uiPriority="66" w:unhideWhenUsed="0"/>
-    <w:lsdException w:name="Medium Grid 1 Accent 1" w:semiHidden="0" w:uiPriority="67" w:unhideWhenUsed="0"/>
-    <w:lsdException w:name="Medium Grid 2 Accent 1" w:semiHidden="0" w:uiPriority="68" w:unhideWhenUsed="0"/>
-    <w:lsdException w:name="Medium Grid 3 Accent 1" w:semiHidden="0" w:uiPriority="69" w:unhideWhenUsed="0"/>
-    <w:lsdException w:name="Dark List Accent 1" w:semiHidden="0" w:uiPriority="70" w:unhideWhenUsed="0"/>
-    <w:lsdException w:name="Colorful Shading Accent 1" w:semiHidden="0" w:uiPriority="71" w:unhideWhenUsed="0"/>
-    <w:lsdException w:name="Colorful List Accent 1" w:semiHidden="0" w:uiPriority="72" w:unhideWhenUsed="0"/>
-    <w:lsdException w:name="Colorful Grid Accent 1" w:semiHidden="0" w:uiPriority="73" w:unhideWhenUsed="0"/>
-    <w:lsdException w:name="Light Shading Accent 2" w:semiHidden="0" w:uiPriority="60" w:unhideWhenUsed="0"/>
-    <w:lsdException w:name="Light List Accent 2" w:semiHidden="0" w:uiPriority="61" w:unhideWhenUsed="0"/>
-    <w:lsdException w:name="Light Grid Accent 2" w:semiHidden="0" w:uiPriority="62" w:unhideWhenUsed="0"/>
-    <w:lsdException w:name="Medium Shading 1 Accent 2" w:semiHidden="0" w:uiPriority="63" w:unhideWhenUsed="0"/>
-    <w:lsdException w:name="Medium Shading 2 Accent 2" w:semiHidden="0" w:uiPriority="64" w:unhideWhenUsed="0"/>
-    <w:lsdException w:name="Medium List 1 Accent 2" w:semiHidden="0" w:uiPriority="65" w:unhideWhenUsed="0"/>
-    <w:lsdException w:name="Medium List 2 Accent 2" w:semiHidden="0" w:uiPriority="66" w:unhideWhenUsed="0"/>
-    <w:lsdException w:name="Medium Grid 1 Accent 2" w:semiHidden="0" w:uiPriority="67" w:unhideWhenUsed="0"/>
-    <w:lsdException w:name="Medium Grid 2 Accent 2" w:semiHidden="0" w:uiPriority="68" w:unhideWhenUsed="0"/>
-    <w:lsdException w:name="Medium Grid 3 Accent 2" w:semiHidden="0" w:uiPriority="69" w:unhideWhenUsed="0"/>
-    <w:lsdException w:name="Dark List Accent 2" w:semiHidden="0" w:uiPriority="70" w:unhideWhenUsed="0"/>
-    <w:lsdException w:name="Colorful Shading Accent 2" w:semiHidden="0" w:uiPriority="71" w:unhideWhenUsed="0"/>
-    <w:lsdException w:name="Colorful List Accent 2" w:semiHidden="0" w:uiPriority="72" w:unhideWhenUsed="0"/>
-    <w:lsdException w:name="Colorful Grid Accent 2" w:semiHidden="0" w:uiPriority="73" w:unhideWhenUsed="0"/>
-    <w:lsdException w:name="Light Shading Accent 3" w:semiHidden="0" w:uiPriority="60" w:unhideWhenUsed="0"/>
-    <w:lsdException w:name="Light List Accent 3" w:semiHidden="0" w:uiPriority="61" w:unhideWhenUsed="0"/>
-    <w:lsdException w:name="Light Grid Accent 3" w:semiHidden="0" w:uiPriority="62" w:unhideWhenUsed="0"/>
-    <w:lsdException w:name="Medium Shading 1 Accent 3" w:semiHidden="0" w:uiPriority="63" w:unhideWhenUsed="0"/>
-    <w:lsdException w:name="Medium Shading 2 Accent 3" w:semiHidden="0" w:uiPriority="64" w:unhideWhenUsed="0"/>
-    <w:lsdException w:name="Medium List 1 Accent 3" w:semiHidden="0" w:uiPriority="65" w:unhideWhenUsed="0"/>
-    <w:lsdException w:name="Medium List 2 Accent 3" w:semiHidden="0" w:uiPriority="66" w:unhideWhenUsed="0"/>
-    <w:lsdException w:name="Medium Grid 1 Accent 3" w:semiHidden="0" w:uiPriority="67" w:unhideWhenUsed="0"/>
-    <w:lsdException w:name="Medium Grid 2 Accent 3" w:semiHidden="0" w:uiPriority="68" w:unhideWhenUsed="0"/>
-    <w:lsdException w:name="Medium Grid 3 Accent 3" w:semiHidden="0" w:uiPriority="69" w:unhideWhenUsed="0"/>
-    <w:lsdException w:name="Dark List Accent 3" w:semiHidden="0" w:uiPriority="70" w:unhideWhenUsed="0"/>
-    <w:lsdException w:name="Colorful Shading Accent 3" w:semiHidden="0" w:uiPriority="71" w:unhideWhenUsed="0"/>
-    <w:lsdException w:name="Colorful List Accent 3" w:semiHidden="0" w:uiPriority="72" w:unhideWhenUsed="0"/>
-    <w:lsdException w:name="Colorful Grid Accent 3" w:semiHidden="0" w:uiPriority="73" w:unhideWhenUsed="0"/>
-    <w:lsdException w:name="Light Shading Accent 4" w:semiHidden="0" w:uiPriority="60" w:unhideWhenUsed="0"/>
-    <w:lsdException w:name="Light List Accent 4" w:semiHidden="0" w:uiPriority="61" w:unhideWhenUsed="0"/>
-    <w:lsdException w:name="Light Grid Accent 4" w:semiHidden="0" w:uiPriority="62" w:unhideWhenUsed="0"/>
-    <w:lsdException w:name="Medium Shading 1 Accent 4" w:semiHidden="0" w:uiPriority="63" w:unhideWhenUsed="0"/>
-    <w:lsdException w:name="Medium Shading 2 Accent 4" w:semiHidden="0" w:uiPriority="64" w:unhideWhenUsed="0"/>
-    <w:lsdException w:name="Medium List 1 Accent 4" w:semiHidden="0" w:uiPriority="65" w:unhideWhenUsed="0"/>
-    <w:lsdException w:name="Medium List 2 Accent 4" w:semiHidden="0" w:uiPriority="66" w:unhideWhenUsed="0"/>
-    <w:lsdException w:name="Medium Grid 1 Accent 4" w:semiHidden="0" w:uiPriority="67" w:unhideWhenUsed="0"/>
-    <w:lsdException w:name="Medium Grid 2 Accent 4" w:semiHidden="0" w:uiPriority="68" w:unhideWhenUsed="0"/>
-    <w:lsdException w:name="Medium Grid 3 Accent 4" w:semiHidden="0" w:uiPriority="69" w:unhideWhenUsed="0"/>
-    <w:lsdException w:name="Dark List Accent 4" w:semiHidden="0" w:uiPriority="70" w:unhideWhenUsed="0"/>
-    <w:lsdException w:name="Colorful Shading Accent 4" w:semiHidden="0" w:uiPriority="71" w:unhideWhenUsed="0"/>
-    <w:lsdException w:name="Colorful List Accent 4" w:semiHidden="0" w:uiPriority="72" w:unhideWhenUsed="0"/>
-    <w:lsdException w:name="Colorful Grid Accent 4" w:semiHidden="0" w:uiPriority="73" w:unhideWhenUsed="0"/>
-    <w:lsdException w:name="Light Shading Accent 5" w:semiHidden="0" w:uiPriority="60" w:unhideWhenUsed="0"/>
-    <w:lsdException w:name="Light List Accent 5" w:semiHidden="0" w:uiPriority="61" w:unhideWhenUsed="0"/>
-    <w:lsdException w:name="Light Grid Accent 5" w:semiHidden="0" w:uiPriority="62" w:unhideWhenUsed="0"/>
-    <w:lsdException w:name="Medium Shading 1 Accent 5" w:semiHidden="0" w:uiPriority="63" w:unhideWhenUsed="0"/>
-    <w:lsdException w:name="Medium Shading 2 Accent 5" w:semiHidden="0" w:uiPriority="64" w:unhideWhenUsed="0"/>
-    <w:lsdException w:name="Medium List 1 Accent 5" w:semiHidden="0" w:uiPriority="65" w:unhideWhenUsed="0"/>
-    <w:lsdException w:name="Medium List 2 Accent 5" w:semiHidden="0" w:uiPriority="66" w:unhideWhenUsed="0"/>
-    <w:lsdException w:name="Medium Grid 1 Accent 5" w:semiHidden="0" w:uiPriority="67" w:unhideWhenUsed="0"/>
-    <w:lsdException w:name="Medium Grid 2 Accent 5" w:semiHidden="0" w:uiPriority="68" w:unhideWhenUsed="0"/>
-    <w:lsdException w:name="Medium Grid 3 Accent 5" w:semiHidden="0" w:uiPriority="69" w:unhideWhenUsed="0"/>
-    <w:lsdException w:name="Dark List Accent 5" w:semiHidden="0" w:uiPriority="70" w:unhideWhenUsed="0"/>
-    <w:lsdException w:name="Colorful Shading Accent 5" w:semiHidden="0" w:uiPriority="71" w:unhideWhenUsed="0"/>
-    <w:lsdException w:name="Colorful List Accent 5" w:semiHidden="0" w:uiPriority="72" w:unhideWhenUsed="0"/>
-    <w:lsdException w:name="Colorful Grid Accent 5" w:semiHidden="0" w:uiPriority="73" w:unhideWhenUsed="0"/>
-    <w:lsdException w:name="Light Shading Accent 6" w:semiHidden="0" w:uiPriority="60" w:unhideWhenUsed="0"/>
-    <w:lsdException w:name="Light List Accent 6" w:semiHidden="0" w:uiPriority="61" w:unhideWhenUsed="0"/>
-    <w:lsdException w:name="Light Grid Accent 6" w:semiHidden="0" w:uiPriority="62" w:unhideWhenUsed="0"/>
-    <w:lsdException w:name="Medium Shading 1 Accent 6" w:semiHidden="0" w:uiPriority="63" w:unhideWhenUsed="0"/>
-    <w:lsdException w:name="Medium Shading 2 Accent 6" w:semiHidden="0" w:uiPriority="64" w:unhideWhenUsed="0"/>
-    <w:lsdException w:name="Medium List 1 Accent 6" w:semiHidden="0" w:uiPriority="65" w:unhideWhenUsed="0"/>
-    <w:lsdException w:name="Medium List 2 Accent 6" w:semiHidden="0" w:uiPriority="66" w:unhideWhenUsed="0"/>
-    <w:lsdException w:name="Medium Grid 1 Accent 6" w:semiHidden="0" w:uiPriority="67" w:unhideWhenUsed="0"/>
-    <w:lsdException w:name="Medium Grid 2 Accent 6" w:semiHidden="0" w:uiPriority="68" w:unhideWhenUsed="0"/>
-    <w:lsdException w:name="Medium Grid 3 Accent 6" w:semiHidden="0" w:uiPriority="69" w:unhideWhenUsed="0"/>
-    <w:lsdException w:name="Dark List Accent 6" w:semiHidden="0" w:uiPriority="70" w:unhideWhenUsed="0"/>
-    <w:lsdException w:name="Colorful Shading Accent 6" w:semiHidden="0" w:uiPriority="71" w:unhideWhenUsed="0"/>
-    <w:lsdException w:name="Colorful List Accent 6" w:semiHidden="0" w:uiPriority="72" w:unhideWhenUsed="0"/>
-    <w:lsdException w:name="Colorful Grid Accent 6" w:semiHidden="0" w:uiPriority="73" w:unhideWhenUsed="0"/>
-    <w:lsdException w:name="Subtle Emphasis" w:semiHidden="0" w:uiPriority="19" w:unhideWhenUsed="0" w:qFormat="1"/>
-    <w:lsdException w:name="Intense Emphasis" w:semiHidden="0" w:uiPriority="21" w:unhideWhenUsed="0" w:qFormat="1"/>
-    <w:lsdException w:name="Subtle Reference" w:semiHidden="0" w:uiPriority="31" w:unhideWhenUsed="0" w:qFormat="1"/>
-    <w:lsdException w:name="Intense Reference" w:semiHidden="0" w:uiPriority="32" w:unhideWhenUsed="0" w:qFormat="1"/>
-    <w:lsdException w:name="Book Title" w:semiHidden="0" w:uiPriority="33" w:unhideWhenUsed="0" w:qFormat="1"/>
-    <w:lsdException w:name="Bibliography" w:uiPriority="37"/>
-    <w:lsdException w:name="TOC Heading" w:uiPriority="39" w:qFormat="1"/>
-  </w:latentStyles>
-  <w:style w:type="paragraph" w:default="1" w:styleId="Normal">
-    <w:name w:val="Normal"/>
-    <w:qFormat/>
-    <w:rsid w:val="0017478B"/>
-    <w:pPr>
-      <w:suppressAutoHyphens/>
-    </w:pPr>
-    <w:rPr>
-      <w:rFonts w:ascii="Arial" w:hAnsi="Arial"/>
-      <w:color w:val="000000"/>
-      <w:sz w:val="24"/>
-      <w:lang w:eastAsia="ar-SA"/>
-    </w:rPr>
-  </w:style>
-  <w:style w:type="paragraph" w:styleId="Ttulo1">
-    <w:name w:val="heading 1"/>
-    <w:basedOn w:val="Normal"/>
-    <w:next w:val="Normal"/>
-    <w:qFormat/>
-    <w:rsid w:val="0017478B"/>
-    <w:pPr>
-      <w:keepNext/>
-      <w:outlineLvl w:val="0"/>
-    </w:pPr>
-    <w:rPr>
-      <w:rFonts w:ascii="Tahoma" w:hAnsi="Tahoma"/>
-      <w:b/>
-      <w:sz w:val="20"/>
-    </w:rPr>
-  </w:style>
-  <w:style w:type="paragraph" w:styleId="Ttulo2">
-    <w:name w:val="heading 2"/>
-    <w:basedOn w:val="Normal"/>
-    <w:next w:val="Normal"/>
-    <w:qFormat/>
-    <w:rsid w:val="0017478B"/>
-    <w:pPr>
-      <w:keepNext/>
-      <w:jc w:val="both"/>
-      <w:outlineLvl w:val="1"/>
-    </w:pPr>
-    <w:rPr>
-      <w:rFonts w:ascii="Tahoma" w:hAnsi="Tahoma"/>
-      <w:b/>
-      <w:sz w:val="20"/>
-    </w:rPr>
-  </w:style>
-  <w:style w:type="paragraph" w:styleId="Ttulo3">
-    <w:name w:val="heading 3"/>
-    <w:basedOn w:val="Normal"/>
-    <w:next w:val="Normal"/>
-    <w:qFormat/>
-    <w:rsid w:val="0017478B"/>
-    <w:pPr>
-      <w:keepNext/>
-      <w:outlineLvl w:val="2"/>
-    </w:pPr>
-    <w:rPr>
-      <w:rFonts w:ascii="Tahoma" w:hAnsi="Tahoma"/>
-      <w:b/>
-      <w:sz w:val="12"/>
-    </w:rPr>
-  </w:style>
-  <w:style w:type="paragraph" w:styleId="Ttulo4">
-    <w:name w:val="heading 4"/>
-    <w:basedOn w:val="Normal"/>
-    <w:next w:val="Normal"/>
-    <w:qFormat/>
-    <w:rsid w:val="0017478B"/>
-    <w:pPr>
-      <w:keepNext/>
-      <w:outlineLvl w:val="3"/>
-    </w:pPr>
-    <w:rPr>
-      <w:rFonts w:ascii="Tahoma" w:hAnsi="Tahoma"/>
-      <w:b/>
-      <w:sz w:val="16"/>
-    </w:rPr>
-  </w:style>
-  <w:style w:type="paragraph" w:styleId="Ttulo5">
-    <w:name w:val="heading 5"/>
-    <w:basedOn w:val="Normal"/>
-    <w:next w:val="Normal"/>
-    <w:qFormat/>
-    <w:rsid w:val="0017478B"/>
-    <w:pPr>
-      <w:keepNext/>
-      <w:tabs>
-        <w:tab w:val="center" w:pos="914"/>
-      </w:tabs>
-      <w:jc w:val="center"/>
-      <w:outlineLvl w:val="4"/>
-    </w:pPr>
-    <w:rPr>
-      <w:rFonts w:ascii="Tahoma" w:hAnsi="Tahoma"/>
-      <w:b/>
-      <w:sz w:val="16"/>
-    </w:rPr>
-  </w:style>
-  <w:style w:type="paragraph" w:styleId="Ttulo6">
-    <w:name w:val="heading 6"/>
-    <w:basedOn w:val="Normal"/>
-    <w:next w:val="Normal"/>
-    <w:qFormat/>
-    <w:rsid w:val="0017478B"/>
-    <w:pPr>
-      <w:widowControl w:val="0"/>
-      <w:spacing w:before="240" w:after="60" w:line="240" w:lineRule="atLeast"/>
-      <w:outlineLvl w:val="5"/>
-    </w:pPr>
-    <w:rPr>
-      <w:rFonts w:ascii="Times New Roman" w:hAnsi="Times New Roman"/>
-      <w:i/>
-      <w:sz w:val="22"/>
-      <w:lang w:val="en-US"/>
-    </w:rPr>
-  </w:style>
-  <w:style w:type="paragraph" w:styleId="Ttulo7">
-    <w:name w:val="heading 7"/>
-    <w:basedOn w:val="Normal"/>
-    <w:next w:val="Normal"/>
-    <w:qFormat/>
-    <w:rsid w:val="0017478B"/>
-    <w:pPr>
-      <w:widowControl w:val="0"/>
-      <w:spacing w:before="240" w:after="60" w:line="240" w:lineRule="atLeast"/>
-      <w:outlineLvl w:val="6"/>
-    </w:pPr>
-    <w:rPr>
-      <w:rFonts w:ascii="Times New Roman" w:hAnsi="Times New Roman"/>
-      <w:sz w:val="20"/>
-      <w:lang w:val="en-US"/>
-    </w:rPr>
-  </w:style>
-  <w:style w:type="paragraph" w:styleId="Ttulo8">
-    <w:name w:val="heading 8"/>
-    <w:basedOn w:val="Normal"/>
-    <w:next w:val="Normal"/>
-    <w:qFormat/>
-    <w:rsid w:val="0017478B"/>
-    <w:pPr>
-      <w:widowControl w:val="0"/>
-      <w:spacing w:before="240" w:after="60" w:line="240" w:lineRule="atLeast"/>
-      <w:outlineLvl w:val="7"/>
-    </w:pPr>
-    <w:rPr>
-      <w:rFonts w:ascii="Times New Roman" w:hAnsi="Times New Roman"/>
-      <w:i/>
-      <w:sz w:val="20"/>
-      <w:lang w:val="en-US"/>
-    </w:rPr>
-  </w:style>
-  <w:style w:type="paragraph" w:styleId="Ttulo9">
-    <w:name w:val="heading 9"/>
-    <w:basedOn w:val="Normal"/>
-    <w:next w:val="Normal"/>
-    <w:qFormat/>
-    <w:rsid w:val="0017478B"/>
-    <w:pPr>
-      <w:widowControl w:val="0"/>
-      <w:spacing w:before="240" w:after="60" w:line="240" w:lineRule="atLeast"/>
-      <w:outlineLvl w:val="8"/>
-    </w:pPr>
-    <w:rPr>
-      <w:rFonts w:ascii="Times New Roman" w:hAnsi="Times New Roman"/>
-      <w:b/>
-      <w:i/>
-      <w:sz w:val="18"/>
-      <w:lang w:val="en-US"/>
-    </w:rPr>
-  </w:style>
-  <w:style w:type="character" w:default="1" w:styleId="Fontepargpadro">
-    <w:name w:val="Default Paragraph Font"/>
-    <w:uiPriority w:val="1"/>
-    <w:semiHidden/>
-    <w:unhideWhenUsed/>
-  </w:style>
-  <w:style w:type="table" w:default="1" w:styleId="Tabelanormal">
-    <w:name w:val="Normal Table"/>
-    <w:uiPriority w:val="99"/>
-    <w:semiHidden/>
-    <w:unhideWhenUsed/>
-    <w:tblPr>
-      <w:tblInd w:w="0" w:type="dxa"/>
-      <w:tblCellMar>
-        <w:top w:w="0" w:type="dxa"/>
-        <w:left w:w="108" w:type="dxa"/>
-        <w:bottom w:w="0" w:type="dxa"/>
-        <w:right w:w="108" w:type="dxa"/>
-      </w:tblCellMar>
-    </w:tblPr>
-  </w:style>
-  <w:style w:type="numbering" w:default="1" w:styleId="Semlista">
-    <w:name w:val="No List"/>
-    <w:uiPriority w:val="99"/>
-    <w:semiHidden/>
-    <w:unhideWhenUsed/>
-  </w:style>
-  <w:style w:type="character" w:customStyle="1" w:styleId="CaracteresdeNotadeRodap">
-    <w:name w:val="Caracteres de Nota de Rodapé"/>
-    <w:basedOn w:val="Fontepargpadro1"/>
-    <w:rsid w:val="00830FAE"/>
-    <w:rPr>
-      <w:vertAlign w:val="superscript"/>
-    </w:rPr>
-  </w:style>
-  <w:style w:type="character" w:styleId="Nmerodepgina">
-    <w:name w:val="page number"/>
-    <w:basedOn w:val="Fontepargpadro1"/>
-    <w:semiHidden/>
-    <w:rsid w:val="00830FAE"/>
-    <w:rPr>
-      <w:sz w:val="16"/>
-    </w:rPr>
-  </w:style>
-  <w:style w:type="character" w:customStyle="1" w:styleId="Smbolosdenumerao">
-    <w:name w:val="Símbolos de numeração"/>
-    <w:rsid w:val="00830FAE"/>
-    <w:rPr>
-      <w:rFonts w:ascii="Arial" w:eastAsia="Times New Roman" w:hAnsi="Arial" w:cs="Times New Roman"/>
-      <w:color w:val="000000"/>
-      <w:sz w:val="20"/>
-      <w:szCs w:val="20"/>
-      <w:lang w:val="pt-BR" w:eastAsia="ar-SA" w:bidi="ar-SA"/>
-    </w:rPr>
-  </w:style>
-  <w:style w:type="character" w:customStyle="1" w:styleId="Marcadores">
-    <w:name w:val="Marcadores"/>
-    <w:rsid w:val="00830FAE"/>
-    <w:rPr>
-      <w:rFonts w:ascii="StarSymbol" w:eastAsia="StarSymbol" w:hAnsi="StarSymbol" w:cs="StarSymbol"/>
-      <w:sz w:val="18"/>
-      <w:szCs w:val="18"/>
-    </w:rPr>
-  </w:style>
-  <w:style w:type="character" w:styleId="Hyperlink">
-    <w:name w:val="Hyperlink"/>
-    <w:basedOn w:val="Fontepargpadro1"/>
-    <w:uiPriority w:val="99"/>
-    <w:rsid w:val="00830FAE"/>
-    <w:rPr>
-      <w:color w:val="0000FF"/>
-      <w:u w:val="single"/>
-    </w:rPr>
-  </w:style>
-  <w:style w:type="character" w:styleId="HiperlinkVisitado">
-    <w:name w:val="FollowedHyperlink"/>
-    <w:basedOn w:val="Fontepargpadro1"/>
-    <w:semiHidden/>
-    <w:rsid w:val="00830FAE"/>
-    <w:rPr>
-      <w:color w:val="800080"/>
-      <w:u w:val="single"/>
-    </w:rPr>
-  </w:style>
-  <w:style w:type="character" w:customStyle="1" w:styleId="CaracteresdeNotadeFim">
-    <w:name w:val="Caracteres de Nota de Fim"/>
-    <w:basedOn w:val="Fontepargpadro1"/>
-    <w:rsid w:val="00830FAE"/>
-    <w:rPr>
-      <w:vertAlign w:val="superscript"/>
-    </w:rPr>
-  </w:style>
-  <w:style w:type="character" w:customStyle="1" w:styleId="WW8Num1z0">
-    <w:name w:val="WW8Num1z0"/>
-    <w:rsid w:val="00830FAE"/>
-    <w:rPr>
-      <w:rFonts w:ascii="Symbol" w:hAnsi="Symbol"/>
-    </w:rPr>
-  </w:style>
-  <w:style w:type="character" w:customStyle="1" w:styleId="WW8Num2z0">
-    <w:name w:val="WW8Num2z0"/>
-    <w:rsid w:val="00830FAE"/>
-    <w:rPr>
-      <w:rFonts w:ascii="Symbol" w:hAnsi="Symbol"/>
-    </w:rPr>
-  </w:style>
-  <w:style w:type="character" w:customStyle="1" w:styleId="WW8Num2z1">
-    <w:name w:val="WW8Num2z1"/>
-    <w:rsid w:val="00830FAE"/>
-    <w:rPr>
-      <w:rFonts w:ascii="Courier New" w:hAnsi="Courier New" w:cs="Arial (W1)"/>
-    </w:rPr>
-  </w:style>
-  <w:style w:type="character" w:customStyle="1" w:styleId="WW8Num2z2">
-    <w:name w:val="WW8Num2z2"/>
-    <w:rsid w:val="00830FAE"/>
-    <w:rPr>
-      <w:rFonts w:ascii="Wingdings" w:hAnsi="Wingdings"/>
-    </w:rPr>
-  </w:style>
-  <w:style w:type="character" w:customStyle="1" w:styleId="WW8Num3z0">
-    <w:name w:val="WW8Num3z0"/>
-    <w:rsid w:val="00830FAE"/>
-    <w:rPr>
-      <w:rFonts w:ascii="Symbol" w:hAnsi="Symbol"/>
-    </w:rPr>
-  </w:style>
-  <w:style w:type="character" w:customStyle="1" w:styleId="WW8Num4z0">
-    <w:name w:val="WW8Num4z0"/>
-    <w:rsid w:val="00830FAE"/>
-    <w:rPr>
-      <w:rFonts w:ascii="Symbol" w:hAnsi="Symbol"/>
-    </w:rPr>
-  </w:style>
-  <w:style w:type="character" w:customStyle="1" w:styleId="WW8Num4z1">
-    <w:name w:val="WW8Num4z1"/>
-    <w:rsid w:val="00830FAE"/>
-    <w:rPr>
-      <w:rFonts w:ascii="Courier New" w:hAnsi="Courier New" w:cs="Arial (W1)"/>
-    </w:rPr>
-  </w:style>
-  <w:style w:type="character" w:customStyle="1" w:styleId="WW8Num4z2">
-    <w:name w:val="WW8Num4z2"/>
-    <w:rsid w:val="00830FAE"/>
-    <w:rPr>
-      <w:rFonts w:ascii="Wingdings" w:hAnsi="Wingdings"/>
-    </w:rPr>
-  </w:style>
-  <w:style w:type="character" w:customStyle="1" w:styleId="WW8Num5z0">
-    <w:name w:val="WW8Num5z0"/>
-    <w:rsid w:val="00830FAE"/>
-    <w:rPr>
-      <w:rFonts w:ascii="Symbol" w:hAnsi="Symbol"/>
-    </w:rPr>
-  </w:style>
-  <w:style w:type="character" w:customStyle="1" w:styleId="WW8Num5z1">
-    <w:name w:val="WW8Num5z1"/>
-    <w:rsid w:val="00830FAE"/>
-    <w:rPr>
-      <w:rFonts w:ascii="Courier New" w:hAnsi="Courier New" w:cs="Arial (W1)"/>
-    </w:rPr>
-  </w:style>
-  <w:style w:type="character" w:customStyle="1" w:styleId="WW8Num5z2">
-    <w:name w:val="WW8Num5z2"/>
-    <w:rsid w:val="00830FAE"/>
-    <w:rPr>
-      <w:rFonts w:ascii="Wingdings" w:hAnsi="Wingdings"/>
-    </w:rPr>
-  </w:style>
-  <w:style w:type="character" w:customStyle="1" w:styleId="WW8Num6z0">
-    <w:name w:val="WW8Num6z0"/>
-    <w:rsid w:val="00830FAE"/>
-    <w:rPr>
-      <w:rFonts w:ascii="Symbol" w:hAnsi="Symbol"/>
-    </w:rPr>
-  </w:style>
-  <w:style w:type="character" w:customStyle="1" w:styleId="WW8Num7z0">
-    <w:name w:val="WW8Num7z0"/>
-    <w:rsid w:val="00830FAE"/>
-    <w:rPr>
-      <w:rFonts w:ascii="Symbol" w:hAnsi="Symbol"/>
-    </w:rPr>
-  </w:style>
-  <w:style w:type="character" w:customStyle="1" w:styleId="WW8Num7z1">
-    <w:name w:val="WW8Num7z1"/>
-    <w:rsid w:val="00830FAE"/>
-    <w:rPr>
-      <w:rFonts w:ascii="Courier New" w:hAnsi="Courier New" w:cs="Arial (W1)"/>
-    </w:rPr>
-  </w:style>
-  <w:style w:type="character" w:customStyle="1" w:styleId="WW8Num7z2">
-    <w:name w:val="WW8Num7z2"/>
-    <w:rsid w:val="00830FAE"/>
-    <w:rPr>
-      <w:rFonts w:ascii="Wingdings" w:hAnsi="Wingdings"/>
-    </w:rPr>
-  </w:style>
-  <w:style w:type="character" w:customStyle="1" w:styleId="WW8Num8z0">
-    <w:name w:val="WW8Num8z0"/>
-    <w:rsid w:val="00830FAE"/>
-    <w:rPr>
-      <w:rFonts w:ascii="Symbol" w:hAnsi="Symbol"/>
-    </w:rPr>
-  </w:style>
-  <w:style w:type="character" w:customStyle="1" w:styleId="WW8Num10z0">
-    <w:name w:val="WW8Num10z0"/>
-    <w:rsid w:val="00830FAE"/>
-    <w:rPr>
-      <w:rFonts w:ascii="Symbol" w:hAnsi="Symbol"/>
-    </w:rPr>
-  </w:style>
-  <w:style w:type="character" w:customStyle="1" w:styleId="Fontepargpadro1">
-    <w:name w:val="Fonte parág. padrão1"/>
-    <w:rsid w:val="00830FAE"/>
-  </w:style>
-  <w:style w:type="character" w:customStyle="1" w:styleId="Hiperlink">
-    <w:name w:val="Hiperlink"/>
-    <w:rsid w:val="00830FAE"/>
-    <w:rPr>
-      <w:color w:val="0000FF"/>
-      <w:u w:val="single"/>
-    </w:rPr>
-  </w:style>
-  <w:style w:type="paragraph" w:styleId="Corpodetexto">
-    <w:name w:val="Body Text"/>
-    <w:basedOn w:val="Normal"/>
-    <w:semiHidden/>
-    <w:rsid w:val="00830FAE"/>
-    <w:pPr>
-      <w:spacing w:after="120"/>
-    </w:pPr>
-  </w:style>
-  <w:style w:type="paragraph" w:customStyle="1" w:styleId="Ttulo20">
-    <w:name w:val="Título2"/>
-    <w:basedOn w:val="Normal"/>
-    <w:next w:val="Corpodetexto"/>
-    <w:rsid w:val="00830FAE"/>
-    <w:pPr>
-      <w:keepNext/>
-      <w:spacing w:before="240" w:after="120"/>
-    </w:pPr>
-    <w:rPr>
-      <w:rFonts w:eastAsia="Lucida Sans Unicode" w:cs="Tahoma"/>
-      <w:sz w:val="28"/>
-      <w:szCs w:val="28"/>
-    </w:rPr>
-  </w:style>
-  <w:style w:type="paragraph" w:styleId="Ttulo">
-    <w:name w:val="Title"/>
-    <w:basedOn w:val="Ttulo20"/>
-    <w:next w:val="Subttulo"/>
-    <w:qFormat/>
-    <w:rsid w:val="0017478B"/>
-  </w:style>
-  <w:style w:type="paragraph" w:styleId="Subttulo">
-    <w:name w:val="Subtitle"/>
-    <w:basedOn w:val="Ttulo20"/>
-    <w:next w:val="Corpodetexto"/>
-    <w:qFormat/>
-    <w:rsid w:val="0017478B"/>
-    <w:pPr>
-      <w:jc w:val="center"/>
-    </w:pPr>
-    <w:rPr>
-      <w:i/>
-      <w:iCs/>
-    </w:rPr>
-  </w:style>
-  <w:style w:type="paragraph" w:styleId="Lista">
-    <w:name w:val="List"/>
-    <w:basedOn w:val="Corpodetexto"/>
-    <w:semiHidden/>
-    <w:rsid w:val="00830FAE"/>
-    <w:rPr>
-      <w:rFonts w:cs="Tahoma"/>
-    </w:rPr>
-  </w:style>
-  <w:style w:type="paragraph" w:styleId="Cabealho">
-    <w:name w:val="header"/>
-    <w:basedOn w:val="Normal"/>
-    <w:link w:val="CabealhoChar"/>
-    <w:uiPriority w:val="99"/>
-    <w:rsid w:val="00830FAE"/>
-    <w:pPr>
-      <w:tabs>
-        <w:tab w:val="center" w:pos="4419"/>
-        <w:tab w:val="right" w:pos="8838"/>
-      </w:tabs>
-    </w:pPr>
-  </w:style>
-  <w:style w:type="paragraph" w:styleId="Rodap">
-    <w:name w:val="footer"/>
-    <w:basedOn w:val="Normal"/>
-    <w:link w:val="RodapChar"/>
-    <w:semiHidden/>
-    <w:rsid w:val="00830FAE"/>
-    <w:pPr>
-      <w:tabs>
-        <w:tab w:val="center" w:pos="4419"/>
-        <w:tab w:val="right" w:pos="8838"/>
-      </w:tabs>
-    </w:pPr>
-  </w:style>
-  <w:style w:type="paragraph" w:customStyle="1" w:styleId="Contedodatabela">
-    <w:name w:val="Conteúdo da tabela"/>
-    <w:basedOn w:val="Normal"/>
-    <w:rsid w:val="00830FAE"/>
-    <w:pPr>
-      <w:suppressLineNumbers/>
-    </w:pPr>
-  </w:style>
-  <w:style w:type="paragraph" w:customStyle="1" w:styleId="Ttulodatabela">
-    <w:name w:val="Título da tabela"/>
-    <w:basedOn w:val="Contedodatabela"/>
-    <w:rsid w:val="00830FAE"/>
-    <w:pPr>
-      <w:jc w:val="center"/>
-    </w:pPr>
-    <w:rPr>
-      <w:b/>
-      <w:bCs/>
-      <w:i/>
-      <w:iCs/>
-    </w:rPr>
-  </w:style>
-  <w:style w:type="paragraph" w:customStyle="1" w:styleId="Legenda1">
-    <w:name w:val="Legenda1"/>
-    <w:basedOn w:val="Normal"/>
-    <w:next w:val="Normal"/>
-    <w:rsid w:val="00830FAE"/>
-    <w:pPr>
-      <w:jc w:val="center"/>
-    </w:pPr>
-    <w:rPr>
-      <w:rFonts w:ascii="Times New Roman" w:hAnsi="Times New Roman"/>
-      <w:i/>
-      <w:iCs/>
-      <w:sz w:val="18"/>
-    </w:rPr>
-  </w:style>
-  <w:style w:type="paragraph" w:customStyle="1" w:styleId="Contedodoquadro">
-    <w:name w:val="Conteúdo do quadro"/>
-    <w:basedOn w:val="Corpodetexto"/>
-    <w:rsid w:val="00830FAE"/>
-  </w:style>
-  <w:style w:type="paragraph" w:styleId="Textodenotaderodap">
-    <w:name w:val="footnote text"/>
-    <w:basedOn w:val="Normal"/>
-    <w:semiHidden/>
-    <w:rsid w:val="00830FAE"/>
-    <w:rPr>
-      <w:rFonts w:ascii="Arial (W1)" w:hAnsi="Arial (W1)"/>
-      <w:sz w:val="16"/>
-    </w:rPr>
-  </w:style>
-  <w:style w:type="paragraph" w:styleId="Textodenotadefim">
-    <w:name w:val="endnote text"/>
-    <w:basedOn w:val="Normal"/>
-    <w:semiHidden/>
-    <w:rsid w:val="00830FAE"/>
-    <w:rPr>
-      <w:sz w:val="20"/>
-    </w:rPr>
-  </w:style>
-  <w:style w:type="paragraph" w:customStyle="1" w:styleId="ndice">
-    <w:name w:val="Índice"/>
-    <w:basedOn w:val="Normal"/>
-    <w:rsid w:val="00830FAE"/>
-    <w:pPr>
-      <w:suppressLineNumbers/>
-    </w:pPr>
-    <w:rPr>
-      <w:rFonts w:cs="Tahoma"/>
-    </w:rPr>
-  </w:style>
-  <w:style w:type="paragraph" w:styleId="Sumrio1">
-    <w:name w:val="toc 1"/>
-    <w:basedOn w:val="Normal"/>
-    <w:next w:val="Normal"/>
-    <w:uiPriority w:val="39"/>
-    <w:rsid w:val="00830FAE"/>
-    <w:pPr>
-      <w:spacing w:before="120"/>
-    </w:pPr>
-    <w:rPr>
-      <w:b/>
-      <w:bCs/>
-      <w:i/>
-      <w:iCs/>
-      <w:sz w:val="20"/>
-      <w:szCs w:val="28"/>
-    </w:rPr>
-  </w:style>
-  <w:style w:type="paragraph" w:styleId="Sumrio2">
-    <w:name w:val="toc 2"/>
-    <w:basedOn w:val="Normal"/>
-    <w:next w:val="Normal"/>
-    <w:uiPriority w:val="39"/>
-    <w:rsid w:val="00830FAE"/>
-    <w:pPr>
-      <w:spacing w:before="120"/>
-      <w:ind w:left="240"/>
-    </w:pPr>
-    <w:rPr>
-      <w:b/>
-      <w:bCs/>
-      <w:sz w:val="20"/>
-      <w:szCs w:val="26"/>
-    </w:rPr>
-  </w:style>
-  <w:style w:type="paragraph" w:styleId="Sumrio3">
-    <w:name w:val="toc 3"/>
-    <w:basedOn w:val="Normal"/>
-    <w:next w:val="Normal"/>
-    <w:semiHidden/>
-    <w:rsid w:val="00830FAE"/>
-    <w:pPr>
-      <w:ind w:left="480"/>
-    </w:pPr>
-    <w:rPr>
-      <w:sz w:val="20"/>
-      <w:szCs w:val="24"/>
-    </w:rPr>
-  </w:style>
-  <w:style w:type="paragraph" w:styleId="Sumrio4">
-    <w:name w:val="toc 4"/>
-    <w:basedOn w:val="Normal"/>
-    <w:next w:val="Normal"/>
-    <w:semiHidden/>
-    <w:rsid w:val="00830FAE"/>
-    <w:pPr>
-      <w:ind w:left="720"/>
-    </w:pPr>
-    <w:rPr>
-      <w:rFonts w:ascii="Times New Roman" w:hAnsi="Times New Roman"/>
-      <w:szCs w:val="24"/>
-    </w:rPr>
-  </w:style>
-  <w:style w:type="paragraph" w:styleId="Sumrio5">
-    <w:name w:val="toc 5"/>
-    <w:basedOn w:val="Normal"/>
-    <w:next w:val="Normal"/>
-    <w:semiHidden/>
-    <w:rsid w:val="00830FAE"/>
-    <w:pPr>
-      <w:ind w:left="960"/>
-    </w:pPr>
-    <w:rPr>
-      <w:rFonts w:ascii="Times New Roman" w:hAnsi="Times New Roman"/>
-      <w:szCs w:val="24"/>
-    </w:rPr>
-  </w:style>
-  <w:style w:type="paragraph" w:styleId="Sumrio6">
-    <w:name w:val="toc 6"/>
-    <w:basedOn w:val="Normal"/>
-    <w:next w:val="Normal"/>
-    <w:semiHidden/>
-    <w:rsid w:val="00830FAE"/>
-    <w:pPr>
-      <w:ind w:left="1200"/>
-    </w:pPr>
-    <w:rPr>
-      <w:rFonts w:ascii="Times New Roman" w:hAnsi="Times New Roman"/>
-      <w:szCs w:val="24"/>
-    </w:rPr>
-  </w:style>
-  <w:style w:type="paragraph" w:styleId="Sumrio7">
-    <w:name w:val="toc 7"/>
-    <w:basedOn w:val="Normal"/>
-    <w:next w:val="Normal"/>
-    <w:semiHidden/>
-    <w:rsid w:val="00830FAE"/>
-    <w:pPr>
-      <w:ind w:left="1440"/>
-    </w:pPr>
-    <w:rPr>
-      <w:rFonts w:ascii="Times New Roman" w:hAnsi="Times New Roman"/>
-      <w:szCs w:val="24"/>
-    </w:rPr>
-  </w:style>
-  <w:style w:type="paragraph" w:styleId="Sumrio8">
-    <w:name w:val="toc 8"/>
-    <w:basedOn w:val="Normal"/>
-    <w:next w:val="Normal"/>
-    <w:semiHidden/>
-    <w:rsid w:val="00830FAE"/>
-    <w:pPr>
-      <w:ind w:left="1680"/>
-    </w:pPr>
-    <w:rPr>
-      <w:rFonts w:ascii="Times New Roman" w:hAnsi="Times New Roman"/>
-      <w:szCs w:val="24"/>
-    </w:rPr>
-  </w:style>
-  <w:style w:type="paragraph" w:styleId="Sumrio9">
-    <w:name w:val="toc 9"/>
-    <w:basedOn w:val="Normal"/>
-    <w:next w:val="Normal"/>
-    <w:semiHidden/>
-    <w:rsid w:val="00830FAE"/>
-    <w:pPr>
-      <w:ind w:left="1920"/>
-    </w:pPr>
-    <w:rPr>
-      <w:rFonts w:ascii="Times New Roman" w:hAnsi="Times New Roman"/>
-      <w:szCs w:val="24"/>
-    </w:rPr>
-  </w:style>
-  <w:style w:type="paragraph" w:customStyle="1" w:styleId="Contedo10">
-    <w:name w:val="Conteúdo 10"/>
-    <w:basedOn w:val="ndice"/>
-    <w:rsid w:val="00830FAE"/>
-    <w:pPr>
-      <w:tabs>
-        <w:tab w:val="right" w:leader="dot" w:pos="9637"/>
-      </w:tabs>
-      <w:ind w:left="2547"/>
-    </w:pPr>
-  </w:style>
-  <w:style w:type="paragraph" w:customStyle="1" w:styleId="CTMISInstrues">
-    <w:name w:val="CTM/IS Instruções"/>
-    <w:rsid w:val="00830FAE"/>
-    <w:pPr>
-      <w:suppressAutoHyphens/>
-      <w:spacing w:before="60" w:after="60"/>
-      <w:jc w:val="both"/>
-    </w:pPr>
-    <w:rPr>
-      <w:rFonts w:ascii="Arial (W1)" w:hAnsi="Arial (W1)"/>
-      <w:i/>
-      <w:vanish/>
-      <w:color w:val="0000FF"/>
-      <w:sz w:val="18"/>
-      <w:lang w:eastAsia="ar-SA"/>
-    </w:rPr>
-  </w:style>
-  <w:style w:type="paragraph" w:customStyle="1" w:styleId="CTMISCorpo1">
-    <w:name w:val="CTM/IS Corpo 1"/>
-    <w:rsid w:val="00830FAE"/>
-    <w:pPr>
-      <w:suppressAutoHyphens/>
-      <w:spacing w:before="120"/>
-      <w:ind w:firstLine="425"/>
-      <w:jc w:val="both"/>
-    </w:pPr>
-    <w:rPr>
-      <w:rFonts w:ascii="Arial" w:hAnsi="Arial"/>
-      <w:lang w:eastAsia="ar-SA"/>
-    </w:rPr>
-  </w:style>
-  <w:style w:type="paragraph" w:customStyle="1" w:styleId="CTMISNvel4">
-    <w:name w:val="CTM/IS Nível 4"/>
-    <w:next w:val="CTMISCorpo1"/>
-    <w:rsid w:val="00830FAE"/>
-    <w:pPr>
-      <w:tabs>
-        <w:tab w:val="num" w:pos="360"/>
-        <w:tab w:val="left" w:pos="840"/>
-      </w:tabs>
-      <w:suppressAutoHyphens/>
-      <w:spacing w:before="120"/>
-      <w:ind w:left="-1080"/>
-      <w:jc w:val="both"/>
-    </w:pPr>
-    <w:rPr>
-      <w:rFonts w:ascii="Arial" w:hAnsi="Arial"/>
-      <w:lang w:eastAsia="ar-SA"/>
-    </w:rPr>
-  </w:style>
-  <w:style w:type="paragraph" w:customStyle="1" w:styleId="CTMISNvel1">
-    <w:name w:val="CTM/IS Nível 1"/>
-    <w:next w:val="CTMISNvel2"/>
-    <w:rsid w:val="00830FAE"/>
-    <w:pPr>
-      <w:keepNext/>
-      <w:suppressAutoHyphens/>
-      <w:spacing w:before="240"/>
-    </w:pPr>
-    <w:rPr>
-      <w:rFonts w:ascii="Arial" w:hAnsi="Arial"/>
-      <w:b/>
-      <w:i/>
-      <w:caps/>
-      <w:sz w:val="24"/>
-      <w:lang w:eastAsia="ar-SA"/>
-    </w:rPr>
-  </w:style>
-  <w:style w:type="paragraph" w:customStyle="1" w:styleId="CTMISNvel2">
-    <w:name w:val="CTM/IS Nível 2"/>
-    <w:next w:val="CTMISNvel3"/>
-    <w:rsid w:val="00C35FB1"/>
-    <w:pPr>
-      <w:keepNext/>
-      <w:tabs>
-        <w:tab w:val="num" w:pos="360"/>
-      </w:tabs>
-      <w:suppressAutoHyphens/>
-      <w:spacing w:before="240"/>
-      <w:ind w:left="360" w:hanging="360"/>
-      <w:jc w:val="both"/>
-    </w:pPr>
-    <w:rPr>
-      <w:rFonts w:ascii="Arial" w:hAnsi="Arial"/>
-      <w:b/>
-      <w:bCs/>
-      <w:i/>
-      <w:lang w:eastAsia="ar-SA"/>
-    </w:rPr>
-  </w:style>
-  <w:style w:type="paragraph" w:customStyle="1" w:styleId="CTMISNvel3">
-    <w:name w:val="CTM/IS Nível 3"/>
-    <w:next w:val="CTMISCorpo1"/>
-    <w:rsid w:val="00830FAE"/>
-    <w:pPr>
-      <w:tabs>
-        <w:tab w:val="num" w:pos="360"/>
-        <w:tab w:val="left" w:pos="720"/>
-      </w:tabs>
-      <w:suppressAutoHyphens/>
-      <w:spacing w:before="180"/>
-      <w:ind w:left="-720"/>
-      <w:jc w:val="both"/>
-    </w:pPr>
-    <w:rPr>
-      <w:rFonts w:ascii="Arial" w:hAnsi="Arial"/>
-      <w:lang w:eastAsia="ar-SA"/>
-    </w:rPr>
-  </w:style>
-  <w:style w:type="paragraph" w:customStyle="1" w:styleId="CTMISTabela">
-    <w:name w:val="CTM/IS Tabela"/>
-    <w:rsid w:val="00830FAE"/>
-    <w:pPr>
-      <w:suppressAutoHyphens/>
-      <w:spacing w:before="60" w:after="60"/>
-    </w:pPr>
-    <w:rPr>
-      <w:rFonts w:ascii="Arial" w:hAnsi="Arial" w:cs="Arial"/>
-      <w:lang w:val="es-ES_tradnl" w:eastAsia="ar-SA"/>
-    </w:rPr>
-  </w:style>
-  <w:style w:type="paragraph" w:customStyle="1" w:styleId="CTMISCorpo2">
-    <w:name w:val="CTM/IS Corpo 2"/>
-    <w:rsid w:val="00830FAE"/>
-    <w:pPr>
-      <w:suppressAutoHyphens/>
-      <w:spacing w:before="120"/>
-      <w:ind w:firstLine="567"/>
-      <w:jc w:val="both"/>
-    </w:pPr>
-    <w:rPr>
-      <w:rFonts w:ascii="Arial" w:hAnsi="Arial" w:cs="Arial"/>
-      <w:lang w:eastAsia="ar-SA"/>
-    </w:rPr>
-  </w:style>
-  <w:style w:type="paragraph" w:customStyle="1" w:styleId="CTMISCorpo3">
-    <w:name w:val="CTM/IS Corpo 3"/>
-    <w:rsid w:val="00830FAE"/>
-    <w:pPr>
-      <w:suppressAutoHyphens/>
-      <w:spacing w:before="120"/>
-      <w:ind w:firstLine="720"/>
-      <w:jc w:val="both"/>
-    </w:pPr>
-    <w:rPr>
-      <w:rFonts w:ascii="Arial" w:hAnsi="Arial" w:cs="Arial"/>
-      <w:lang w:val="en-US" w:eastAsia="ar-SA"/>
-    </w:rPr>
-  </w:style>
-  <w:style w:type="paragraph" w:customStyle="1" w:styleId="CTMISCorpo4">
-    <w:name w:val="CTM/IS Corpo 4"/>
-    <w:rsid w:val="00830FAE"/>
-    <w:pPr>
-      <w:suppressAutoHyphens/>
-      <w:spacing w:before="120"/>
-      <w:ind w:firstLine="840"/>
-      <w:jc w:val="both"/>
-    </w:pPr>
-    <w:rPr>
-      <w:rFonts w:ascii="Arial" w:hAnsi="Arial" w:cs="Arial"/>
-      <w:lang w:val="en-US" w:eastAsia="ar-SA"/>
-    </w:rPr>
-  </w:style>
-  <w:style w:type="paragraph" w:customStyle="1" w:styleId="ISO9000Corpo">
-    <w:name w:val="ISO 9000 Corpo"/>
-    <w:rsid w:val="00830FAE"/>
-    <w:pPr>
-      <w:suppressAutoHyphens/>
-      <w:spacing w:before="60" w:after="60"/>
-      <w:ind w:left="425"/>
-      <w:jc w:val="both"/>
-    </w:pPr>
-    <w:rPr>
-      <w:rFonts w:ascii="Arial" w:hAnsi="Arial"/>
-      <w:lang w:eastAsia="ar-SA"/>
-    </w:rPr>
-  </w:style>
-  <w:style w:type="paragraph" w:styleId="NormalWeb">
-    <w:name w:val="Normal (Web)"/>
-    <w:basedOn w:val="Normal"/>
-    <w:rsid w:val="00830FAE"/>
-    <w:pPr>
-      <w:spacing w:before="100" w:after="100"/>
-    </w:pPr>
-    <w:rPr>
-      <w:rFonts w:ascii="Times New Roman" w:hAnsi="Times New Roman"/>
-      <w:szCs w:val="24"/>
-    </w:rPr>
-  </w:style>
-  <w:style w:type="paragraph" w:customStyle="1" w:styleId="infoblue">
-    <w:name w:val="infoblue"/>
-    <w:basedOn w:val="Normal"/>
-    <w:rsid w:val="00830FAE"/>
-    <w:pPr>
-      <w:spacing w:after="120" w:line="240" w:lineRule="atLeast"/>
-      <w:ind w:left="450"/>
-    </w:pPr>
-    <w:rPr>
-      <w:rFonts w:ascii="Times New Roman" w:hAnsi="Times New Roman"/>
-      <w:i/>
-      <w:iCs/>
-      <w:color w:val="0000FF"/>
-      <w:sz w:val="20"/>
-    </w:rPr>
-  </w:style>
-  <w:style w:type="paragraph" w:customStyle="1" w:styleId="H3">
-    <w:name w:val="H3"/>
-    <w:basedOn w:val="Normal"/>
-    <w:next w:val="Normal"/>
-    <w:rsid w:val="00830FAE"/>
-    <w:pPr>
-      <w:keepNext/>
-      <w:spacing w:before="100" w:after="100"/>
-    </w:pPr>
-    <w:rPr>
-      <w:rFonts w:ascii="Times New Roman" w:hAnsi="Times New Roman"/>
-      <w:b/>
-      <w:color w:val="auto"/>
-      <w:sz w:val="28"/>
-    </w:rPr>
-  </w:style>
-  <w:style w:type="paragraph" w:customStyle="1" w:styleId="Default">
-    <w:name w:val="Default"/>
-    <w:basedOn w:val="Normal"/>
-    <w:rsid w:val="00830FAE"/>
-    <w:pPr>
-      <w:autoSpaceDE w:val="0"/>
-    </w:pPr>
-    <w:rPr>
-      <w:rFonts w:eastAsia="Arial"/>
-      <w:szCs w:val="24"/>
-    </w:rPr>
-  </w:style>
-  <w:style w:type="paragraph" w:customStyle="1" w:styleId="RUPNvel2">
-    <w:name w:val="RUP Nível 2"/>
-    <w:next w:val="RUPNvel3"/>
-    <w:rsid w:val="00830FAE"/>
-    <w:pPr>
-      <w:keepNext/>
-      <w:suppressAutoHyphens/>
-      <w:spacing w:before="240"/>
-      <w:jc w:val="both"/>
-    </w:pPr>
-    <w:rPr>
-      <w:rFonts w:ascii="Arial" w:hAnsi="Arial"/>
-      <w:b/>
-      <w:i/>
-      <w:lang w:eastAsia="ar-SA"/>
-    </w:rPr>
-  </w:style>
-  <w:style w:type="paragraph" w:customStyle="1" w:styleId="RUPNvel3">
-    <w:name w:val="RUP Nível 3"/>
-    <w:next w:val="RUPCorpo1"/>
-    <w:rsid w:val="00830FAE"/>
-    <w:pPr>
-      <w:tabs>
-        <w:tab w:val="left" w:pos="720"/>
-      </w:tabs>
-      <w:suppressAutoHyphens/>
-      <w:spacing w:before="180"/>
-      <w:jc w:val="both"/>
-    </w:pPr>
-    <w:rPr>
-      <w:rFonts w:ascii="Arial" w:hAnsi="Arial"/>
-      <w:lang w:eastAsia="ar-SA"/>
-    </w:rPr>
-  </w:style>
-  <w:style w:type="paragraph" w:customStyle="1" w:styleId="RUPCorpo1">
-    <w:name w:val="RUP Corpo 1"/>
-    <w:rsid w:val="00830FAE"/>
-    <w:pPr>
-      <w:suppressAutoHyphens/>
-      <w:spacing w:before="120"/>
-      <w:ind w:firstLine="425"/>
-      <w:jc w:val="both"/>
-    </w:pPr>
-    <w:rPr>
-      <w:rFonts w:ascii="Arial" w:hAnsi="Arial"/>
-      <w:lang w:eastAsia="ar-SA"/>
-    </w:rPr>
-  </w:style>
-  <w:style w:type="paragraph" w:customStyle="1" w:styleId="Edson">
-    <w:name w:val="Edson"/>
-    <w:basedOn w:val="RUPNvel2"/>
-    <w:rsid w:val="00830FAE"/>
-    <w:pPr>
-      <w:tabs>
-        <w:tab w:val="left" w:pos="432"/>
-      </w:tabs>
-      <w:spacing w:before="0"/>
-      <w:ind w:left="432"/>
-    </w:pPr>
-    <w:rPr>
-      <w:i w:val="0"/>
-    </w:rPr>
-  </w:style>
-  <w:style w:type="paragraph" w:customStyle="1" w:styleId="RUPInstrues">
-    <w:name w:val="RUP Instruções"/>
-    <w:rsid w:val="00830FAE"/>
-    <w:pPr>
-      <w:suppressAutoHyphens/>
-      <w:spacing w:before="60" w:after="60"/>
-      <w:jc w:val="both"/>
-    </w:pPr>
-    <w:rPr>
-      <w:rFonts w:ascii="Arial" w:hAnsi="Arial" w:cs="Arial"/>
-      <w:i/>
-      <w:sz w:val="18"/>
-      <w:lang w:eastAsia="ar-SA"/>
-    </w:rPr>
-  </w:style>
-  <w:style w:type="paragraph" w:customStyle="1" w:styleId="EstiloRUPInstrues10ptNoItlico">
-    <w:name w:val="Estilo RUP Instruções + 10 pt Não Itálico"/>
-    <w:basedOn w:val="RUPInstrues"/>
-    <w:rsid w:val="00830FAE"/>
-    <w:rPr>
-      <w:i w:val="0"/>
-      <w:color w:val="000000"/>
-      <w:sz w:val="20"/>
-    </w:rPr>
-  </w:style>
-  <w:style w:type="paragraph" w:customStyle="1" w:styleId="RUPTabela">
-    <w:name w:val="RUP Tabela"/>
-    <w:rsid w:val="00830FAE"/>
-    <w:pPr>
-      <w:suppressAutoHyphens/>
-      <w:spacing w:before="60" w:after="60"/>
-    </w:pPr>
-    <w:rPr>
-      <w:rFonts w:ascii="Arial" w:hAnsi="Arial" w:cs="Arial"/>
-      <w:lang w:val="es-ES_tradnl" w:eastAsia="ar-SA"/>
-    </w:rPr>
-  </w:style>
-  <w:style w:type="paragraph" w:customStyle="1" w:styleId="Ttulo10">
-    <w:name w:val="Título1"/>
-    <w:basedOn w:val="Normal"/>
-    <w:next w:val="Corpodetexto"/>
-    <w:rsid w:val="00830FAE"/>
-    <w:pPr>
-      <w:keepNext/>
-      <w:spacing w:before="240" w:after="120"/>
-    </w:pPr>
-    <w:rPr>
-      <w:rFonts w:eastAsia="Lucida Sans Unicode" w:cs="Tahoma"/>
-      <w:sz w:val="28"/>
-      <w:szCs w:val="28"/>
-    </w:rPr>
-  </w:style>
-  <w:style w:type="paragraph" w:customStyle="1" w:styleId="Recuodecorpodetexto31">
-    <w:name w:val="Recuo de corpo de texto 31"/>
-    <w:basedOn w:val="Normal"/>
-    <w:rsid w:val="00C63E97"/>
-    <w:pPr>
-      <w:ind w:left="709"/>
-      <w:jc w:val="both"/>
-    </w:pPr>
-    <w:rPr>
-      <w:color w:val="auto"/>
-    </w:rPr>
-  </w:style>
-  <w:style w:type="character" w:customStyle="1" w:styleId="RodapChar">
-    <w:name w:val="Rodapé Char"/>
-    <w:basedOn w:val="Fontepargpadro"/>
-    <w:link w:val="Rodap"/>
-    <w:semiHidden/>
-    <w:rsid w:val="00C63E97"/>
-    <w:rPr>
-      <w:rFonts w:ascii="Arial" w:hAnsi="Arial"/>
-      <w:color w:val="000000"/>
-      <w:sz w:val="24"/>
-      <w:lang w:eastAsia="ar-SA"/>
-    </w:rPr>
-  </w:style>
-  <w:style w:type="character" w:customStyle="1" w:styleId="CabealhoChar">
-    <w:name w:val="Cabeçalho Char"/>
-    <w:basedOn w:val="Fontepargpadro"/>
-    <w:link w:val="Cabealho"/>
-    <w:uiPriority w:val="99"/>
-    <w:rsid w:val="00664ECC"/>
-    <w:rPr>
-      <w:rFonts w:ascii="Arial" w:hAnsi="Arial"/>
-      <w:color w:val="000000"/>
-      <w:sz w:val="24"/>
-      <w:lang w:eastAsia="ar-SA"/>
-    </w:rPr>
-  </w:style>
-  <w:style w:type="paragraph" w:customStyle="1" w:styleId="InfoBlue0">
-    <w:name w:val="InfoBlue"/>
-    <w:basedOn w:val="Normal"/>
-    <w:next w:val="Corpodetexto"/>
-    <w:autoRedefine/>
-    <w:rsid w:val="00C35FB1"/>
-    <w:pPr>
-      <w:widowControl w:val="0"/>
-      <w:tabs>
-        <w:tab w:val="left" w:pos="540"/>
-        <w:tab w:val="left" w:pos="1260"/>
-      </w:tabs>
-      <w:suppressAutoHyphens w:val="0"/>
-      <w:spacing w:after="120" w:line="240" w:lineRule="atLeast"/>
-      <w:ind w:left="540"/>
-    </w:pPr>
-    <w:rPr>
-      <w:rFonts w:ascii="Tahoma" w:hAnsi="Tahoma" w:cs="Tahoma"/>
-      <w:i/>
-      <w:color w:val="0000FF"/>
-      <w:sz w:val="20"/>
-      <w:lang w:eastAsia="en-US"/>
-    </w:rPr>
-  </w:style>
-  <w:style w:type="paragraph" w:customStyle="1" w:styleId="Instruo">
-    <w:name w:val="Instrução"/>
-    <w:basedOn w:val="Normal"/>
-    <w:next w:val="Normal"/>
-    <w:rsid w:val="00C35FB1"/>
-    <w:pPr>
-      <w:suppressAutoHyphens w:val="0"/>
-    </w:pPr>
-    <w:rPr>
-      <w:rFonts w:cs="Arial"/>
-      <w:i/>
-      <w:color w:val="0000FF"/>
-      <w:sz w:val="20"/>
-      <w:lang w:eastAsia="pt-BR"/>
-    </w:rPr>
-  </w:style>
-  <w:style w:type="paragraph" w:customStyle="1" w:styleId="tabela">
-    <w:name w:val="tabela"/>
-    <w:basedOn w:val="Normal"/>
-    <w:rsid w:val="00427631"/>
-    <w:pPr>
-      <w:suppressAutoHyphens w:val="0"/>
-      <w:spacing w:before="60" w:after="60"/>
-    </w:pPr>
-    <w:rPr>
-      <w:color w:val="auto"/>
-      <w:sz w:val="20"/>
-      <w:szCs w:val="24"/>
-      <w:lang w:eastAsia="en-US"/>
-    </w:rPr>
-  </w:style>
-  <w:style w:type="paragraph" w:styleId="Textodebalo">
-    <w:name w:val="Balloon Text"/>
-    <w:basedOn w:val="Normal"/>
-    <w:link w:val="TextodebaloChar"/>
-    <w:uiPriority w:val="99"/>
-    <w:semiHidden/>
-    <w:unhideWhenUsed/>
-    <w:rsid w:val="000B412C"/>
-    <w:rPr>
-      <w:rFonts w:ascii="Tahoma" w:hAnsi="Tahoma" w:cs="Tahoma"/>
-      <w:sz w:val="16"/>
-      <w:szCs w:val="16"/>
-    </w:rPr>
-  </w:style>
-  <w:style w:type="character" w:customStyle="1" w:styleId="TextodebaloChar">
-    <w:name w:val="Texto de balão Char"/>
-    <w:basedOn w:val="Fontepargpadro"/>
-    <w:link w:val="Textodebalo"/>
-    <w:uiPriority w:val="99"/>
-    <w:semiHidden/>
-    <w:rsid w:val="000B412C"/>
-    <w:rPr>
-      <w:rFonts w:ascii="Tahoma" w:hAnsi="Tahoma" w:cs="Tahoma"/>
-      <w:color w:val="000000"/>
-      <w:sz w:val="16"/>
-      <w:szCs w:val="16"/>
-      <w:lang w:eastAsia="ar-SA"/>
-    </w:rPr>
-  </w:style>
-  <w:style w:type="paragraph" w:customStyle="1" w:styleId="Text">
-    <w:name w:val="Text"/>
-    <w:basedOn w:val="Normal"/>
-    <w:rsid w:val="00FB5EED"/>
-    <w:pPr>
-      <w:suppressAutoHyphens w:val="0"/>
-      <w:autoSpaceDN w:val="0"/>
-      <w:ind w:firstLine="397"/>
-      <w:jc w:val="both"/>
-      <w:textAlignment w:val="baseline"/>
-    </w:pPr>
-    <w:rPr>
-      <w:rFonts w:eastAsia="Calibri"/>
-      <w:kern w:val="3"/>
-      <w:sz w:val="20"/>
-      <w:szCs w:val="22"/>
-      <w:lang w:eastAsia="pt-BR"/>
-    </w:rPr>
-  </w:style>
-  <w:style w:type="paragraph" w:customStyle="1" w:styleId="TtuloNvel2">
-    <w:name w:val="Título_Nível2"/>
-    <w:basedOn w:val="Normal"/>
-    <w:next w:val="Text"/>
-    <w:rsid w:val="007A1520"/>
-    <w:pPr>
-      <w:keepNext/>
-      <w:keepLines/>
-      <w:numPr>
-        <w:numId w:val="1"/>
-      </w:numPr>
-      <w:tabs>
-        <w:tab w:val="left" w:pos="993"/>
-      </w:tabs>
-      <w:suppressAutoHyphens w:val="0"/>
-      <w:autoSpaceDN w:val="0"/>
-      <w:spacing w:before="120" w:after="120"/>
-      <w:textAlignment w:val="baseline"/>
-    </w:pPr>
-    <w:rPr>
-      <w:b/>
-      <w:bCs/>
-      <w:kern w:val="3"/>
-      <w:sz w:val="20"/>
-      <w:lang w:eastAsia="pt-BR"/>
-    </w:rPr>
-  </w:style>
-  <w:style w:type="numbering" w:customStyle="1" w:styleId="WW8Num20">
-    <w:name w:val="WW8Num20"/>
-    <w:basedOn w:val="Semlista"/>
-    <w:rsid w:val="007A1520"/>
-    <w:pPr>
-      <w:numPr>
-        <w:numId w:val="1"/>
-      </w:numPr>
-    </w:pPr>
-  </w:style>
-  <w:style w:type="paragraph" w:styleId="PargrafodaLista">
-    <w:name w:val="List Paragraph"/>
-    <w:basedOn w:val="Normal"/>
-    <w:uiPriority w:val="34"/>
-    <w:qFormat/>
-    <w:rsid w:val="00065183"/>
-    <w:pPr>
-      <w:ind w:left="708"/>
-    </w:pPr>
-  </w:style>
-  <w:style w:type="character" w:styleId="Refdecomentrio">
-    <w:name w:val="annotation reference"/>
-    <w:basedOn w:val="Fontepargpadro"/>
-    <w:uiPriority w:val="99"/>
-    <w:semiHidden/>
-    <w:unhideWhenUsed/>
-    <w:rsid w:val="002E7503"/>
-    <w:rPr>
-      <w:sz w:val="16"/>
-      <w:szCs w:val="16"/>
-    </w:rPr>
-  </w:style>
-  <w:style w:type="paragraph" w:styleId="Textodecomentrio">
-    <w:name w:val="annotation text"/>
-    <w:basedOn w:val="Normal"/>
-    <w:link w:val="TextodecomentrioChar"/>
-    <w:uiPriority w:val="99"/>
-    <w:semiHidden/>
-    <w:unhideWhenUsed/>
-    <w:rsid w:val="002E7503"/>
-    <w:rPr>
-      <w:sz w:val="20"/>
-    </w:rPr>
-  </w:style>
-  <w:style w:type="character" w:customStyle="1" w:styleId="TextodecomentrioChar">
-    <w:name w:val="Texto de comentário Char"/>
-    <w:basedOn w:val="Fontepargpadro"/>
-    <w:link w:val="Textodecomentrio"/>
-    <w:uiPriority w:val="99"/>
-    <w:semiHidden/>
-    <w:rsid w:val="002E7503"/>
-    <w:rPr>
-      <w:rFonts w:ascii="Arial" w:hAnsi="Arial"/>
-      <w:color w:val="000000"/>
-      <w:lang w:eastAsia="ar-SA"/>
-    </w:rPr>
-  </w:style>
-  <w:style w:type="paragraph" w:styleId="Assuntodocomentrio">
-    <w:name w:val="annotation subject"/>
-    <w:basedOn w:val="Textodecomentrio"/>
-    <w:next w:val="Textodecomentrio"/>
-    <w:link w:val="AssuntodocomentrioChar"/>
-    <w:uiPriority w:val="99"/>
-    <w:semiHidden/>
-    <w:unhideWhenUsed/>
-    <w:rsid w:val="002E7503"/>
-    <w:rPr>
-      <w:b/>
-      <w:bCs/>
-    </w:rPr>
-  </w:style>
-  <w:style w:type="character" w:customStyle="1" w:styleId="AssuntodocomentrioChar">
-    <w:name w:val="Assunto do comentário Char"/>
-    <w:basedOn w:val="TextodecomentrioChar"/>
-    <w:link w:val="Assuntodocomentrio"/>
-    <w:uiPriority w:val="99"/>
-    <w:semiHidden/>
-    <w:rsid w:val="002E7503"/>
-    <w:rPr>
-      <w:rFonts w:ascii="Arial" w:hAnsi="Arial"/>
-      <w:b/>
-      <w:bCs/>
-      <w:color w:val="000000"/>
-      <w:lang w:eastAsia="ar-SA"/>
-    </w:rPr>
-  </w:style>
-  <w:style w:type="paragraph" w:customStyle="1" w:styleId="ByLine">
-    <w:name w:val="ByLine"/>
-    <w:basedOn w:val="Ttulo"/>
-    <w:qFormat/>
-    <w:rsid w:val="009C5CB5"/>
-    <w:pPr>
-      <w:keepNext w:val="0"/>
-      <w:suppressAutoHyphens w:val="0"/>
-      <w:spacing w:after="720"/>
-      <w:jc w:val="right"/>
-    </w:pPr>
-    <w:rPr>
-      <w:rFonts w:eastAsia="Times New Roman" w:cs="Times New Roman"/>
-      <w:b/>
-      <w:color w:val="auto"/>
-      <w:kern w:val="28"/>
-      <w:szCs w:val="20"/>
-      <w:lang w:val="en-US" w:eastAsia="en-US"/>
-    </w:rPr>
-  </w:style>
-  <w:style w:type="paragraph" w:customStyle="1" w:styleId="line">
-    <w:name w:val="line"/>
-    <w:basedOn w:val="Ttulo"/>
-    <w:qFormat/>
-    <w:rsid w:val="009C5CB5"/>
-    <w:pPr>
-      <w:keepNext w:val="0"/>
-      <w:pBdr>
-        <w:top w:val="single" w:sz="36" w:space="1" w:color="auto"/>
-      </w:pBdr>
-      <w:suppressAutoHyphens w:val="0"/>
-      <w:spacing w:after="0"/>
-      <w:jc w:val="right"/>
-    </w:pPr>
-    <w:rPr>
-      <w:rFonts w:eastAsia="Times New Roman" w:cs="Times New Roman"/>
-      <w:b/>
-      <w:color w:val="auto"/>
-      <w:kern w:val="28"/>
-      <w:sz w:val="40"/>
-      <w:szCs w:val="20"/>
-      <w:lang w:val="en-US" w:eastAsia="en-US"/>
-    </w:rPr>
-  </w:style>
-  <w:style w:type="table" w:styleId="Tabelacomgrade">
-    <w:name w:val="Table Grid"/>
-    <w:basedOn w:val="Tabelanormal"/>
-    <w:uiPriority w:val="59"/>
-    <w:rsid w:val="00CA5F7B"/>
-    <w:tblPr>
-      <w:tblInd w:w="0" w:type="dxa"/>
-      <w:tblBorders>
-        <w:top w:val="single" w:sz="4" w:space="0" w:color="auto"/>
-        <w:left w:val="single" w:sz="4" w:space="0" w:color="auto"/>
-        <w:bottom w:val="single" w:sz="4" w:space="0" w:color="auto"/>
-        <w:right w:val="single" w:sz="4" w:space="0" w:color="auto"/>
-        <w:insideH w:val="single" w:sz="4" w:space="0" w:color="auto"/>
-        <w:insideV w:val="single" w:sz="4" w:space="0" w:color="auto"/>
-      </w:tblBorders>
-      <w:tblCellMar>
-        <w:top w:w="0" w:type="dxa"/>
-        <w:left w:w="108" w:type="dxa"/>
-        <w:bottom w:w="0" w:type="dxa"/>
-        <w:right w:w="108" w:type="dxa"/>
-      </w:tblCellMar>
     </w:tblPr>
   </w:style>
 </w:styles>
@@ -10741,7 +9261,7 @@
 </file>
 
 <file path=customXml/itemProps1.xml><?xml version="1.0" encoding="utf-8"?>
-<ds:datastoreItem xmlns:ds="http://schemas.openxmlformats.org/officeDocument/2006/customXml" ds:itemID="{F1D93C3C-51B0-4BBA-8618-7FFB8AFEF5DA}">
+<ds:datastoreItem xmlns:ds="http://schemas.openxmlformats.org/officeDocument/2006/customXml" ds:itemID="{05D92E99-8752-446A-80A2-249C7497C363}">
   <ds:schemaRefs>
     <ds:schemaRef ds:uri="http://schemas.openxmlformats.org/officeDocument/2006/bibliography"/>
   </ds:schemaRefs>

</xml_diff>